<commit_message>
Fixed a file count calculation in Utilities section
</commit_message>
<xml_diff>
--- a/Documentation/MarFS_Test_Plan.docx
+++ b/Documentation/MarFS_Test_Plan.docx
@@ -441,7 +441,6 @@
         <w:pStyle w:val="Heading3"/>
       </w:pPr>
       <w:r>
-        <w:lastRenderedPageBreak/>
         <w:t>Copy a Single Packed File</w:t>
       </w:r>
     </w:p>
@@ -865,7 +864,6 @@
         </w:numPr>
       </w:pPr>
       <w:r>
-        <w:lastRenderedPageBreak/>
         <w:t>Get the attribute that tells what the object name is in the object store and verify that there is just one object</w:t>
       </w:r>
     </w:p>
@@ -1235,7 +1233,6 @@
         <w:ind w:left="720"/>
       </w:pPr>
       <w:r>
-        <w:lastRenderedPageBreak/>
         <w:t>Have a directory, dir-tree, on /</w:t>
       </w:r>
       <w:r>
@@ -1809,7 +1806,6 @@
         <w:pStyle w:val="Heading3"/>
       </w:pPr>
       <w:r>
-        <w:lastRenderedPageBreak/>
         <w:t>Rename</w:t>
       </w:r>
       <w:r>
@@ -2255,7 +2251,6 @@
         </w:numPr>
       </w:pPr>
       <w:r>
-        <w:lastRenderedPageBreak/>
         <w:t>% ls -lR /marfs/dir-tree</w:t>
       </w:r>
     </w:p>
@@ -2706,7 +2701,6 @@
         <w:ind w:left="720"/>
       </w:pPr>
       <w:r>
-        <w:lastRenderedPageBreak/>
         <w:t>Use s3curl.pl to verify that the objects are there.</w:t>
       </w:r>
     </w:p>
@@ -3149,7 +3143,6 @@
         <w:pStyle w:val="Heading3"/>
       </w:pPr>
       <w:r>
-        <w:lastRenderedPageBreak/>
         <w:t xml:space="preserve">Create a Symbolic Link to </w:t>
       </w:r>
       <w:r>
@@ -3593,7 +3586,6 @@
         <w:pStyle w:val="Heading3"/>
       </w:pPr>
       <w:r>
-        <w:lastRenderedPageBreak/>
         <w:t>Print</w:t>
       </w:r>
       <w:r>
@@ -4191,7 +4183,6 @@
         <w:pStyle w:val="Heading3"/>
       </w:pPr>
       <w:r>
-        <w:lastRenderedPageBreak/>
         <w:t xml:space="preserve">Print an xattr on a </w:t>
       </w:r>
       <w:r>
@@ -4496,6 +4487,8 @@
       <w:r>
         <w:t>Print an xattr on a Non-existent Directory Tree</w:t>
       </w:r>
+      <w:bookmarkStart w:id="0" w:name="_GoBack"/>
+      <w:bookmarkEnd w:id="0"/>
     </w:p>
     <w:p>
       <w:pPr>
@@ -4731,7 +4724,6 @@
         <w:pStyle w:val="Heading3"/>
       </w:pPr>
       <w:r>
-        <w:lastRenderedPageBreak/>
         <w:t xml:space="preserve">Print </w:t>
       </w:r>
       <w:r>
@@ -5174,7 +5166,6 @@
         <w:pStyle w:val="Heading2"/>
       </w:pPr>
       <w:r>
-        <w:lastRenderedPageBreak/>
         <w:t>Truncate File into Existence</w:t>
       </w:r>
     </w:p>
@@ -5745,7 +5736,6 @@
     </w:p>
     <w:p>
       <w:r>
-        <w:lastRenderedPageBreak/>
         <w:t>trash                   </w:t>
       </w:r>
       <w:r>
@@ -6141,19 +6131,7 @@
         <w:t xml:space="preserve">         </w:t>
       </w:r>
       <w:r>
-        <w:t>200+2+8+namespace+subdir+</w:t>
-      </w:r>
-      <w:r>
-        <w:t>[</w:t>
-      </w:r>
-      <w:r>
-        <w:t>subdir</w:t>
-      </w:r>
-      <w:r>
-        <w:t>]</w:t>
-      </w:r>
-      <w:r>
-        <w:t>………….</w:t>
+        <w:t>200+2+8 – uni_count +multi_count+packed_count</w:t>
       </w:r>
     </w:p>
     <w:p/>
@@ -6643,8 +6621,6 @@
         <w:pStyle w:val="ListParagraph"/>
         <w:ind w:left="0"/>
       </w:pPr>
-      <w:bookmarkStart w:id="0" w:name="_GoBack"/>
-      <w:bookmarkEnd w:id="0"/>
     </w:p>
     <w:p>
       <w:pPr>

</xml_diff>

<commit_message>
Added restart xattr tests and repacking tests
</commit_message>
<xml_diff>
--- a/Documentation/MarFS_Test_Plan.docx
+++ b/Documentation/MarFS_Test_Plan.docx
@@ -415,6 +415,7 @@
         </w:numPr>
       </w:pPr>
       <w:r>
+        <w:lastRenderedPageBreak/>
         <w:t>% ls</w:t>
       </w:r>
       <w:r>
@@ -1046,6 +1047,7 @@
         <w:pStyle w:val="Heading3"/>
       </w:pPr>
       <w:r>
+        <w:lastRenderedPageBreak/>
         <w:t>Copy a Non-Existent File</w:t>
       </w:r>
       <w:r>
@@ -1555,6 +1557,7 @@
         <w:pStyle w:val="Heading3"/>
       </w:pPr>
       <w:r>
+        <w:lastRenderedPageBreak/>
         <w:t>Copy a Single Packed File</w:t>
       </w:r>
       <w:r>
@@ -2061,6 +2064,7 @@
         </w:numPr>
       </w:pPr>
       <w:r>
+        <w:lastRenderedPageBreak/>
         <w:t>% pfls -R /marfs/pftool/dir-tree</w:t>
       </w:r>
     </w:p>
@@ -2508,6 +2512,7 @@
         </w:numPr>
       </w:pPr>
       <w:r>
+        <w:lastRenderedPageBreak/>
         <w:t>% ls -l /otherfs/fuse</w:t>
       </w:r>
     </w:p>
@@ -3541,6 +3546,7 @@
         <w:pStyle w:val="Heading3"/>
       </w:pPr>
       <w:r>
+        <w:lastRenderedPageBreak/>
         <w:t>Rename</w:t>
       </w:r>
       <w:r>
@@ -3987,6 +3993,7 @@
         <w:pStyle w:val="Heading3"/>
       </w:pPr>
       <w:r>
+        <w:lastRenderedPageBreak/>
         <w:t>Delete</w:t>
       </w:r>
       <w:r>
@@ -4431,6 +4438,7 @@
         <w:ind w:left="720"/>
       </w:pPr>
       <w:r>
+        <w:lastRenderedPageBreak/>
         <w:t>Get the attribute that tells what the object name is in the object store and verify that there is just one object.</w:t>
       </w:r>
     </w:p>
@@ -5010,6 +5018,7 @@
         </w:numPr>
       </w:pPr>
       <w:r>
+        <w:lastRenderedPageBreak/>
         <w:t>Should get an error that non-existent-dir does not exist.</w:t>
       </w:r>
     </w:p>
@@ -5411,6 +5420,7 @@
         <w:pStyle w:val="Heading3"/>
       </w:pPr>
       <w:r>
+        <w:lastRenderedPageBreak/>
         <w:t>Create a Symbolic Link to</w:t>
       </w:r>
       <w:r>
@@ -5923,6 +5933,7 @@
         </w:numPr>
       </w:pPr>
       <w:r>
+        <w:lastRenderedPageBreak/>
         <w:t>% xattr -l xattr-test-file</w:t>
       </w:r>
     </w:p>
@@ -6519,6 +6530,7 @@
         <w:ind w:left="720"/>
       </w:pPr>
       <w:r>
+        <w:lastRenderedPageBreak/>
         <w:t>% xattr -l</w:t>
       </w:r>
       <w:r>
@@ -7043,6 +7055,7 @@
         <w:ind w:left="720"/>
       </w:pPr>
       <w:r>
+        <w:lastRenderedPageBreak/>
         <w:t>Verify that this results in an error.</w:t>
       </w:r>
     </w:p>
@@ -7441,6 +7454,7 @@
         <w:rPr>
           <w:color w:val="548DD4"/>
         </w:rPr>
+        <w:lastRenderedPageBreak/>
         <w:t>Grow Initial File by 1M</w:t>
       </w:r>
     </w:p>
@@ -7762,6 +7776,7 @@
         <w:br/>
       </w:r>
       <w:r>
+        <w:lastRenderedPageBreak/>
         <w:br/>
         <w:t>%awsSecretAccessKeys = (</w:t>
       </w:r>
@@ -8091,6 +8106,7 @@
         </w:numPr>
       </w:pPr>
       <w:r>
+        <w:lastRenderedPageBreak/>
         <w:t>Should see that the files compare to be the same.</w:t>
       </w:r>
     </w:p>
@@ -8530,6 +8546,7 @@
         <w:pStyle w:val="Heading1"/>
       </w:pPr>
       <w:r>
+        <w:lastRenderedPageBreak/>
         <w:t>Utility Programs for MarFS Management</w:t>
       </w:r>
     </w:p>
@@ -8553,18 +8570,35 @@
     <w:p/>
     <w:p>
       <w:r>
-        <w:t xml:space="preserve">Here is a listing of the filesets </w:t>
-      </w:r>
-      <w:r>
-        <w:t>used</w:t>
-      </w:r>
-      <w:r>
-        <w:t xml:space="preserve"> for testing:</w:t>
+        <w:t xml:space="preserve">Here is a </w:t>
+      </w:r>
+      <w:r>
+        <w:t>example listing of filesets</w:t>
+      </w:r>
+      <w:r>
+        <w:t>:</w:t>
       </w:r>
     </w:p>
     <w:p/>
     <w:p>
       <w:r>
+        <w:t>First determine the gpfs mount point:</w:t>
+      </w:r>
+    </w:p>
+    <w:p>
+      <w:r>
+        <w:t>df | grep gpfs</w:t>
+      </w:r>
+    </w:p>
+    <w:p>
+      <w:r>
+        <w:t>/dev/marfs-gpfs 5860543680 80687296 5779856384   2% /gpfs/marfs-gpfs</w:t>
+      </w:r>
+    </w:p>
+    <w:p/>
+    <w:p/>
+    <w:p>
+      <w:r>
         <w:t>%</w:t>
       </w:r>
       <w:r>
@@ -8624,37 +8658,57 @@
         <w:t xml:space="preserve">   </w:t>
       </w:r>
       <w:r>
-        <w:t xml:space="preserve"> Linked    /gpfs/marfs-gpfs/trash     </w:t>
+        <w:t xml:space="preserve"> Linked    /gpfs/marfs-gpfs/trash </w:t>
       </w:r>
     </w:p>
     <w:p/>
     <w:p>
       <w:r>
-        <w:t xml:space="preserve">and the mount for </w:t>
-      </w:r>
-      <w:r>
-        <w:t>MarFS</w:t>
-      </w:r>
-      <w:r>
-        <w:t xml:space="preserve"> is:</w:t>
+        <w:t>The following tests make reference to both the gpfs mount point and the fuse mount point .  In order to clarify the meaning of each of these mounts the following example commands can be used to obtain them.</w:t>
       </w:r>
     </w:p>
     <w:p/>
     <w:p>
       <w:r>
-        <w:t>%</w:t>
-      </w:r>
-      <w:r>
-        <w:t xml:space="preserve"> df | grep marfs</w:t>
-      </w:r>
-    </w:p>
-    <w:p>
-      <w:r>
-        <w:t>/dev/marfs-gpfs 5860543680 80687296 5779856384   2% /gpfs/marfs-gpfs</w:t>
+        <w:t xml:space="preserve">gpfs_mount obtained by </w:t>
+      </w:r>
+    </w:p>
+    <w:p>
+      <w:r>
+        <w:t>a)  mount –t  gpfs</w:t>
+      </w:r>
+    </w:p>
+    <w:p>
+      <w:r>
+        <w:t>b)  pick desi</w:t>
+      </w:r>
+      <w:r>
+        <w:t>red mount e.g. user view of gpfs mount</w:t>
       </w:r>
     </w:p>
     <w:p/>
     <w:p>
+      <w:r>
+        <w:t>fuse_mount obtained by</w:t>
+      </w:r>
+    </w:p>
+    <w:p>
+      <w:r>
+        <w:t>a) mount | grep fuse</w:t>
+      </w:r>
+    </w:p>
+    <w:p>
+      <w:r>
+        <w:t>b) user view of fuse mount</w:t>
+      </w:r>
+    </w:p>
+    <w:p/>
+    <w:p>
+      <w:r>
+        <w:t>This test procedure assumes the user has setup the config file namespace appropriately for testing.</w:t>
+      </w:r>
+    </w:p>
+    <w:p>
       <w:pPr>
         <w:pStyle w:val="Heading2"/>
       </w:pPr>
@@ -8700,7 +8754,11 @@
         <w:t>ng marfs object/file generation</w:t>
       </w:r>
       <w:r>
-        <w:t xml:space="preserve"> scripts reside in /marfs/fuse/scripts.</w:t>
+        <w:t xml:space="preserve"> scripts </w:t>
+      </w:r>
+      <w:r>
+        <w:lastRenderedPageBreak/>
+        <w:t>reside in /marfs/fuse/scripts.</w:t>
       </w:r>
       <w:r>
         <w:t xml:space="preserve">   Modify scripts as necessary to point to the correct fuse mount point, and underlying directory as done in the config file.</w:t>
@@ -8716,43 +8774,6 @@
       </w:r>
     </w:p>
     <w:p/>
-    <w:p>
-      <w:r>
-        <w:t>The top-level gpfs mount is used in the quota script in order to determine which gpfs mount to s</w:t>
-      </w:r>
-      <w:r>
-        <w:t>can.  The method for obtaining the top level fileset is obtained by running:</w:t>
-      </w:r>
-    </w:p>
-    <w:p>
-      <w:r>
-        <w:t>% mount –t gpfs</w:t>
-      </w:r>
-    </w:p>
-    <w:p>
-      <w:r>
-        <w:t xml:space="preserve">     determine top level fileset by looking at /dev/XXXXX</w:t>
-      </w:r>
-    </w:p>
-    <w:p>
-      <w:r>
-        <w:t xml:space="preserve">     where XXXXX is the top-level fileset</w:t>
-      </w:r>
-    </w:p>
-    <w:p/>
-    <w:p>
-      <w:r>
-        <w:t>The following tests assume that a trash n</w:t>
-      </w:r>
-      <w:r>
-        <w:t>amespace exists in the config.</w:t>
-      </w:r>
-    </w:p>
-    <w:p>
-      <w:r>
-        <w:t xml:space="preserve"> </w:t>
-      </w:r>
-    </w:p>
     <w:p>
       <w:pPr>
         <w:rPr>
@@ -8790,28 +8811,63 @@
         <w:t xml:space="preserve">Run </w:t>
       </w:r>
       <w:r>
-        <w:t xml:space="preserve">the fuse script make_multi_uni </w:t>
-      </w:r>
-      <w:r>
-        <w:t>and make_packed</w:t>
-      </w:r>
-      <w:r>
-        <w:t>- % ./make_multi_uni</w:t>
-      </w:r>
-      <w:r>
-        <w:t xml:space="preserve"> </w:t>
-      </w:r>
-      <w:r>
-        <w:t xml:space="preserve">              </w:t>
-      </w:r>
-      <w:r>
-        <w:t xml:space="preserve"> </w:t>
-      </w:r>
-      <w:r>
-        <w:t xml:space="preserve">                  </w:t>
-      </w:r>
-      <w:r>
-        <w:t>% ./make_packed</w:t>
+        <w:t>the fuse the following fuse scipts:</w:t>
+      </w:r>
+    </w:p>
+    <w:p>
+      <w:pPr>
+        <w:ind w:left="720"/>
+      </w:pPr>
+      <w:r>
+        <w:t>./</w:t>
+      </w:r>
+      <w:r>
+        <w:t xml:space="preserve">make_multi_uni </w:t>
+      </w:r>
+      <w:r>
+        <w:t xml:space="preserve"> /fuse</w:t>
+      </w:r>
+      <w:r>
+        <w:t>_</w:t>
+      </w:r>
+      <w:r>
+        <w:t>mount/namespace</w:t>
+      </w:r>
+      <w:r>
+        <w:t>/path</w:t>
+      </w:r>
+    </w:p>
+    <w:p>
+      <w:pPr>
+        <w:ind w:left="720"/>
+      </w:pPr>
+      <w:r>
+        <w:t>./</w:t>
+      </w:r>
+      <w:r>
+        <w:t>make_packed</w:t>
+      </w:r>
+      <w:r>
+        <w:t xml:space="preserve"> scality</w:t>
+      </w:r>
+    </w:p>
+    <w:p>
+      <w:pPr>
+        <w:ind w:left="720"/>
+      </w:pPr>
+      <w:r>
+        <w:t>NOTE:  The make_packed script requires an edit to configure</w:t>
+      </w:r>
+    </w:p>
+    <w:p>
+      <w:pPr>
+        <w:ind w:left="720"/>
+      </w:pPr>
+      <w:r>
+        <w:t>paths and object storage IP addresses.  The applicable variables are MARFS, GPFS, a</w:t>
+      </w:r>
+      <w:r>
+        <w:t>nd HOST</w:t>
       </w:r>
     </w:p>
     <w:p>
@@ -8823,10 +8879,18 @@
         </w:numPr>
       </w:pPr>
       <w:r>
-        <w:t>Run the quota script - % ./marfs_quota –</w:t>
-      </w:r>
-      <w:r>
-        <w:t>d /top-level/fileset</w:t>
+        <w:t>Run the quota script:</w:t>
+      </w:r>
+    </w:p>
+    <w:p>
+      <w:pPr>
+        <w:ind w:left="720"/>
+      </w:pPr>
+      <w:r>
+        <w:t>./marfs_quota –</w:t>
+      </w:r>
+      <w:r>
+        <w:t>d gpfs_mount</w:t>
       </w:r>
       <w:r>
         <w:t xml:space="preserve"> –o log</w:t>
@@ -8841,7 +8905,13 @@
         </w:numPr>
       </w:pPr>
       <w:r>
-        <w:t>Open the log and look for namespace matching the config f</w:t>
+        <w:t xml:space="preserve">Open the log </w:t>
+      </w:r>
+      <w:r>
+        <w:t xml:space="preserve">file (from –o option above) </w:t>
+      </w:r>
+      <w:r>
+        <w:t>and look for namespace matching the config f</w:t>
       </w:r>
       <w:r>
         <w:t xml:space="preserve">ile and the script namespace </w:t>
@@ -8895,7 +8965,18 @@
         </w:numPr>
       </w:pPr>
       <w:r>
-        <w:t>Run du - % du –b ./namespace.</w:t>
+        <w:t xml:space="preserve">Run du </w:t>
+      </w:r>
+      <w:r>
+        <w:t>as follows:</w:t>
+      </w:r>
+    </w:p>
+    <w:p>
+      <w:pPr>
+        <w:ind w:left="720"/>
+      </w:pPr>
+      <w:r>
+        <w:t>du –b ./namespace.</w:t>
       </w:r>
     </w:p>
     <w:p>
@@ -8974,7 +9055,15 @@
         </w:numPr>
       </w:pPr>
       <w:r>
-        <w:t>%du –b –a ./namespace | wc –l</w:t>
+        <w:t xml:space="preserve">Run du as follows:  </w:t>
+      </w:r>
+    </w:p>
+    <w:p>
+      <w:pPr>
+        <w:ind w:left="720"/>
+      </w:pPr>
+      <w:r>
+        <w:t>du –b –a ./namespace | wc –l</w:t>
       </w:r>
     </w:p>
     <w:p/>
@@ -9072,7 +9161,64 @@
         </w:numPr>
       </w:pPr>
       <w:r>
-        <w:t>From the fuse mount, verify that the files created in the first test above exist – % ls /fuse/mount</w:t>
+        <w:t>From the fuse mount, verify that the files create</w:t>
+      </w:r>
+      <w:r>
+        <w:t>d in the first test above exist:</w:t>
+      </w:r>
+    </w:p>
+    <w:p>
+      <w:pPr>
+        <w:ind w:left="720"/>
+      </w:pPr>
+      <w:r>
+        <w:t>ls /fuse</w:t>
+      </w:r>
+      <w:r>
+        <w:t>_</w:t>
+      </w:r>
+      <w:r>
+        <w:t>mount</w:t>
+      </w:r>
+      <w:r>
+        <w:t xml:space="preserve"> </w:t>
+      </w:r>
+    </w:p>
+    <w:p>
+      <w:pPr>
+        <w:ind w:left="720"/>
+      </w:pPr>
+      <w:r>
+        <w:t>Make note of number of files that exist in this directory</w:t>
+      </w:r>
+      <w:r>
+        <w:t>:</w:t>
+      </w:r>
+    </w:p>
+    <w:p>
+      <w:pPr>
+        <w:ind w:left="720"/>
+      </w:pPr>
+      <w:r>
+        <w:t>ls /fuse_</w:t>
+      </w:r>
+      <w:r>
+        <w:t>mount/</w:t>
+      </w:r>
+      <w:r>
+        <w:t>namespace/path/</w:t>
+      </w:r>
+      <w:r>
+        <w:t xml:space="preserve">d1/ | wc </w:t>
+      </w:r>
+      <w:r>
+        <w:t>–</w:t>
+      </w:r>
+      <w:r>
+        <w:t>l</w:t>
+      </w:r>
+      <w:r>
+        <w:t>.</w:t>
       </w:r>
     </w:p>
     <w:p>
@@ -9084,17 +9230,117 @@
         </w:numPr>
       </w:pPr>
       <w:r>
-        <w:t xml:space="preserve">Make note of number of files that exist in this directory- % ls /fuse/mount/d1/ | wc </w:t>
-      </w:r>
-      <w:r>
-        <w:t>–</w:t>
-      </w:r>
-      <w:r>
-        <w:t>l</w:t>
+        <w:t>Use du to determine the total size of the files in this directory</w:t>
+      </w:r>
+      <w:r>
+        <w:t>:</w:t>
+      </w:r>
+    </w:p>
+    <w:p>
+      <w:pPr>
+        <w:ind w:left="720"/>
+      </w:pPr>
+      <w:r>
+        <w:t>du –b /fuse_</w:t>
+      </w:r>
+      <w:r>
+        <w:t>mount/</w:t>
+      </w:r>
+      <w:r>
+        <w:t>namespace/path/</w:t>
+      </w:r>
+      <w:r>
+        <w:t>d1 and make note.</w:t>
+      </w:r>
+    </w:p>
+    <w:p>
+      <w:pPr>
+        <w:pStyle w:val="ListParagraph"/>
+        <w:numPr>
+          <w:ilvl w:val="0"/>
+          <w:numId w:val="76"/>
+        </w:numPr>
+      </w:pPr>
+      <w:r>
+        <w:t>Remove the files</w:t>
+      </w:r>
+      <w:r>
+        <w:t>:</w:t>
+      </w:r>
+    </w:p>
+    <w:p>
+      <w:pPr>
+        <w:ind w:left="720"/>
+      </w:pPr>
+      <w:r>
+        <w:t xml:space="preserve"> </w:t>
+      </w:r>
+      <w:r>
+        <w:t>rm –rf d1</w:t>
+      </w:r>
+    </w:p>
+    <w:p>
+      <w:pPr>
+        <w:pStyle w:val="ListParagraph"/>
+        <w:numPr>
+          <w:ilvl w:val="0"/>
+          <w:numId w:val="76"/>
+        </w:numPr>
+      </w:pPr>
+      <w:r>
+        <w:lastRenderedPageBreak/>
+        <w:t>Run the quota script</w:t>
+      </w:r>
+      <w:r>
+        <w:t>:</w:t>
+      </w:r>
+    </w:p>
+    <w:p>
+      <w:pPr>
+        <w:ind w:left="720"/>
+      </w:pPr>
+      <w:r>
+        <w:t xml:space="preserve"> ./marfs_quota –d gpfs_mount</w:t>
+      </w:r>
+      <w:r>
+        <w:t xml:space="preserve"> –o log</w:t>
+      </w:r>
+    </w:p>
+    <w:p>
+      <w:pPr>
+        <w:pStyle w:val="ListParagraph"/>
+        <w:numPr>
+          <w:ilvl w:val="0"/>
+          <w:numId w:val="76"/>
+        </w:numPr>
+      </w:pPr>
+      <w:r>
+        <w:t>Verify that the namespace used in the first test above now shows a smaller size and file count because those files have been removed.  The file count should represent the directories that still exist including namespace</w:t>
+      </w:r>
+      <w:r>
+        <w:t xml:space="preserve"> and directories below.   Use</w:t>
+      </w:r>
+      <w:r>
+        <w:t xml:space="preserve"> ls –al to verify counts and sizes for those directories.</w:t>
+      </w:r>
+    </w:p>
+    <w:p>
+      <w:pPr>
+        <w:pStyle w:val="ListParagraph"/>
+        <w:numPr>
+          <w:ilvl w:val="0"/>
+          <w:numId w:val="76"/>
+        </w:numPr>
+      </w:pPr>
+      <w:r>
+        <w:t>Find the trash namespace in the log and verify that the file count equals the number of files deleted</w:t>
       </w:r>
       <w:r>
         <w:t>.</w:t>
       </w:r>
+      <w:r>
+        <w:t xml:space="preserve"> </w:t>
+      </w:r>
     </w:p>
     <w:p>
       <w:pPr>
@@ -9105,7 +9351,21 @@
         </w:numPr>
       </w:pPr>
       <w:r>
-        <w:t>Use du to determine the total size of the files in this directory- % du –b /fuse/mount/d1 and make note.</w:t>
+        <w:t>Verify that the file size matches by running du</w:t>
+      </w:r>
+      <w:r>
+        <w:t>:</w:t>
+      </w:r>
+    </w:p>
+    <w:p>
+      <w:pPr>
+        <w:ind w:left="720"/>
+      </w:pPr>
+      <w:r>
+        <w:t xml:space="preserve"> </w:t>
+      </w:r>
+      <w:r>
+        <w:t>du –b ./trash_namespace</w:t>
       </w:r>
     </w:p>
     <w:p>
@@ -9117,99 +9377,39 @@
         </w:numPr>
       </w:pPr>
       <w:r>
-        <w:t>Remove the files - % rm –rf d1</w:t>
-      </w:r>
-    </w:p>
-    <w:p>
-      <w:pPr>
-        <w:pStyle w:val="ListParagraph"/>
-        <w:numPr>
-          <w:ilvl w:val="0"/>
-          <w:numId w:val="76"/>
-        </w:numPr>
-      </w:pPr>
-      <w:r>
-        <w:t>Run the quota script % ./marfs_quota –d /top-level/fileset –o log</w:t>
-      </w:r>
-    </w:p>
-    <w:p>
-      <w:pPr>
-        <w:pStyle w:val="ListParagraph"/>
-        <w:numPr>
-          <w:ilvl w:val="0"/>
-          <w:numId w:val="76"/>
-        </w:numPr>
-      </w:pPr>
-      <w:r>
-        <w:t>Verify that the namespace used in the first test above now shows a smaller size and file count because those files have been removed.  The file count should represent the directories that still exist including namespace and directories below.   Use %  ls –al to verify counts and sizes for those directories.</w:t>
-      </w:r>
-    </w:p>
-    <w:p>
-      <w:pPr>
-        <w:pStyle w:val="ListParagraph"/>
-        <w:numPr>
-          <w:ilvl w:val="0"/>
-          <w:numId w:val="76"/>
-        </w:numPr>
-      </w:pPr>
-      <w:r>
-        <w:t>Find the trash namespace in the log and verify that the file count equals the number of files deleted * 2 (for .path creations) + number of directories</w:t>
+        <w:t>Verify that the original namespace listed in the log now shows a trash_file_count and trash size that matches the count and size that was noted in steps 2 and 3 above.</w:t>
+      </w:r>
+    </w:p>
+    <w:p/>
+    <w:p>
+      <w:pPr>
+        <w:pStyle w:val="Heading2"/>
+      </w:pPr>
+      <w:r>
+        <w:t>Empty Trash</w:t>
+      </w:r>
+    </w:p>
+    <w:p>
+      <w:r>
+        <w:t>To ve</w:t>
+      </w:r>
+      <w:r>
+        <w:t>rify the trash emptying we can traverse the</w:t>
+      </w:r>
+      <w:r>
+        <w:t xml:space="preserve"> metadata file system directory and look at the xattrs to find where the objects are. See that they are still there in the object system, empty the trash, and then see that they are gone from the object system.</w:t>
       </w:r>
       <w:r>
         <w:t xml:space="preserve"> </w:t>
       </w:r>
       <w:r>
-        <w:t xml:space="preserve"> including namespace</w:t>
-      </w:r>
-      <w:r>
-        <w:t xml:space="preserve"> and sub directories</w:t>
-      </w:r>
-      <w:r>
-        <w:t>.</w:t>
-      </w:r>
-    </w:p>
-    <w:p>
-      <w:pPr>
-        <w:pStyle w:val="ListParagraph"/>
-        <w:numPr>
-          <w:ilvl w:val="0"/>
-          <w:numId w:val="76"/>
-        </w:numPr>
-      </w:pPr>
-      <w:r>
-        <w:t>Verify that the file size matches by running du - % du –b ./trash_namespace</w:t>
-      </w:r>
-    </w:p>
-    <w:p>
-      <w:pPr>
-        <w:pStyle w:val="ListParagraph"/>
-        <w:numPr>
-          <w:ilvl w:val="0"/>
-          <w:numId w:val="76"/>
-        </w:numPr>
-      </w:pPr>
-      <w:r>
-        <w:t>Verify that the original namespace listed in the log now shows a trash_file_count and trash size that matches the count and size that was noted in steps 2 and 3 above.</w:t>
-      </w:r>
-    </w:p>
-    <w:p/>
-    <w:p>
-      <w:pPr>
-        <w:pStyle w:val="Heading2"/>
-      </w:pPr>
-      <w:r>
-        <w:t>Empty Trash</w:t>
-      </w:r>
-    </w:p>
-    <w:p>
-      <w:r>
-        <w:t>To verify the trash emptying we could get into the metadata file system directory and look at the xattrs to find where the objects are. See that they are still there in the object system, empty the trash, and then see that they are gone from the object system.</w:t>
-      </w:r>
-      <w:r>
-        <w:t xml:space="preserve"> </w:t>
-      </w:r>
-      <w:r>
-        <w:t>We have verified that multi and uni are deleting the objects defined by the xattr as well a</w:t>
+        <w:t xml:space="preserve">We have </w:t>
+      </w:r>
+      <w:r>
+        <w:t xml:space="preserve">then </w:t>
+      </w:r>
+      <w:r>
+        <w:t>verified that multi and uni are deleting the objects defined by the xattr as well a</w:t>
       </w:r>
       <w:r>
         <w:t>s deleting the metadata files.</w:t>
@@ -9280,7 +9480,18 @@
         </w:numPr>
       </w:pPr>
       <w:r>
-        <w:t>cd to the underlying gpfs trash namespace and run the command % getfattr –d *</w:t>
+        <w:t>cd to the underlying gpfs trash namespace and run the command</w:t>
+      </w:r>
+      <w:r>
+        <w:t>:</w:t>
+      </w:r>
+    </w:p>
+    <w:p>
+      <w:pPr>
+        <w:pStyle w:val="ListParagraph"/>
+      </w:pPr>
+      <w:r>
+        <w:t>getfattr –d *</w:t>
       </w:r>
     </w:p>
     <w:p>
@@ -9377,10 +9588,21 @@
         <w:t>Run the gar</w:t>
       </w:r>
       <w:r>
-        <w:t>bage collection script- % ./marfs_gc</w:t>
-      </w:r>
-      <w:r>
-        <w:t xml:space="preserve"> –d /top-level/fileset –o log –f trash_namespace</w:t>
+        <w:t>bage collection script</w:t>
+      </w:r>
+      <w:r>
+        <w:t>:</w:t>
+      </w:r>
+    </w:p>
+    <w:p>
+      <w:pPr>
+        <w:pStyle w:val="ListParagraph"/>
+      </w:pPr>
+      <w:r>
+        <w:t>./marfs_gc</w:t>
+      </w:r>
+      <w:r>
+        <w:t xml:space="preserve"> –d gpfs_mount –o log –u root</w:t>
       </w:r>
     </w:p>
     <w:p>
@@ -9398,7 +9620,24 @@
         <w:t>n to verify that the trash namespace</w:t>
       </w:r>
       <w:r>
-        <w:t xml:space="preserve"> has no files left in it- % ./marfs_quota –d /top-level/fileset –o log</w:t>
+        <w:t xml:space="preserve"> has no files left in it</w:t>
+      </w:r>
+      <w:r>
+        <w:t>:</w:t>
+      </w:r>
+    </w:p>
+    <w:p>
+      <w:pPr>
+        <w:pStyle w:val="ListParagraph"/>
+      </w:pPr>
+      <w:r>
+        <w:t>./m</w:t>
+      </w:r>
+      <w:r>
+        <w:t>arfs_quota –d /gpfs_mount</w:t>
+      </w:r>
+      <w:r>
+        <w:t xml:space="preserve"> –o log</w:t>
       </w:r>
     </w:p>
     <w:p>
@@ -9410,6 +9649,7 @@
         </w:numPr>
       </w:pPr>
       <w:r>
+        <w:lastRenderedPageBreak/>
         <w:t>Open the log and verify that no errors exist and the files and objects are logged as deleted</w:t>
       </w:r>
     </w:p>
@@ -9519,7 +9759,31 @@
         <w:t>ncomplete_packed script</w:t>
       </w:r>
       <w:r>
-        <w:t>- % ./make_incomplete_packed</w:t>
+        <w:t xml:space="preserve">- % </w:t>
+      </w:r>
+    </w:p>
+    <w:p>
+      <w:pPr>
+        <w:pStyle w:val="ListParagraph"/>
+      </w:pPr>
+      <w:r>
+        <w:t>./make_incomplete_packed</w:t>
+      </w:r>
+    </w:p>
+    <w:p>
+      <w:pPr>
+        <w:ind w:left="720"/>
+      </w:pPr>
+      <w:r>
+        <w:t>NOTE: The make_incomplete_packed script requires an edit to configure</w:t>
+      </w:r>
+    </w:p>
+    <w:p>
+      <w:pPr>
+        <w:pStyle w:val="ListParagraph"/>
+      </w:pPr>
+      <w:r>
+        <w:t xml:space="preserve">paths and object storage IP addresses.  The applicable variables are MARFS, GPFS, and HOST </w:t>
       </w:r>
     </w:p>
     <w:p>
@@ -9552,10 +9816,15 @@
         <w:t>From the fuse mount run</w:t>
       </w:r>
       <w:r>
-        <w:t>-</w:t>
-      </w:r>
-      <w:r>
-        <w:t xml:space="preserve"> % rm –f *</w:t>
+        <w:t>:</w:t>
+      </w:r>
+    </w:p>
+    <w:p>
+      <w:pPr>
+        <w:pStyle w:val="ListParagraph"/>
+      </w:pPr>
+      <w:r>
+        <w:t>rm –f *</w:t>
       </w:r>
     </w:p>
     <w:p>
@@ -9594,11 +9863,13 @@
         <w:t>Verify that the object exists</w:t>
       </w:r>
       <w:r>
-        <w:t xml:space="preserve">- </w:t>
-      </w:r>
-      <w:r>
-        <w:t>%</w:t>
-      </w:r>
+        <w:t>:</w:t>
+      </w:r>
+    </w:p>
+    <w:p>
+      <w:pPr>
+        <w:pStyle w:val="ListParagraph"/>
+      </w:pPr>
       <w:r>
         <w:t>curl –X GET http://XX.XX.XX.XX:PP/object_name</w:t>
       </w:r>
@@ -9612,10 +9883,15 @@
         </w:numPr>
       </w:pPr>
       <w:r>
-        <w:t>Run garbage collection</w:t>
-      </w:r>
-      <w:r>
-        <w:t>- ./marfs_gc –d /gpfs/marfs-gpfs –o log –f trash</w:t>
+        <w:t>Run garbage collection:</w:t>
+      </w:r>
+    </w:p>
+    <w:p>
+      <w:pPr>
+        <w:pStyle w:val="ListParagraph"/>
+      </w:pPr>
+      <w:r>
+        <w:t>./marfs_gc –d gpfs_mount –o log –u root</w:t>
       </w:r>
     </w:p>
     <w:p>
@@ -9631,6 +9907,273 @@
       </w:r>
       <w:r>
         <w:t xml:space="preserve"> (no entries because nothing deleted).</w:t>
+      </w:r>
+    </w:p>
+    <w:p>
+      <w:pPr>
+        <w:pStyle w:val="ListParagraph"/>
+        <w:ind w:left="0"/>
+      </w:pPr>
+    </w:p>
+    <w:p>
+      <w:pPr>
+        <w:pStyle w:val="ListParagraph"/>
+        <w:ind w:left="0"/>
+        <w:rPr>
+          <w:b/>
+          <w:color w:val="548DD4" w:themeColor="text2" w:themeTint="99"/>
+        </w:rPr>
+      </w:pPr>
+      <w:r>
+        <w:rPr>
+          <w:b/>
+          <w:color w:val="548DD4" w:themeColor="text2" w:themeTint="99"/>
+        </w:rPr>
+        <w:t>Verify restart xattr trash handling</w:t>
+      </w:r>
+    </w:p>
+    <w:p>
+      <w:r>
+        <w:t xml:space="preserve">This test will verify that files containing restart xattrs </w:t>
+      </w:r>
+      <w:r>
+        <w:t xml:space="preserve">due to a fuse daemon crash </w:t>
+      </w:r>
+      <w:r>
+        <w:t>are handled cor</w:t>
+      </w:r>
+      <w:r>
+        <w:t>rectly when moved to trash.</w:t>
+      </w:r>
+    </w:p>
+    <w:p/>
+    <w:p>
+      <w:pPr>
+        <w:pStyle w:val="ListParagraph"/>
+        <w:numPr>
+          <w:ilvl w:val="0"/>
+          <w:numId w:val="114"/>
+        </w:numPr>
+      </w:pPr>
+      <w:r>
+        <w:t>Get the pid of the fuse daemon by ps –ef | grep fuse.</w:t>
+      </w:r>
+    </w:p>
+    <w:p>
+      <w:pPr>
+        <w:pStyle w:val="ListParagraph"/>
+        <w:numPr>
+          <w:ilvl w:val="0"/>
+          <w:numId w:val="114"/>
+        </w:numPr>
+      </w:pPr>
+      <w:r>
+        <w:t>Run the .make_multi script:</w:t>
+      </w:r>
+    </w:p>
+    <w:p>
+      <w:pPr>
+        <w:pStyle w:val="ListParagraph"/>
+      </w:pPr>
+      <w:r>
+        <w:t>./make_multi /fuse_mount/namespace/path</w:t>
+      </w:r>
+    </w:p>
+    <w:p>
+      <w:pPr>
+        <w:pStyle w:val="ListParagraph"/>
+      </w:pPr>
+      <w:r>
+        <w:t>While the script is running, kill the fuse daemon with kill -9 pid (fuse daemon pid)</w:t>
+      </w:r>
+    </w:p>
+    <w:p>
+      <w:pPr>
+        <w:pStyle w:val="ListParagraph"/>
+        <w:numPr>
+          <w:ilvl w:val="0"/>
+          <w:numId w:val="114"/>
+        </w:numPr>
+      </w:pPr>
+      <w:r>
+        <w:t>Verify that the files have restart xattrs:</w:t>
+      </w:r>
+    </w:p>
+    <w:p>
+      <w:pPr>
+        <w:pStyle w:val="ListParagraph"/>
+      </w:pPr>
+      <w:r>
+        <w:t>getfattr –d /gpfs_mount/namespace/path/*</w:t>
+      </w:r>
+    </w:p>
+    <w:p>
+      <w:pPr>
+        <w:pStyle w:val="ListParagraph"/>
+        <w:numPr>
+          <w:ilvl w:val="0"/>
+          <w:numId w:val="114"/>
+        </w:numPr>
+      </w:pPr>
+      <w:r>
+        <w:t>rm the files from the fuse_mount path</w:t>
+      </w:r>
+    </w:p>
+    <w:p>
+      <w:pPr>
+        <w:pStyle w:val="ListParagraph"/>
+        <w:numPr>
+          <w:ilvl w:val="0"/>
+          <w:numId w:val="114"/>
+        </w:numPr>
+      </w:pPr>
+      <w:r>
+        <w:t>Run garbage collection and verify that the log states the files and objects have been removed.</w:t>
+      </w:r>
+    </w:p>
+    <w:p>
+      <w:pPr>
+        <w:pStyle w:val="ListParagraph"/>
+      </w:pPr>
+      <w:r>
+        <w:t>./marfs_gc –d /gpfs_mount –u root –o log</w:t>
+      </w:r>
+    </w:p>
+    <w:p>
+      <w:pPr>
+        <w:pStyle w:val="ListParagraph"/>
+      </w:pPr>
+    </w:p>
+    <w:p>
+      <w:pPr>
+        <w:pStyle w:val="ListParagraph"/>
+        <w:ind w:left="0"/>
+      </w:pPr>
+      <w:r>
+        <w:t>This test will verify that files containing restart xattrs due to a pftool failure are handled correctly when moved to trash.</w:t>
+      </w:r>
+    </w:p>
+    <w:p>
+      <w:pPr>
+        <w:pStyle w:val="ListParagraph"/>
+        <w:ind w:left="0"/>
+      </w:pPr>
+    </w:p>
+    <w:p>
+      <w:pPr>
+        <w:pStyle w:val="ListParagraph"/>
+        <w:numPr>
+          <w:ilvl w:val="0"/>
+          <w:numId w:val="120"/>
+        </w:numPr>
+      </w:pPr>
+      <w:r>
+        <w:t xml:space="preserve">Run pftool </w:t>
+      </w:r>
+      <w:r>
+        <w:t>to start a multi file transfer as follows</w:t>
+      </w:r>
+    </w:p>
+    <w:p>
+      <w:pPr>
+        <w:pStyle w:val="ListParagraph"/>
+        <w:numPr>
+          <w:ilvl w:val="0"/>
+          <w:numId w:val="120"/>
+        </w:numPr>
+      </w:pPr>
+      <w:r>
+        <w:t>Use dd to create an 11GB file</w:t>
+      </w:r>
+      <w:r>
+        <w:t>:</w:t>
+      </w:r>
+    </w:p>
+    <w:p>
+      <w:pPr>
+        <w:pStyle w:val="ListParagraph"/>
+      </w:pPr>
+      <w:r>
+        <w:t>dd if=/dev/z</w:t>
+      </w:r>
+      <w:r>
+        <w:t>ero of=/nfs/path/to/file</w:t>
+      </w:r>
+      <w:r>
+        <w:t>/multi_a bs=1G count=11</w:t>
+      </w:r>
+    </w:p>
+    <w:p>
+      <w:pPr>
+        <w:pStyle w:val="ListParagraph"/>
+        <w:numPr>
+          <w:ilvl w:val="0"/>
+          <w:numId w:val="120"/>
+        </w:numPr>
+      </w:pPr>
+      <w:r>
+        <w:t>Run pftool as follows then ctrl-c it after a few 1G iterations</w:t>
+      </w:r>
+    </w:p>
+    <w:p>
+      <w:pPr>
+        <w:pStyle w:val="ListParagraph"/>
+      </w:pPr>
+      <w:r>
+        <w:t xml:space="preserve">mpirun –x MARFSCONFIGRC –np 4 –H localhost  /path/to/pftool –s 16M –S 10G –C 10G –r –p </w:t>
+      </w:r>
+      <w:r>
+        <w:t>/nfs/path/to/file/multi_a –c /fuse_mount/namespace/path/filename –w 0 -vv</w:t>
+      </w:r>
+    </w:p>
+    <w:p>
+      <w:pPr>
+        <w:pStyle w:val="ListParagraph"/>
+        <w:numPr>
+          <w:ilvl w:val="0"/>
+          <w:numId w:val="120"/>
+        </w:numPr>
+      </w:pPr>
+      <w:r>
+        <w:t>Verify that the f</w:t>
+      </w:r>
+      <w:r>
+        <w:t>iles have restart xattrs</w:t>
+      </w:r>
+      <w:r>
+        <w:t>:</w:t>
+      </w:r>
+    </w:p>
+    <w:p>
+      <w:pPr>
+        <w:pStyle w:val="ListParagraph"/>
+      </w:pPr>
+      <w:r>
+        <w:t>getfattr –d /gpfs_mount/namespace/path/*</w:t>
+      </w:r>
+    </w:p>
+    <w:p>
+      <w:pPr>
+        <w:pStyle w:val="ListParagraph"/>
+        <w:numPr>
+          <w:ilvl w:val="0"/>
+          <w:numId w:val="120"/>
+        </w:numPr>
+      </w:pPr>
+      <w:r>
+        <w:t>Remove the files from /fuse_mount/namespace/path</w:t>
+      </w:r>
+    </w:p>
+    <w:p>
+      <w:pPr>
+        <w:pStyle w:val="ListParagraph"/>
+        <w:numPr>
+          <w:ilvl w:val="0"/>
+          <w:numId w:val="120"/>
+        </w:numPr>
+      </w:pPr>
+      <w:r>
+        <w:t>Run garbage collection and verify that the log states that the files and objects have been deleted.</w:t>
       </w:r>
     </w:p>
     <w:p>
@@ -9717,6 +10260,7 @@
         </w:numPr>
       </w:pPr>
       <w:r>
+        <w:lastRenderedPageBreak/>
         <w:t>Edit the make_uni_small</w:t>
       </w:r>
       <w:r>
@@ -9785,50 +10329,64 @@
     </w:p>
     <w:p>
       <w:pPr>
-        <w:pStyle w:val="ListParagraph"/>
-        <w:numPr>
-          <w:ilvl w:val="1"/>
-          <w:numId w:val="11"/>
-        </w:numPr>
-      </w:pPr>
-      <w:r>
-        <w:t>get_unpacked_object /gpfs/marfs-gpfs/namespace/mdfs/d1</w:t>
-      </w:r>
-    </w:p>
-    <w:p>
-      <w:pPr>
-        <w:pStyle w:val="ListParagraph"/>
-        <w:numPr>
-          <w:ilvl w:val="1"/>
-          <w:numId w:val="11"/>
-        </w:numPr>
-      </w:pPr>
-      <w:r>
-        <w:t>get_unpacked_object /gpfs/marfs-gpfs/namespace/mdfs/d2</w:t>
-      </w:r>
-    </w:p>
-    <w:p>
-      <w:pPr>
-        <w:pStyle w:val="ListParagraph"/>
-        <w:numPr>
-          <w:ilvl w:val="1"/>
-          <w:numId w:val="11"/>
-        </w:numPr>
-      </w:pPr>
-      <w:r>
-        <w:t>get_unpacked_object /gpfs/marfs-gpfs/namespace/mdfs/d3</w:t>
-      </w:r>
-    </w:p>
-    <w:p>
-      <w:pPr>
-        <w:pStyle w:val="ListParagraph"/>
-        <w:numPr>
-          <w:ilvl w:val="1"/>
-          <w:numId w:val="11"/>
-        </w:numPr>
-      </w:pPr>
-      <w:r>
-        <w:t>get_unpacked_object /gpfs/marfs-gpfs/namespace/mdfs/mixed</w:t>
+        <w:ind w:left="1080"/>
+      </w:pPr>
+      <w:r>
+        <w:t>get_unpacked_object</w:t>
+      </w:r>
+      <w:r>
+        <w:t xml:space="preserve"> /gpfs/path/to</w:t>
+      </w:r>
+      <w:r>
+        <w:t>/d1</w:t>
+      </w:r>
+    </w:p>
+    <w:p>
+      <w:pPr>
+        <w:ind w:left="1080"/>
+      </w:pPr>
+      <w:r>
+        <w:t>get_unpacked_object</w:t>
+      </w:r>
+      <w:r>
+        <w:t xml:space="preserve"> /gpfs/path/to</w:t>
+      </w:r>
+      <w:r>
+        <w:t>/d2</w:t>
+      </w:r>
+    </w:p>
+    <w:p>
+      <w:pPr>
+        <w:ind w:left="1080"/>
+      </w:pPr>
+      <w:r>
+        <w:t>get_un</w:t>
+      </w:r>
+      <w:r>
+        <w:t>packed_object /gpfs</w:t>
+      </w:r>
+      <w:r>
+        <w:t>/</w:t>
+      </w:r>
+      <w:r>
+        <w:t>path/to/</w:t>
+      </w:r>
+      <w:r>
+        <w:t>d3</w:t>
+      </w:r>
+    </w:p>
+    <w:p>
+      <w:pPr>
+        <w:ind w:left="1080"/>
+      </w:pPr>
+      <w:r>
+        <w:t>get_unpacked_object</w:t>
+      </w:r>
+      <w:r>
+        <w:t xml:space="preserve"> /gpfs/path/to</w:t>
+      </w:r>
+      <w:r>
+        <w:t>/mixed</w:t>
       </w:r>
     </w:p>
     <w:p>
@@ -9856,14 +10414,16 @@
     </w:p>
     <w:p>
       <w:pPr>
-        <w:pStyle w:val="ListParagraph"/>
-        <w:numPr>
-          <w:ilvl w:val="1"/>
-          <w:numId w:val="11"/>
-        </w:numPr>
-      </w:pPr>
-      <w:r>
-        <w:t>./marfs_packer –d /gpfs/marfs-gpfs –n namespace –l</w:t>
+        <w:ind w:left="1080"/>
+      </w:pPr>
+      <w:r>
+        <w:t>./m</w:t>
+      </w:r>
+      <w:r>
+        <w:t xml:space="preserve">arfs_packer –d gpfs_mount </w:t>
+      </w:r>
+      <w:r>
+        <w:t>–n namespace –l</w:t>
       </w:r>
     </w:p>
     <w:p>
@@ -9882,7 +10442,13 @@
         <w:ind w:left="720"/>
       </w:pPr>
       <w:r>
-        <w:t>“Found 403 objects to pack with a total size of 4040628”</w:t>
+        <w:t>“Found 403 objects to pack with a total siz</w:t>
+      </w:r>
+      <w:r>
+        <w:t>e of XXXXXX</w:t>
+      </w:r>
+      <w:r>
+        <w:t>”</w:t>
       </w:r>
     </w:p>
     <w:p>
@@ -9923,50 +10489,55 @@
     </w:p>
     <w:p>
       <w:pPr>
-        <w:pStyle w:val="ListParagraph"/>
-        <w:numPr>
-          <w:ilvl w:val="1"/>
-          <w:numId w:val="11"/>
-        </w:numPr>
-      </w:pPr>
-      <w:r>
-        <w:t>get_packed_object /gpfs/marfs-gpfs/namespace/mdfs/d1 &gt; d1.log</w:t>
-      </w:r>
-    </w:p>
-    <w:p>
-      <w:pPr>
-        <w:pStyle w:val="ListParagraph"/>
-        <w:numPr>
-          <w:ilvl w:val="1"/>
-          <w:numId w:val="11"/>
-        </w:numPr>
-      </w:pPr>
-      <w:r>
-        <w:t>get_packed_object /gpfs/marfs-gpfs/namespace/mdfs/d2 &gt; d2.log</w:t>
-      </w:r>
-    </w:p>
-    <w:p>
-      <w:pPr>
-        <w:pStyle w:val="ListParagraph"/>
-        <w:numPr>
-          <w:ilvl w:val="1"/>
-          <w:numId w:val="11"/>
-        </w:numPr>
-      </w:pPr>
-      <w:r>
-        <w:t xml:space="preserve">get_packed_object /gpfs/marfs-gpfs/namespace/mdfs/d3 &gt; d3.log </w:t>
-      </w:r>
-    </w:p>
-    <w:p>
-      <w:pPr>
-        <w:pStyle w:val="ListParagraph"/>
-        <w:numPr>
-          <w:ilvl w:val="1"/>
-          <w:numId w:val="11"/>
-        </w:numPr>
-      </w:pPr>
-      <w:r>
-        <w:t>get_packed_object /gpfs/marfs-gpfs/namespace/mdfs/mixed &gt; mixed.log</w:t>
+        <w:ind w:left="1080"/>
+      </w:pPr>
+      <w:r>
+        <w:t>get_packed_object /gpfs/path/to</w:t>
+      </w:r>
+      <w:r>
+        <w:t>/d1 &gt; d1.log</w:t>
+      </w:r>
+    </w:p>
+    <w:p>
+      <w:pPr>
+        <w:ind w:left="1080"/>
+      </w:pPr>
+      <w:r>
+        <w:t>get_packed_object</w:t>
+      </w:r>
+      <w:r>
+        <w:t xml:space="preserve"> /gpfs/path/to</w:t>
+      </w:r>
+      <w:r>
+        <w:t>/d2 &gt; d2.log</w:t>
+      </w:r>
+    </w:p>
+    <w:p>
+      <w:pPr>
+        <w:ind w:left="1080"/>
+      </w:pPr>
+      <w:r>
+        <w:t>get_packed_object</w:t>
+      </w:r>
+      <w:r>
+        <w:t xml:space="preserve"> /gpfs/path/to</w:t>
+      </w:r>
+      <w:r>
+        <w:t xml:space="preserve">/d3 &gt; d3.log </w:t>
+      </w:r>
+    </w:p>
+    <w:p>
+      <w:pPr>
+        <w:ind w:left="1080"/>
+      </w:pPr>
+      <w:r>
+        <w:t>get_packed_object</w:t>
+      </w:r>
+      <w:r>
+        <w:t xml:space="preserve"> /gpfs/path/to</w:t>
+      </w:r>
+      <w:r>
+        <w:t>/mixed &gt; mixed.log</w:t>
       </w:r>
     </w:p>
     <w:p>
@@ -10037,13 +10608,33 @@
     <w:p>
       <w:pPr>
         <w:pStyle w:val="ListParagraph"/>
+      </w:pPr>
+      <w:r>
+        <w:t>make_uni_multi_1M_2200 fuse</w:t>
+      </w:r>
+      <w:r>
+        <w:t>_</w:t>
+      </w:r>
+      <w:r>
+        <w:t>mount</w:t>
+      </w:r>
+    </w:p>
+    <w:p>
+      <w:pPr>
+        <w:pStyle w:val="ListParagraph"/>
         <w:numPr>
           <w:ilvl w:val="0"/>
           <w:numId w:val="112"/>
         </w:numPr>
       </w:pPr>
       <w:r>
-        <w:t>Create a sub directory named testing in the current directory.   This will be used to store files created from reading objects.</w:t>
+        <w:t>Create a sub direct</w:t>
+      </w:r>
+      <w:r>
+        <w:t>ory named testing in the current</w:t>
+      </w:r>
+      <w:r>
+        <w:t xml:space="preserve"> directory.   This will be used to store files created from reading objects.</w:t>
       </w:r>
     </w:p>
     <w:p>
@@ -10066,17 +10657,16 @@
     </w:p>
     <w:p>
       <w:pPr>
-        <w:pStyle w:val="ListParagraph"/>
-        <w:numPr>
-          <w:ilvl w:val="1"/>
-          <w:numId w:val="11"/>
-        </w:numPr>
+        <w:ind w:left="1080"/>
       </w:pPr>
       <w:r>
         <w:t>get_unpacked_object /g</w:t>
       </w:r>
       <w:r>
-        <w:t>pfs/marfs-gpfs/namespace/mdfs/d4</w:t>
+        <w:t>pfs/path/to</w:t>
+      </w:r>
+      <w:r>
+        <w:t>/d4</w:t>
       </w:r>
     </w:p>
     <w:p>
@@ -10101,14 +10691,17 @@
     </w:p>
     <w:p>
       <w:pPr>
-        <w:pStyle w:val="ListParagraph"/>
-        <w:numPr>
-          <w:ilvl w:val="1"/>
-          <w:numId w:val="11"/>
-        </w:numPr>
-      </w:pPr>
-      <w:r>
-        <w:t>./marfs_packer –d /gpfs/marfs-gpfs –n namespace –l</w:t>
+        <w:ind w:left="1080"/>
+      </w:pPr>
+      <w:r>
+        <w:lastRenderedPageBreak/>
+        <w:t>./</w:t>
+      </w:r>
+      <w:r>
+        <w:t>marfs_packer –d gpfs_mount</w:t>
+      </w:r>
+      <w:r>
+        <w:t xml:space="preserve"> –n namespace –l</w:t>
       </w:r>
     </w:p>
     <w:p>
@@ -10167,7 +10760,13 @@
         </w:numPr>
       </w:pPr>
       <w:r>
-        <w:t>Rerun the packer script, but this time leave off the “-l” argument</w:t>
+        <w:t>Rerun the packer script</w:t>
+      </w:r>
+      <w:r>
+        <w:t xml:space="preserve"> (step 5 above)</w:t>
+      </w:r>
+      <w:r>
+        <w:t>, but this time leave off the “-l” argument</w:t>
       </w:r>
     </w:p>
     <w:p>
@@ -10235,17 +10834,16 @@
     </w:p>
     <w:p>
       <w:pPr>
-        <w:pStyle w:val="ListParagraph"/>
-        <w:numPr>
-          <w:ilvl w:val="1"/>
-          <w:numId w:val="11"/>
-        </w:numPr>
-      </w:pPr>
-      <w:r>
-        <w:t>get_packed_object /gpfs/marfs-gpfs/namespa</w:t>
-      </w:r>
-      <w:r>
-        <w:t>ce/mdfs/d4 &gt; d4</w:t>
+        <w:ind w:left="1080"/>
+      </w:pPr>
+      <w:r>
+        <w:t>get_packed</w:t>
+      </w:r>
+      <w:r>
+        <w:t>_object /gpfs/path/to</w:t>
+      </w:r>
+      <w:r>
+        <w:t>/d4 &gt; d4</w:t>
       </w:r>
       <w:r>
         <w:t>.log</w:t>
@@ -10281,6 +10879,359 @@
     </w:p>
     <w:p>
       <w:pPr>
+        <w:pStyle w:val="ListParagraph"/>
+        <w:ind w:left="0"/>
+        <w:rPr>
+          <w:rFonts w:asciiTheme="majorHAnsi" w:hAnsiTheme="majorHAnsi"/>
+          <w:b/>
+          <w:color w:val="548DD4" w:themeColor="text2" w:themeTint="99"/>
+        </w:rPr>
+      </w:pPr>
+      <w:r>
+        <w:rPr>
+          <w:rFonts w:asciiTheme="majorHAnsi" w:hAnsiTheme="majorHAnsi"/>
+          <w:b/>
+          <w:color w:val="548DD4" w:themeColor="text2" w:themeTint="99"/>
+        </w:rPr>
+        <w:t>Object Repacking</w:t>
+      </w:r>
+    </w:p>
+    <w:p>
+      <w:pPr>
+        <w:pStyle w:val="ListParagraph"/>
+        <w:ind w:left="0"/>
+      </w:pPr>
+      <w:r>
+        <w:t>Repacking may become necessary if for some reason a gpfs file associated with a pack object is deleted prior to moving the packed object to trash.   Garbage collection on packed objects verifies that the number of files for a particular packed object matches the number of chunks co</w:t>
+      </w:r>
+      <w:r>
+        <w:t>ntained in the files xattrs.  Garbage collection creates a file name tmp_packed_log that has a record of those object file count mismatches.  The repack utility reads this file and proceeds to repack the object and update file xattrs accordingly.</w:t>
+      </w:r>
+    </w:p>
+    <w:p>
+      <w:pPr>
+        <w:pStyle w:val="ListParagraph"/>
+        <w:ind w:left="0"/>
+      </w:pPr>
+    </w:p>
+    <w:p>
+      <w:pPr>
+        <w:jc w:val="both"/>
+      </w:pPr>
+      <w:r>
+        <w:t xml:space="preserve">The repack utility script is named marfs_repack and is located in: </w:t>
+      </w:r>
+    </w:p>
+    <w:p>
+      <w:r>
+        <w:t>/marfs/utilities/gpfs/repack/scrc</w:t>
+      </w:r>
+    </w:p>
+    <w:p/>
+    <w:p>
+      <w:r>
+        <w:t xml:space="preserve">All other supporting scripts exist in the /marfs/fuse/scripts directory. </w:t>
+      </w:r>
+    </w:p>
+    <w:p>
+      <w:pPr>
+        <w:pStyle w:val="ListParagraph"/>
+        <w:ind w:left="0"/>
+      </w:pPr>
+    </w:p>
+    <w:p>
+      <w:pPr>
+        <w:pStyle w:val="ListParagraph"/>
+        <w:ind w:left="0"/>
+      </w:pPr>
+      <w:r>
+        <w:t>Procedure is:</w:t>
+      </w:r>
+    </w:p>
+    <w:p>
+      <w:pPr>
+        <w:pStyle w:val="ListParagraph"/>
+        <w:numPr>
+          <w:ilvl w:val="0"/>
+          <w:numId w:val="113"/>
+        </w:numPr>
+      </w:pPr>
+      <w:r>
+        <w:t>Run the make_uni_mixed script to create 403 files in the mixed directory.</w:t>
+      </w:r>
+    </w:p>
+    <w:p>
+      <w:pPr>
+        <w:ind w:left="720"/>
+      </w:pPr>
+      <w:r>
+        <w:t>.</w:t>
+      </w:r>
+      <w:r>
+        <w:t>/make_uni_mixed /fuse</w:t>
+      </w:r>
+      <w:r>
+        <w:t>_</w:t>
+      </w:r>
+      <w:r>
+        <w:t>mount/namespace/path</w:t>
+      </w:r>
+    </w:p>
+    <w:p>
+      <w:pPr>
+        <w:pStyle w:val="ListParagraph"/>
+        <w:numPr>
+          <w:ilvl w:val="0"/>
+          <w:numId w:val="113"/>
+        </w:numPr>
+      </w:pPr>
+      <w:r>
+        <w:t>pack objects</w:t>
+      </w:r>
+      <w:r>
+        <w:t xml:space="preserve"> by running the marfs_repack utility:</w:t>
+      </w:r>
+    </w:p>
+    <w:p>
+      <w:pPr>
+        <w:pStyle w:val="ListParagraph"/>
+      </w:pPr>
+      <w:r>
+        <w:t>/</w:t>
+      </w:r>
+      <w:r>
+        <w:t>/marfs_repack ../../garbage-collection/src/tmp_packed_log –o log</w:t>
+      </w:r>
+    </w:p>
+    <w:p>
+      <w:pPr>
+        <w:pStyle w:val="ListParagraph"/>
+        <w:numPr>
+          <w:ilvl w:val="0"/>
+          <w:numId w:val="113"/>
+        </w:numPr>
+      </w:pPr>
+      <w:r>
+        <w:t>CD</w:t>
+      </w:r>
+      <w:r>
+        <w:t xml:space="preserve"> to </w:t>
+      </w:r>
+      <w:r>
+        <w:t xml:space="preserve">the associated </w:t>
+      </w:r>
+      <w:r>
+        <w:t>gpfs directory and remove uni.023, uni.096 and uni.013</w:t>
+      </w:r>
+      <w:r>
+        <w:t xml:space="preserve"> files</w:t>
+      </w:r>
+    </w:p>
+    <w:p>
+      <w:pPr>
+        <w:pStyle w:val="ListParagraph"/>
+        <w:numPr>
+          <w:ilvl w:val="0"/>
+          <w:numId w:val="113"/>
+        </w:numPr>
+      </w:pPr>
+      <w:r>
+        <w:t xml:space="preserve">run the </w:t>
+      </w:r>
+      <w:r>
+        <w:t>get_partially_</w:t>
+      </w:r>
+      <w:r>
+        <w:t>packed script</w:t>
+      </w:r>
+      <w:r>
+        <w:t>:</w:t>
+      </w:r>
+    </w:p>
+    <w:p>
+      <w:pPr>
+        <w:ind w:left="720"/>
+      </w:pPr>
+      <w:r>
+        <w:t>.</w:t>
+      </w:r>
+      <w:r>
+        <w:t xml:space="preserve">/get_partially_packed </w:t>
+      </w:r>
+      <w:r>
+        <w:t>/gpfs_mount/namespace/path/to/mixed/dir</w:t>
+      </w:r>
+    </w:p>
+    <w:p>
+      <w:pPr>
+        <w:ind w:left="720"/>
+      </w:pPr>
+      <w:r>
+        <w:t>This will retrieve file contents from the packed object based on only those files that remain after the removal in step 3</w:t>
+      </w:r>
+    </w:p>
+    <w:p>
+      <w:pPr>
+        <w:pStyle w:val="ListParagraph"/>
+        <w:numPr>
+          <w:ilvl w:val="0"/>
+          <w:numId w:val="113"/>
+        </w:numPr>
+      </w:pPr>
+      <w:r>
+        <w:t>cd to the fuse</w:t>
+      </w:r>
+      <w:r>
+        <w:t>_</w:t>
+      </w:r>
+      <w:r>
+        <w:t>mount directory and rm the mixed directory and its contents:</w:t>
+      </w:r>
+    </w:p>
+    <w:p>
+      <w:pPr>
+        <w:ind w:left="720"/>
+      </w:pPr>
+      <w:r>
+        <w:t>cd /fuse</w:t>
+      </w:r>
+      <w:r>
+        <w:t>_</w:t>
+      </w:r>
+      <w:r>
+        <w:t>mount/namespace/</w:t>
+      </w:r>
+    </w:p>
+    <w:p>
+      <w:pPr>
+        <w:ind w:left="720"/>
+      </w:pPr>
+      <w:r>
+        <w:t>rm –rf mixed</w:t>
+      </w:r>
+    </w:p>
+    <w:p>
+      <w:pPr>
+        <w:pStyle w:val="ListParagraph"/>
+        <w:numPr>
+          <w:ilvl w:val="0"/>
+          <w:numId w:val="113"/>
+        </w:numPr>
+      </w:pPr>
+      <w:r>
+        <w:t>run garbage collection</w:t>
+      </w:r>
+      <w:r>
+        <w:t xml:space="preserve"> in order to indentify the packed object that exists but missing the three files that were removed in step 3.  Garbage collection will creat the tmp_packed_log file which identifies the object and the files found for that object.</w:t>
+      </w:r>
+    </w:p>
+    <w:p>
+      <w:pPr>
+        <w:ind w:left="720"/>
+      </w:pPr>
+      <w:r>
+        <w:t>.</w:t>
+      </w:r>
+      <w:r>
+        <w:t>/garbage-collection/src</w:t>
+      </w:r>
+      <w:r>
+        <w:t>/marfs_gc –d /gpfs_mount –o log –u root</w:t>
+      </w:r>
+    </w:p>
+    <w:p>
+      <w:pPr>
+        <w:pStyle w:val="ListParagraph"/>
+        <w:numPr>
+          <w:ilvl w:val="0"/>
+          <w:numId w:val="113"/>
+        </w:numPr>
+      </w:pPr>
+      <w:r>
+        <w:t xml:space="preserve">Run the </w:t>
+      </w:r>
+      <w:r>
+        <w:t>repacker script</w:t>
+      </w:r>
+      <w:r>
+        <w:t xml:space="preserve"> to repack the incomplete object</w:t>
+      </w:r>
+    </w:p>
+    <w:p>
+      <w:pPr>
+        <w:pStyle w:val="ListParagraph"/>
+      </w:pPr>
+      <w:r>
+        <w:lastRenderedPageBreak/>
+        <w:t>.</w:t>
+      </w:r>
+      <w:r>
+        <w:t>/marfs_repack –d ../../garbage-collection/src/marfs_repack –o log</w:t>
+      </w:r>
+    </w:p>
+    <w:p>
+      <w:pPr>
+        <w:pStyle w:val="ListParagraph"/>
+        <w:numPr>
+          <w:ilvl w:val="0"/>
+          <w:numId w:val="113"/>
+        </w:numPr>
+      </w:pPr>
+      <w:r>
+        <w:t>R</w:t>
+      </w:r>
+      <w:r>
+        <w:t xml:space="preserve">un </w:t>
+      </w:r>
+      <w:r>
+        <w:t xml:space="preserve">the </w:t>
+      </w:r>
+      <w:r>
+        <w:t>verify_repacked_object script &amp;&gt; verify.log</w:t>
+      </w:r>
+    </w:p>
+    <w:p>
+      <w:pPr>
+        <w:ind w:left="720"/>
+      </w:pPr>
+      <w:r>
+        <w:t>.</w:t>
+      </w:r>
+      <w:r>
+        <w:t>/verify_repack_object</w:t>
+      </w:r>
+      <w:r>
+        <w:t xml:space="preserve"> mixed ../../garbage-collection/src/tmp_packed_log</w:t>
+      </w:r>
+      <w:r>
+        <w:t xml:space="preserve"> </w:t>
+      </w:r>
+    </w:p>
+    <w:p>
+      <w:pPr>
+        <w:pStyle w:val="ListParagraph"/>
+        <w:numPr>
+          <w:ilvl w:val="0"/>
+          <w:numId w:val="113"/>
+        </w:numPr>
+      </w:pPr>
+      <w:r>
+        <w:t>Verify that no errors exists in verify.log</w:t>
+      </w:r>
+    </w:p>
+    <w:p>
+      <w:pPr>
+        <w:pStyle w:val="ListParagraph"/>
+      </w:pPr>
+      <w:r>
+        <w:t>grep –I error verify.log</w:t>
+      </w:r>
+      <w:r>
+        <w:t xml:space="preserve"> </w:t>
+      </w:r>
+    </w:p>
+    <w:p>
+      <w:pPr>
         <w:pStyle w:val="Heading1"/>
       </w:pPr>
       <w:r>
@@ -10349,14 +11300,14 @@
         <w:t>4) As root on the batch FTAs and the GPFS servers, send a sproxyd GET or PUT command with the username and password to a known Scality RING server and show that it succeeds.</w:t>
       </w:r>
     </w:p>
-    <w:p>
-      <w:bookmarkStart w:id="0" w:name="_GoBack"/>
-      <w:bookmarkEnd w:id="0"/>
-    </w:p>
+    <w:p/>
     <w:sectPr>
-      <w:headerReference w:type="default" r:id="rId8"/>
-      <w:footerReference w:type="even" r:id="rId9"/>
-      <w:footerReference w:type="default" r:id="rId10"/>
+      <w:headerReference w:type="even" r:id="rId8"/>
+      <w:headerReference w:type="default" r:id="rId9"/>
+      <w:footerReference w:type="even" r:id="rId10"/>
+      <w:footerReference w:type="default" r:id="rId11"/>
+      <w:headerReference w:type="first" r:id="rId12"/>
+      <w:footerReference w:type="first" r:id="rId13"/>
       <w:pgSz w:w="12240" w:h="15840"/>
       <w:pgMar w:top="1440" w:right="1440" w:bottom="1440" w:left="1440" w:header="720" w:footer="720" w:gutter="0"/>
       <w:cols w:space="720"/>
@@ -10476,10 +11427,12 @@
       <w:ind w:right="360"/>
     </w:pPr>
     <w:r>
-      <w:t>22</w:t>
+      <w:t>31-May</w:t>
     </w:r>
+    <w:bookmarkStart w:id="0" w:name="_GoBack"/>
+    <w:bookmarkEnd w:id="0"/>
     <w:r>
-      <w:t>-March-2016</w:t>
+      <w:t>-2016</w:t>
     </w:r>
     <w:r>
       <w:tab/>
@@ -10488,6 +11441,16 @@
 </w:ftr>
 </file>
 
+<file path=word/footer3.xml><?xml version="1.0" encoding="utf-8"?>
+<w:ftr xmlns:wpc="http://schemas.microsoft.com/office/word/2010/wordprocessingCanvas" xmlns:mo="http://schemas.microsoft.com/office/mac/office/2008/main" xmlns:mc="http://schemas.openxmlformats.org/markup-compatibility/2006" xmlns:mv="urn:schemas-microsoft-com:mac:vml" xmlns:o="urn:schemas-microsoft-com:office:office" xmlns:r="http://schemas.openxmlformats.org/officeDocument/2006/relationships" xmlns:m="http://schemas.openxmlformats.org/officeDocument/2006/math" xmlns:v="urn:schemas-microsoft-com:vml" xmlns:wp14="http://schemas.microsoft.com/office/word/2010/wordprocessingDrawing" xmlns:wp="http://schemas.openxmlformats.org/drawingml/2006/wordprocessingDrawing" xmlns:w10="urn:schemas-microsoft-com:office:word" xmlns:w="http://schemas.openxmlformats.org/wordprocessingml/2006/main" xmlns:w14="http://schemas.microsoft.com/office/word/2010/wordml" xmlns:wpg="http://schemas.microsoft.com/office/word/2010/wordprocessingGroup" xmlns:wpi="http://schemas.microsoft.com/office/word/2010/wordprocessingInk" xmlns:wne="http://schemas.microsoft.com/office/word/2006/wordml" xmlns:wps="http://schemas.microsoft.com/office/word/2010/wordprocessingShape" mc:Ignorable="w14 wp14">
+  <w:p>
+    <w:pPr>
+      <w:pStyle w:val="Footer"/>
+    </w:pPr>
+  </w:p>
+</w:ftr>
+</file>
+
 <file path=word/footnotes.xml><?xml version="1.0" encoding="utf-8"?>
 <w:footnotes xmlns:wpc="http://schemas.microsoft.com/office/word/2010/wordprocessingCanvas" xmlns:mo="http://schemas.microsoft.com/office/mac/office/2008/main" xmlns:mc="http://schemas.openxmlformats.org/markup-compatibility/2006" xmlns:mv="urn:schemas-microsoft-com:mac:vml" xmlns:o="urn:schemas-microsoft-com:office:office" xmlns:r="http://schemas.openxmlformats.org/officeDocument/2006/relationships" xmlns:m="http://schemas.openxmlformats.org/officeDocument/2006/math" xmlns:v="urn:schemas-microsoft-com:vml" xmlns:wp14="http://schemas.microsoft.com/office/word/2010/wordprocessingDrawing" xmlns:wp="http://schemas.openxmlformats.org/drawingml/2006/wordprocessingDrawing" xmlns:w10="urn:schemas-microsoft-com:office:word" xmlns:w="http://schemas.openxmlformats.org/wordprocessingml/2006/main" xmlns:w14="http://schemas.microsoft.com/office/word/2010/wordml" xmlns:wpg="http://schemas.microsoft.com/office/word/2010/wordprocessingGroup" xmlns:wpi="http://schemas.microsoft.com/office/word/2010/wordprocessingInk" xmlns:wne="http://schemas.microsoft.com/office/word/2006/wordml" xmlns:wps="http://schemas.microsoft.com/office/word/2010/wordprocessingShape" mc:Ignorable="w14 wp14">
   <w:footnote w:type="separator" w:id="-1">
@@ -10508,6 +11471,16 @@
 </file>
 
 <file path=word/header1.xml><?xml version="1.0" encoding="utf-8"?>
+<w:hdr xmlns:wpc="http://schemas.microsoft.com/office/word/2010/wordprocessingCanvas" xmlns:mo="http://schemas.microsoft.com/office/mac/office/2008/main" xmlns:mc="http://schemas.openxmlformats.org/markup-compatibility/2006" xmlns:mv="urn:schemas-microsoft-com:mac:vml" xmlns:o="urn:schemas-microsoft-com:office:office" xmlns:r="http://schemas.openxmlformats.org/officeDocument/2006/relationships" xmlns:m="http://schemas.openxmlformats.org/officeDocument/2006/math" xmlns:v="urn:schemas-microsoft-com:vml" xmlns:wp14="http://schemas.microsoft.com/office/word/2010/wordprocessingDrawing" xmlns:wp="http://schemas.openxmlformats.org/drawingml/2006/wordprocessingDrawing" xmlns:w10="urn:schemas-microsoft-com:office:word" xmlns:w="http://schemas.openxmlformats.org/wordprocessingml/2006/main" xmlns:w14="http://schemas.microsoft.com/office/word/2010/wordml" xmlns:wpg="http://schemas.microsoft.com/office/word/2010/wordprocessingGroup" xmlns:wpi="http://schemas.microsoft.com/office/word/2010/wordprocessingInk" xmlns:wne="http://schemas.microsoft.com/office/word/2006/wordml" xmlns:wps="http://schemas.microsoft.com/office/word/2010/wordprocessingShape" mc:Ignorable="w14 wp14">
+  <w:p>
+    <w:pPr>
+      <w:pStyle w:val="Header"/>
+    </w:pPr>
+  </w:p>
+</w:hdr>
+</file>
+
+<file path=word/header2.xml><?xml version="1.0" encoding="utf-8"?>
 <w:hdr xmlns:wpc="http://schemas.microsoft.com/office/word/2010/wordprocessingCanvas" xmlns:mo="http://schemas.microsoft.com/office/mac/office/2008/main" xmlns:mc="http://schemas.openxmlformats.org/markup-compatibility/2006" xmlns:mv="urn:schemas-microsoft-com:mac:vml" xmlns:o="urn:schemas-microsoft-com:office:office" xmlns:r="http://schemas.openxmlformats.org/officeDocument/2006/relationships" xmlns:m="http://schemas.openxmlformats.org/officeDocument/2006/math" xmlns:v="urn:schemas-microsoft-com:vml" xmlns:wp14="http://schemas.microsoft.com/office/word/2010/wordprocessingDrawing" xmlns:wp="http://schemas.openxmlformats.org/drawingml/2006/wordprocessingDrawing" xmlns:w10="urn:schemas-microsoft-com:office:word" xmlns:w="http://schemas.openxmlformats.org/wordprocessingml/2006/main" xmlns:w14="http://schemas.microsoft.com/office/word/2010/wordml" xmlns:wpg="http://schemas.microsoft.com/office/word/2010/wordprocessingGroup" xmlns:wpi="http://schemas.microsoft.com/office/word/2010/wordprocessingInk" xmlns:wne="http://schemas.microsoft.com/office/word/2006/wordml" xmlns:wps="http://schemas.microsoft.com/office/word/2010/wordprocessingShape" mc:Ignorable="w14 wp14">
   <w:p>
     <w:pPr>
@@ -10526,6 +11499,16 @@
 </w:hdr>
 </file>
 
+<file path=word/header3.xml><?xml version="1.0" encoding="utf-8"?>
+<w:hdr xmlns:wpc="http://schemas.microsoft.com/office/word/2010/wordprocessingCanvas" xmlns:mo="http://schemas.microsoft.com/office/mac/office/2008/main" xmlns:mc="http://schemas.openxmlformats.org/markup-compatibility/2006" xmlns:mv="urn:schemas-microsoft-com:mac:vml" xmlns:o="urn:schemas-microsoft-com:office:office" xmlns:r="http://schemas.openxmlformats.org/officeDocument/2006/relationships" xmlns:m="http://schemas.openxmlformats.org/officeDocument/2006/math" xmlns:v="urn:schemas-microsoft-com:vml" xmlns:wp14="http://schemas.microsoft.com/office/word/2010/wordprocessingDrawing" xmlns:wp="http://schemas.openxmlformats.org/drawingml/2006/wordprocessingDrawing" xmlns:w10="urn:schemas-microsoft-com:office:word" xmlns:w="http://schemas.openxmlformats.org/wordprocessingml/2006/main" xmlns:w14="http://schemas.microsoft.com/office/word/2010/wordml" xmlns:wpg="http://schemas.microsoft.com/office/word/2010/wordprocessingGroup" xmlns:wpi="http://schemas.microsoft.com/office/word/2010/wordprocessingInk" xmlns:wne="http://schemas.microsoft.com/office/word/2006/wordml" xmlns:wps="http://schemas.microsoft.com/office/word/2010/wordprocessingShape" mc:Ignorable="w14 wp14">
+  <w:p>
+    <w:pPr>
+      <w:pStyle w:val="Header"/>
+    </w:pPr>
+  </w:p>
+</w:hdr>
+</file>
+
 <file path=word/numbering.xml><?xml version="1.0" encoding="utf-8"?>
 <w:numbering xmlns:wpc="http://schemas.microsoft.com/office/word/2010/wordprocessingCanvas" xmlns:mo="http://schemas.microsoft.com/office/mac/office/2008/main" xmlns:mc="http://schemas.openxmlformats.org/markup-compatibility/2006" xmlns:mv="urn:schemas-microsoft-com:mac:vml" xmlns:o="urn:schemas-microsoft-com:office:office" xmlns:r="http://schemas.openxmlformats.org/officeDocument/2006/relationships" xmlns:m="http://schemas.openxmlformats.org/officeDocument/2006/math" xmlns:v="urn:schemas-microsoft-com:vml" xmlns:wp14="http://schemas.microsoft.com/office/word/2010/wordprocessingDrawing" xmlns:wp="http://schemas.openxmlformats.org/drawingml/2006/wordprocessingDrawing" xmlns:w10="urn:schemas-microsoft-com:office:word" xmlns:w="http://schemas.openxmlformats.org/wordprocessingml/2006/main" xmlns:w14="http://schemas.microsoft.com/office/word/2010/wordml" xmlns:wpg="http://schemas.microsoft.com/office/word/2010/wordprocessingGroup" xmlns:wpi="http://schemas.microsoft.com/office/word/2010/wordprocessingInk" xmlns:wne="http://schemas.microsoft.com/office/word/2006/wordml" xmlns:wps="http://schemas.microsoft.com/office/word/2010/wordprocessingShape" mc:Ignorable="w14 wp14">
   <w:abstractNum w:abstractNumId="0">
@@ -10701,6 +11684,92 @@
     </w:lvl>
   </w:abstractNum>
   <w:abstractNum w:abstractNumId="2">
+    <w:nsid w:val="04C355C0"/>
+    <w:multiLevelType w:val="hybridMultilevel"/>
+    <w:tmpl w:val="CBF0619A"/>
+    <w:lvl w:ilvl="0" w:tplc="0409000F">
+      <w:start w:val="1"/>
+      <w:numFmt w:val="decimal"/>
+      <w:lvlText w:val="%1."/>
+      <w:lvlJc w:val="left"/>
+      <w:pPr>
+        <w:ind w:left="1080" w:hanging="360"/>
+      </w:pPr>
+    </w:lvl>
+    <w:lvl w:ilvl="1" w:tplc="04090019" w:tentative="1">
+      <w:start w:val="1"/>
+      <w:numFmt w:val="lowerLetter"/>
+      <w:lvlText w:val="%2."/>
+      <w:lvlJc w:val="left"/>
+      <w:pPr>
+        <w:ind w:left="1800" w:hanging="360"/>
+      </w:pPr>
+    </w:lvl>
+    <w:lvl w:ilvl="2" w:tplc="0409001B" w:tentative="1">
+      <w:start w:val="1"/>
+      <w:numFmt w:val="lowerRoman"/>
+      <w:lvlText w:val="%3."/>
+      <w:lvlJc w:val="right"/>
+      <w:pPr>
+        <w:ind w:left="2520" w:hanging="180"/>
+      </w:pPr>
+    </w:lvl>
+    <w:lvl w:ilvl="3" w:tplc="0409000F" w:tentative="1">
+      <w:start w:val="1"/>
+      <w:numFmt w:val="decimal"/>
+      <w:lvlText w:val="%4."/>
+      <w:lvlJc w:val="left"/>
+      <w:pPr>
+        <w:ind w:left="3240" w:hanging="360"/>
+      </w:pPr>
+    </w:lvl>
+    <w:lvl w:ilvl="4" w:tplc="04090019" w:tentative="1">
+      <w:start w:val="1"/>
+      <w:numFmt w:val="lowerLetter"/>
+      <w:lvlText w:val="%5."/>
+      <w:lvlJc w:val="left"/>
+      <w:pPr>
+        <w:ind w:left="3960" w:hanging="360"/>
+      </w:pPr>
+    </w:lvl>
+    <w:lvl w:ilvl="5" w:tplc="0409001B" w:tentative="1">
+      <w:start w:val="1"/>
+      <w:numFmt w:val="lowerRoman"/>
+      <w:lvlText w:val="%6."/>
+      <w:lvlJc w:val="right"/>
+      <w:pPr>
+        <w:ind w:left="4680" w:hanging="180"/>
+      </w:pPr>
+    </w:lvl>
+    <w:lvl w:ilvl="6" w:tplc="0409000F" w:tentative="1">
+      <w:start w:val="1"/>
+      <w:numFmt w:val="decimal"/>
+      <w:lvlText w:val="%7."/>
+      <w:lvlJc w:val="left"/>
+      <w:pPr>
+        <w:ind w:left="5400" w:hanging="360"/>
+      </w:pPr>
+    </w:lvl>
+    <w:lvl w:ilvl="7" w:tplc="04090019" w:tentative="1">
+      <w:start w:val="1"/>
+      <w:numFmt w:val="lowerLetter"/>
+      <w:lvlText w:val="%8."/>
+      <w:lvlJc w:val="left"/>
+      <w:pPr>
+        <w:ind w:left="6120" w:hanging="360"/>
+      </w:pPr>
+    </w:lvl>
+    <w:lvl w:ilvl="8" w:tplc="0409001B" w:tentative="1">
+      <w:start w:val="1"/>
+      <w:numFmt w:val="lowerRoman"/>
+      <w:lvlText w:val="%9."/>
+      <w:lvlJc w:val="right"/>
+      <w:pPr>
+        <w:ind w:left="6840" w:hanging="180"/>
+      </w:pPr>
+    </w:lvl>
+  </w:abstractNum>
+  <w:abstractNum w:abstractNumId="3">
     <w:nsid w:val="06406331"/>
     <w:multiLevelType w:val="hybridMultilevel"/>
     <w:tmpl w:val="3A843B48"/>
@@ -10786,7 +11855,7 @@
       </w:pPr>
     </w:lvl>
   </w:abstractNum>
-  <w:abstractNum w:abstractNumId="3">
+  <w:abstractNum w:abstractNumId="4">
     <w:nsid w:val="07951B0A"/>
     <w:multiLevelType w:val="hybridMultilevel"/>
     <w:tmpl w:val="22C8C294"/>
@@ -10872,7 +11941,7 @@
       </w:pPr>
     </w:lvl>
   </w:abstractNum>
-  <w:abstractNum w:abstractNumId="4">
+  <w:abstractNum w:abstractNumId="5">
     <w:nsid w:val="07B151CB"/>
     <w:multiLevelType w:val="hybridMultilevel"/>
     <w:tmpl w:val="5E86D262"/>
@@ -10958,7 +12027,7 @@
       </w:pPr>
     </w:lvl>
   </w:abstractNum>
-  <w:abstractNum w:abstractNumId="5">
+  <w:abstractNum w:abstractNumId="6">
     <w:nsid w:val="085672AE"/>
     <w:multiLevelType w:val="hybridMultilevel"/>
     <w:tmpl w:val="3BD84FCE"/>
@@ -11071,7 +12140,7 @@
       </w:rPr>
     </w:lvl>
   </w:abstractNum>
-  <w:abstractNum w:abstractNumId="6">
+  <w:abstractNum w:abstractNumId="7">
     <w:nsid w:val="08FA0049"/>
     <w:multiLevelType w:val="hybridMultilevel"/>
     <w:tmpl w:val="F6A01F48"/>
@@ -11157,7 +12226,7 @@
       </w:pPr>
     </w:lvl>
   </w:abstractNum>
-  <w:abstractNum w:abstractNumId="7">
+  <w:abstractNum w:abstractNumId="8">
     <w:nsid w:val="092A3E44"/>
     <w:multiLevelType w:val="hybridMultilevel"/>
     <w:tmpl w:val="B9F2E7DA"/>
@@ -11243,7 +12312,7 @@
       </w:pPr>
     </w:lvl>
   </w:abstractNum>
-  <w:abstractNum w:abstractNumId="8">
+  <w:abstractNum w:abstractNumId="9">
     <w:nsid w:val="0AB45892"/>
     <w:multiLevelType w:val="hybridMultilevel"/>
     <w:tmpl w:val="936E6188"/>
@@ -11329,10 +12398,10 @@
       </w:pPr>
     </w:lvl>
   </w:abstractNum>
-  <w:abstractNum w:abstractNumId="9">
+  <w:abstractNum w:abstractNumId="10">
     <w:nsid w:val="0B590486"/>
     <w:multiLevelType w:val="hybridMultilevel"/>
-    <w:tmpl w:val="92766750"/>
+    <w:tmpl w:val="3D6471E0"/>
     <w:lvl w:ilvl="0" w:tplc="0409000F">
       <w:start w:val="1"/>
       <w:numFmt w:val="decimal"/>
@@ -11415,7 +12484,7 @@
       </w:pPr>
     </w:lvl>
   </w:abstractNum>
-  <w:abstractNum w:abstractNumId="10">
+  <w:abstractNum w:abstractNumId="11">
     <w:nsid w:val="0B9B6B63"/>
     <w:multiLevelType w:val="hybridMultilevel"/>
     <w:tmpl w:val="FC88ACCA"/>
@@ -11501,7 +12570,7 @@
       </w:pPr>
     </w:lvl>
   </w:abstractNum>
-  <w:abstractNum w:abstractNumId="11">
+  <w:abstractNum w:abstractNumId="12">
     <w:nsid w:val="0BA31516"/>
     <w:multiLevelType w:val="hybridMultilevel"/>
     <w:tmpl w:val="481E3268"/>
@@ -11587,7 +12656,7 @@
       </w:pPr>
     </w:lvl>
   </w:abstractNum>
-  <w:abstractNum w:abstractNumId="12">
+  <w:abstractNum w:abstractNumId="13">
     <w:nsid w:val="0D745A08"/>
     <w:multiLevelType w:val="hybridMultilevel"/>
     <w:tmpl w:val="9AB22272"/>
@@ -11673,7 +12742,7 @@
       </w:pPr>
     </w:lvl>
   </w:abstractNum>
-  <w:abstractNum w:abstractNumId="13">
+  <w:abstractNum w:abstractNumId="14">
     <w:nsid w:val="0F845E5A"/>
     <w:multiLevelType w:val="hybridMultilevel"/>
     <w:tmpl w:val="F6A01F48"/>
@@ -11759,7 +12828,7 @@
       </w:pPr>
     </w:lvl>
   </w:abstractNum>
-  <w:abstractNum w:abstractNumId="14">
+  <w:abstractNum w:abstractNumId="15">
     <w:nsid w:val="103162FD"/>
     <w:multiLevelType w:val="hybridMultilevel"/>
     <w:tmpl w:val="8A92A2A0"/>
@@ -11845,7 +12914,7 @@
       </w:pPr>
     </w:lvl>
   </w:abstractNum>
-  <w:abstractNum w:abstractNumId="15">
+  <w:abstractNum w:abstractNumId="16">
     <w:nsid w:val="11C30B5C"/>
     <w:multiLevelType w:val="hybridMultilevel"/>
     <w:tmpl w:val="481E3268"/>
@@ -11931,7 +13000,7 @@
       </w:pPr>
     </w:lvl>
   </w:abstractNum>
-  <w:abstractNum w:abstractNumId="16">
+  <w:abstractNum w:abstractNumId="17">
     <w:nsid w:val="123C4CCF"/>
     <w:multiLevelType w:val="hybridMultilevel"/>
     <w:tmpl w:val="B096D704"/>
@@ -12017,7 +13086,179 @@
       </w:pPr>
     </w:lvl>
   </w:abstractNum>
-  <w:abstractNum w:abstractNumId="17">
+  <w:abstractNum w:abstractNumId="18">
+    <w:nsid w:val="167366E5"/>
+    <w:multiLevelType w:val="hybridMultilevel"/>
+    <w:tmpl w:val="39EA4E64"/>
+    <w:lvl w:ilvl="0" w:tplc="0409000F">
+      <w:start w:val="1"/>
+      <w:numFmt w:val="decimal"/>
+      <w:lvlText w:val="%1."/>
+      <w:lvlJc w:val="left"/>
+      <w:pPr>
+        <w:ind w:left="720" w:hanging="360"/>
+      </w:pPr>
+    </w:lvl>
+    <w:lvl w:ilvl="1" w:tplc="04090019" w:tentative="1">
+      <w:start w:val="1"/>
+      <w:numFmt w:val="lowerLetter"/>
+      <w:lvlText w:val="%2."/>
+      <w:lvlJc w:val="left"/>
+      <w:pPr>
+        <w:ind w:left="1440" w:hanging="360"/>
+      </w:pPr>
+    </w:lvl>
+    <w:lvl w:ilvl="2" w:tplc="0409001B" w:tentative="1">
+      <w:start w:val="1"/>
+      <w:numFmt w:val="lowerRoman"/>
+      <w:lvlText w:val="%3."/>
+      <w:lvlJc w:val="right"/>
+      <w:pPr>
+        <w:ind w:left="2160" w:hanging="180"/>
+      </w:pPr>
+    </w:lvl>
+    <w:lvl w:ilvl="3" w:tplc="0409000F" w:tentative="1">
+      <w:start w:val="1"/>
+      <w:numFmt w:val="decimal"/>
+      <w:lvlText w:val="%4."/>
+      <w:lvlJc w:val="left"/>
+      <w:pPr>
+        <w:ind w:left="2880" w:hanging="360"/>
+      </w:pPr>
+    </w:lvl>
+    <w:lvl w:ilvl="4" w:tplc="04090019" w:tentative="1">
+      <w:start w:val="1"/>
+      <w:numFmt w:val="lowerLetter"/>
+      <w:lvlText w:val="%5."/>
+      <w:lvlJc w:val="left"/>
+      <w:pPr>
+        <w:ind w:left="3600" w:hanging="360"/>
+      </w:pPr>
+    </w:lvl>
+    <w:lvl w:ilvl="5" w:tplc="0409001B" w:tentative="1">
+      <w:start w:val="1"/>
+      <w:numFmt w:val="lowerRoman"/>
+      <w:lvlText w:val="%6."/>
+      <w:lvlJc w:val="right"/>
+      <w:pPr>
+        <w:ind w:left="4320" w:hanging="180"/>
+      </w:pPr>
+    </w:lvl>
+    <w:lvl w:ilvl="6" w:tplc="0409000F" w:tentative="1">
+      <w:start w:val="1"/>
+      <w:numFmt w:val="decimal"/>
+      <w:lvlText w:val="%7."/>
+      <w:lvlJc w:val="left"/>
+      <w:pPr>
+        <w:ind w:left="5040" w:hanging="360"/>
+      </w:pPr>
+    </w:lvl>
+    <w:lvl w:ilvl="7" w:tplc="04090019" w:tentative="1">
+      <w:start w:val="1"/>
+      <w:numFmt w:val="lowerLetter"/>
+      <w:lvlText w:val="%8."/>
+      <w:lvlJc w:val="left"/>
+      <w:pPr>
+        <w:ind w:left="5760" w:hanging="360"/>
+      </w:pPr>
+    </w:lvl>
+    <w:lvl w:ilvl="8" w:tplc="0409001B" w:tentative="1">
+      <w:start w:val="1"/>
+      <w:numFmt w:val="lowerRoman"/>
+      <w:lvlText w:val="%9."/>
+      <w:lvlJc w:val="right"/>
+      <w:pPr>
+        <w:ind w:left="6480" w:hanging="180"/>
+      </w:pPr>
+    </w:lvl>
+  </w:abstractNum>
+  <w:abstractNum w:abstractNumId="19">
+    <w:nsid w:val="18227A80"/>
+    <w:multiLevelType w:val="hybridMultilevel"/>
+    <w:tmpl w:val="919A4BD2"/>
+    <w:lvl w:ilvl="0" w:tplc="0409000F">
+      <w:start w:val="1"/>
+      <w:numFmt w:val="decimal"/>
+      <w:lvlText w:val="%1."/>
+      <w:lvlJc w:val="left"/>
+      <w:pPr>
+        <w:ind w:left="720" w:hanging="360"/>
+      </w:pPr>
+    </w:lvl>
+    <w:lvl w:ilvl="1" w:tplc="04090019" w:tentative="1">
+      <w:start w:val="1"/>
+      <w:numFmt w:val="lowerLetter"/>
+      <w:lvlText w:val="%2."/>
+      <w:lvlJc w:val="left"/>
+      <w:pPr>
+        <w:ind w:left="1440" w:hanging="360"/>
+      </w:pPr>
+    </w:lvl>
+    <w:lvl w:ilvl="2" w:tplc="0409001B" w:tentative="1">
+      <w:start w:val="1"/>
+      <w:numFmt w:val="lowerRoman"/>
+      <w:lvlText w:val="%3."/>
+      <w:lvlJc w:val="right"/>
+      <w:pPr>
+        <w:ind w:left="2160" w:hanging="180"/>
+      </w:pPr>
+    </w:lvl>
+    <w:lvl w:ilvl="3" w:tplc="0409000F" w:tentative="1">
+      <w:start w:val="1"/>
+      <w:numFmt w:val="decimal"/>
+      <w:lvlText w:val="%4."/>
+      <w:lvlJc w:val="left"/>
+      <w:pPr>
+        <w:ind w:left="2880" w:hanging="360"/>
+      </w:pPr>
+    </w:lvl>
+    <w:lvl w:ilvl="4" w:tplc="04090019" w:tentative="1">
+      <w:start w:val="1"/>
+      <w:numFmt w:val="lowerLetter"/>
+      <w:lvlText w:val="%5."/>
+      <w:lvlJc w:val="left"/>
+      <w:pPr>
+        <w:ind w:left="3600" w:hanging="360"/>
+      </w:pPr>
+    </w:lvl>
+    <w:lvl w:ilvl="5" w:tplc="0409001B" w:tentative="1">
+      <w:start w:val="1"/>
+      <w:numFmt w:val="lowerRoman"/>
+      <w:lvlText w:val="%6."/>
+      <w:lvlJc w:val="right"/>
+      <w:pPr>
+        <w:ind w:left="4320" w:hanging="180"/>
+      </w:pPr>
+    </w:lvl>
+    <w:lvl w:ilvl="6" w:tplc="0409000F" w:tentative="1">
+      <w:start w:val="1"/>
+      <w:numFmt w:val="decimal"/>
+      <w:lvlText w:val="%7."/>
+      <w:lvlJc w:val="left"/>
+      <w:pPr>
+        <w:ind w:left="5040" w:hanging="360"/>
+      </w:pPr>
+    </w:lvl>
+    <w:lvl w:ilvl="7" w:tplc="04090019" w:tentative="1">
+      <w:start w:val="1"/>
+      <w:numFmt w:val="lowerLetter"/>
+      <w:lvlText w:val="%8."/>
+      <w:lvlJc w:val="left"/>
+      <w:pPr>
+        <w:ind w:left="5760" w:hanging="360"/>
+      </w:pPr>
+    </w:lvl>
+    <w:lvl w:ilvl="8" w:tplc="0409001B" w:tentative="1">
+      <w:start w:val="1"/>
+      <w:numFmt w:val="lowerRoman"/>
+      <w:lvlText w:val="%9."/>
+      <w:lvlJc w:val="right"/>
+      <w:pPr>
+        <w:ind w:left="6480" w:hanging="180"/>
+      </w:pPr>
+    </w:lvl>
+  </w:abstractNum>
+  <w:abstractNum w:abstractNumId="20">
     <w:nsid w:val="18EF3B2A"/>
     <w:multiLevelType w:val="hybridMultilevel"/>
     <w:tmpl w:val="936E6188"/>
@@ -12103,7 +13344,7 @@
       </w:pPr>
     </w:lvl>
   </w:abstractNum>
-  <w:abstractNum w:abstractNumId="18">
+  <w:abstractNum w:abstractNumId="21">
     <w:nsid w:val="1A306357"/>
     <w:multiLevelType w:val="hybridMultilevel"/>
     <w:tmpl w:val="7696F05E"/>
@@ -12189,7 +13430,7 @@
       </w:pPr>
     </w:lvl>
   </w:abstractNum>
-  <w:abstractNum w:abstractNumId="19">
+  <w:abstractNum w:abstractNumId="22">
     <w:nsid w:val="1D4E7E13"/>
     <w:multiLevelType w:val="hybridMultilevel"/>
     <w:tmpl w:val="936E6188"/>
@@ -12275,7 +13516,7 @@
       </w:pPr>
     </w:lvl>
   </w:abstractNum>
-  <w:abstractNum w:abstractNumId="20">
+  <w:abstractNum w:abstractNumId="23">
     <w:nsid w:val="1DB42C9F"/>
     <w:multiLevelType w:val="hybridMultilevel"/>
     <w:tmpl w:val="14067C62"/>
@@ -12361,7 +13602,7 @@
       </w:pPr>
     </w:lvl>
   </w:abstractNum>
-  <w:abstractNum w:abstractNumId="21">
+  <w:abstractNum w:abstractNumId="24">
     <w:nsid w:val="1ED3481E"/>
     <w:multiLevelType w:val="hybridMultilevel"/>
     <w:tmpl w:val="B76A016C"/>
@@ -12447,7 +13688,7 @@
       </w:pPr>
     </w:lvl>
   </w:abstractNum>
-  <w:abstractNum w:abstractNumId="22">
+  <w:abstractNum w:abstractNumId="25">
     <w:nsid w:val="1F2C061F"/>
     <w:multiLevelType w:val="hybridMultilevel"/>
     <w:tmpl w:val="2826C75E"/>
@@ -12533,7 +13774,7 @@
       </w:pPr>
     </w:lvl>
   </w:abstractNum>
-  <w:abstractNum w:abstractNumId="23">
+  <w:abstractNum w:abstractNumId="26">
     <w:nsid w:val="1F536CF7"/>
     <w:multiLevelType w:val="hybridMultilevel"/>
     <w:tmpl w:val="29F89DE2"/>
@@ -12619,7 +13860,7 @@
       </w:pPr>
     </w:lvl>
   </w:abstractNum>
-  <w:abstractNum w:abstractNumId="24">
+  <w:abstractNum w:abstractNumId="27">
     <w:nsid w:val="1FB05906"/>
     <w:multiLevelType w:val="hybridMultilevel"/>
     <w:tmpl w:val="8B1A07DA"/>
@@ -12705,7 +13946,7 @@
       </w:pPr>
     </w:lvl>
   </w:abstractNum>
-  <w:abstractNum w:abstractNumId="25">
+  <w:abstractNum w:abstractNumId="28">
     <w:nsid w:val="20F521C1"/>
     <w:multiLevelType w:val="hybridMultilevel"/>
     <w:tmpl w:val="3F9CA2D8"/>
@@ -12791,7 +14032,7 @@
       </w:pPr>
     </w:lvl>
   </w:abstractNum>
-  <w:abstractNum w:abstractNumId="26">
+  <w:abstractNum w:abstractNumId="29">
     <w:nsid w:val="23355524"/>
     <w:multiLevelType w:val="hybridMultilevel"/>
     <w:tmpl w:val="1BB091A4"/>
@@ -12877,7 +14118,7 @@
       </w:pPr>
     </w:lvl>
   </w:abstractNum>
-  <w:abstractNum w:abstractNumId="27">
+  <w:abstractNum w:abstractNumId="30">
     <w:nsid w:val="23CA4628"/>
     <w:multiLevelType w:val="hybridMultilevel"/>
     <w:tmpl w:val="936E6188"/>
@@ -12963,7 +14204,7 @@
       </w:pPr>
     </w:lvl>
   </w:abstractNum>
-  <w:abstractNum w:abstractNumId="28">
+  <w:abstractNum w:abstractNumId="31">
     <w:nsid w:val="24D07B7B"/>
     <w:multiLevelType w:val="hybridMultilevel"/>
     <w:tmpl w:val="F6A01F48"/>
@@ -13049,7 +14290,7 @@
       </w:pPr>
     </w:lvl>
   </w:abstractNum>
-  <w:abstractNum w:abstractNumId="29">
+  <w:abstractNum w:abstractNumId="32">
     <w:nsid w:val="24E3497B"/>
     <w:multiLevelType w:val="hybridMultilevel"/>
     <w:tmpl w:val="540825AE"/>
@@ -13135,7 +14376,7 @@
       </w:pPr>
     </w:lvl>
   </w:abstractNum>
-  <w:abstractNum w:abstractNumId="30">
+  <w:abstractNum w:abstractNumId="33">
     <w:nsid w:val="25E3216B"/>
     <w:multiLevelType w:val="hybridMultilevel"/>
     <w:tmpl w:val="04348ADA"/>
@@ -13221,7 +14462,7 @@
       </w:pPr>
     </w:lvl>
   </w:abstractNum>
-  <w:abstractNum w:abstractNumId="31">
+  <w:abstractNum w:abstractNumId="34">
     <w:nsid w:val="267045BD"/>
     <w:multiLevelType w:val="hybridMultilevel"/>
     <w:tmpl w:val="40E613EE"/>
@@ -13307,7 +14548,7 @@
       </w:pPr>
     </w:lvl>
   </w:abstractNum>
-  <w:abstractNum w:abstractNumId="32">
+  <w:abstractNum w:abstractNumId="35">
     <w:nsid w:val="273D7F3F"/>
     <w:multiLevelType w:val="hybridMultilevel"/>
     <w:tmpl w:val="E0D4C8FC"/>
@@ -13393,7 +14634,7 @@
       </w:pPr>
     </w:lvl>
   </w:abstractNum>
-  <w:abstractNum w:abstractNumId="33">
+  <w:abstractNum w:abstractNumId="36">
     <w:nsid w:val="287F391D"/>
     <w:multiLevelType w:val="hybridMultilevel"/>
     <w:tmpl w:val="481E3268"/>
@@ -13479,7 +14720,7 @@
       </w:pPr>
     </w:lvl>
   </w:abstractNum>
-  <w:abstractNum w:abstractNumId="34">
+  <w:abstractNum w:abstractNumId="37">
     <w:nsid w:val="28E107B7"/>
     <w:multiLevelType w:val="hybridMultilevel"/>
     <w:tmpl w:val="04348ADA"/>
@@ -13565,7 +14806,7 @@
       </w:pPr>
     </w:lvl>
   </w:abstractNum>
-  <w:abstractNum w:abstractNumId="35">
+  <w:abstractNum w:abstractNumId="38">
     <w:nsid w:val="28E87AFF"/>
     <w:multiLevelType w:val="hybridMultilevel"/>
     <w:tmpl w:val="9E4AEC4E"/>
@@ -13651,7 +14892,7 @@
       </w:pPr>
     </w:lvl>
   </w:abstractNum>
-  <w:abstractNum w:abstractNumId="36">
+  <w:abstractNum w:abstractNumId="39">
     <w:nsid w:val="29085D84"/>
     <w:multiLevelType w:val="hybridMultilevel"/>
     <w:tmpl w:val="3A3A3836"/>
@@ -13737,7 +14978,93 @@
       </w:pPr>
     </w:lvl>
   </w:abstractNum>
-  <w:abstractNum w:abstractNumId="37">
+  <w:abstractNum w:abstractNumId="40">
+    <w:nsid w:val="2C8C3867"/>
+    <w:multiLevelType w:val="hybridMultilevel"/>
+    <w:tmpl w:val="F0A0C3BC"/>
+    <w:lvl w:ilvl="0" w:tplc="0409000F">
+      <w:start w:val="1"/>
+      <w:numFmt w:val="decimal"/>
+      <w:lvlText w:val="%1."/>
+      <w:lvlJc w:val="left"/>
+      <w:pPr>
+        <w:ind w:left="720" w:hanging="360"/>
+      </w:pPr>
+    </w:lvl>
+    <w:lvl w:ilvl="1" w:tplc="04090019" w:tentative="1">
+      <w:start w:val="1"/>
+      <w:numFmt w:val="lowerLetter"/>
+      <w:lvlText w:val="%2."/>
+      <w:lvlJc w:val="left"/>
+      <w:pPr>
+        <w:ind w:left="1440" w:hanging="360"/>
+      </w:pPr>
+    </w:lvl>
+    <w:lvl w:ilvl="2" w:tplc="0409001B" w:tentative="1">
+      <w:start w:val="1"/>
+      <w:numFmt w:val="lowerRoman"/>
+      <w:lvlText w:val="%3."/>
+      <w:lvlJc w:val="right"/>
+      <w:pPr>
+        <w:ind w:left="2160" w:hanging="180"/>
+      </w:pPr>
+    </w:lvl>
+    <w:lvl w:ilvl="3" w:tplc="0409000F" w:tentative="1">
+      <w:start w:val="1"/>
+      <w:numFmt w:val="decimal"/>
+      <w:lvlText w:val="%4."/>
+      <w:lvlJc w:val="left"/>
+      <w:pPr>
+        <w:ind w:left="2880" w:hanging="360"/>
+      </w:pPr>
+    </w:lvl>
+    <w:lvl w:ilvl="4" w:tplc="04090019" w:tentative="1">
+      <w:start w:val="1"/>
+      <w:numFmt w:val="lowerLetter"/>
+      <w:lvlText w:val="%5."/>
+      <w:lvlJc w:val="left"/>
+      <w:pPr>
+        <w:ind w:left="3600" w:hanging="360"/>
+      </w:pPr>
+    </w:lvl>
+    <w:lvl w:ilvl="5" w:tplc="0409001B" w:tentative="1">
+      <w:start w:val="1"/>
+      <w:numFmt w:val="lowerRoman"/>
+      <w:lvlText w:val="%6."/>
+      <w:lvlJc w:val="right"/>
+      <w:pPr>
+        <w:ind w:left="4320" w:hanging="180"/>
+      </w:pPr>
+    </w:lvl>
+    <w:lvl w:ilvl="6" w:tplc="0409000F" w:tentative="1">
+      <w:start w:val="1"/>
+      <w:numFmt w:val="decimal"/>
+      <w:lvlText w:val="%7."/>
+      <w:lvlJc w:val="left"/>
+      <w:pPr>
+        <w:ind w:left="5040" w:hanging="360"/>
+      </w:pPr>
+    </w:lvl>
+    <w:lvl w:ilvl="7" w:tplc="04090019" w:tentative="1">
+      <w:start w:val="1"/>
+      <w:numFmt w:val="lowerLetter"/>
+      <w:lvlText w:val="%8."/>
+      <w:lvlJc w:val="left"/>
+      <w:pPr>
+        <w:ind w:left="5760" w:hanging="360"/>
+      </w:pPr>
+    </w:lvl>
+    <w:lvl w:ilvl="8" w:tplc="0409001B" w:tentative="1">
+      <w:start w:val="1"/>
+      <w:numFmt w:val="lowerRoman"/>
+      <w:lvlText w:val="%9."/>
+      <w:lvlJc w:val="right"/>
+      <w:pPr>
+        <w:ind w:left="6480" w:hanging="180"/>
+      </w:pPr>
+    </w:lvl>
+  </w:abstractNum>
+  <w:abstractNum w:abstractNumId="41">
     <w:nsid w:val="2E051F68"/>
     <w:multiLevelType w:val="hybridMultilevel"/>
     <w:tmpl w:val="3050C59A"/>
@@ -13823,7 +15150,7 @@
       </w:pPr>
     </w:lvl>
   </w:abstractNum>
-  <w:abstractNum w:abstractNumId="38">
+  <w:abstractNum w:abstractNumId="42">
     <w:nsid w:val="2E6A61DA"/>
     <w:multiLevelType w:val="hybridMultilevel"/>
     <w:tmpl w:val="83749B1E"/>
@@ -13909,7 +15236,7 @@
       </w:pPr>
     </w:lvl>
   </w:abstractNum>
-  <w:abstractNum w:abstractNumId="39">
+  <w:abstractNum w:abstractNumId="43">
     <w:nsid w:val="2E8B5981"/>
     <w:multiLevelType w:val="hybridMultilevel"/>
     <w:tmpl w:val="D0304958"/>
@@ -13995,7 +15322,7 @@
       </w:pPr>
     </w:lvl>
   </w:abstractNum>
-  <w:abstractNum w:abstractNumId="40">
+  <w:abstractNum w:abstractNumId="44">
     <w:nsid w:val="2E953C20"/>
     <w:multiLevelType w:val="hybridMultilevel"/>
     <w:tmpl w:val="AE4AD4B6"/>
@@ -14081,7 +15408,7 @@
       </w:pPr>
     </w:lvl>
   </w:abstractNum>
-  <w:abstractNum w:abstractNumId="41">
+  <w:abstractNum w:abstractNumId="45">
     <w:nsid w:val="30A6079E"/>
     <w:multiLevelType w:val="hybridMultilevel"/>
     <w:tmpl w:val="F6A01F48"/>
@@ -14167,7 +15494,7 @@
       </w:pPr>
     </w:lvl>
   </w:abstractNum>
-  <w:abstractNum w:abstractNumId="42">
+  <w:abstractNum w:abstractNumId="46">
     <w:nsid w:val="326806AB"/>
     <w:multiLevelType w:val="hybridMultilevel"/>
     <w:tmpl w:val="EBD0240A"/>
@@ -14253,7 +15580,7 @@
       </w:pPr>
     </w:lvl>
   </w:abstractNum>
-  <w:abstractNum w:abstractNumId="43">
+  <w:abstractNum w:abstractNumId="47">
     <w:nsid w:val="33AF0FA9"/>
     <w:multiLevelType w:val="hybridMultilevel"/>
     <w:tmpl w:val="04348ADA"/>
@@ -14339,7 +15666,7 @@
       </w:pPr>
     </w:lvl>
   </w:abstractNum>
-  <w:abstractNum w:abstractNumId="44">
+  <w:abstractNum w:abstractNumId="48">
     <w:nsid w:val="359002C1"/>
     <w:multiLevelType w:val="hybridMultilevel"/>
     <w:tmpl w:val="BAE4646C"/>
@@ -14425,7 +15752,7 @@
       </w:pPr>
     </w:lvl>
   </w:abstractNum>
-  <w:abstractNum w:abstractNumId="45">
+  <w:abstractNum w:abstractNumId="49">
     <w:nsid w:val="35BC3585"/>
     <w:multiLevelType w:val="hybridMultilevel"/>
     <w:tmpl w:val="B9F2E7DA"/>
@@ -14511,7 +15838,179 @@
       </w:pPr>
     </w:lvl>
   </w:abstractNum>
-  <w:abstractNum w:abstractNumId="46">
+  <w:abstractNum w:abstractNumId="50">
+    <w:nsid w:val="35E144BF"/>
+    <w:multiLevelType w:val="hybridMultilevel"/>
+    <w:tmpl w:val="2AB82E6A"/>
+    <w:lvl w:ilvl="0" w:tplc="0409000F">
+      <w:start w:val="1"/>
+      <w:numFmt w:val="decimal"/>
+      <w:lvlText w:val="%1."/>
+      <w:lvlJc w:val="left"/>
+      <w:pPr>
+        <w:ind w:left="1440" w:hanging="360"/>
+      </w:pPr>
+    </w:lvl>
+    <w:lvl w:ilvl="1" w:tplc="04090019" w:tentative="1">
+      <w:start w:val="1"/>
+      <w:numFmt w:val="lowerLetter"/>
+      <w:lvlText w:val="%2."/>
+      <w:lvlJc w:val="left"/>
+      <w:pPr>
+        <w:ind w:left="2160" w:hanging="360"/>
+      </w:pPr>
+    </w:lvl>
+    <w:lvl w:ilvl="2" w:tplc="0409001B" w:tentative="1">
+      <w:start w:val="1"/>
+      <w:numFmt w:val="lowerRoman"/>
+      <w:lvlText w:val="%3."/>
+      <w:lvlJc w:val="right"/>
+      <w:pPr>
+        <w:ind w:left="2880" w:hanging="180"/>
+      </w:pPr>
+    </w:lvl>
+    <w:lvl w:ilvl="3" w:tplc="0409000F" w:tentative="1">
+      <w:start w:val="1"/>
+      <w:numFmt w:val="decimal"/>
+      <w:lvlText w:val="%4."/>
+      <w:lvlJc w:val="left"/>
+      <w:pPr>
+        <w:ind w:left="3600" w:hanging="360"/>
+      </w:pPr>
+    </w:lvl>
+    <w:lvl w:ilvl="4" w:tplc="04090019" w:tentative="1">
+      <w:start w:val="1"/>
+      <w:numFmt w:val="lowerLetter"/>
+      <w:lvlText w:val="%5."/>
+      <w:lvlJc w:val="left"/>
+      <w:pPr>
+        <w:ind w:left="4320" w:hanging="360"/>
+      </w:pPr>
+    </w:lvl>
+    <w:lvl w:ilvl="5" w:tplc="0409001B" w:tentative="1">
+      <w:start w:val="1"/>
+      <w:numFmt w:val="lowerRoman"/>
+      <w:lvlText w:val="%6."/>
+      <w:lvlJc w:val="right"/>
+      <w:pPr>
+        <w:ind w:left="5040" w:hanging="180"/>
+      </w:pPr>
+    </w:lvl>
+    <w:lvl w:ilvl="6" w:tplc="0409000F" w:tentative="1">
+      <w:start w:val="1"/>
+      <w:numFmt w:val="decimal"/>
+      <w:lvlText w:val="%7."/>
+      <w:lvlJc w:val="left"/>
+      <w:pPr>
+        <w:ind w:left="5760" w:hanging="360"/>
+      </w:pPr>
+    </w:lvl>
+    <w:lvl w:ilvl="7" w:tplc="04090019" w:tentative="1">
+      <w:start w:val="1"/>
+      <w:numFmt w:val="lowerLetter"/>
+      <w:lvlText w:val="%8."/>
+      <w:lvlJc w:val="left"/>
+      <w:pPr>
+        <w:ind w:left="6480" w:hanging="360"/>
+      </w:pPr>
+    </w:lvl>
+    <w:lvl w:ilvl="8" w:tplc="0409001B" w:tentative="1">
+      <w:start w:val="1"/>
+      <w:numFmt w:val="lowerRoman"/>
+      <w:lvlText w:val="%9."/>
+      <w:lvlJc w:val="right"/>
+      <w:pPr>
+        <w:ind w:left="7200" w:hanging="180"/>
+      </w:pPr>
+    </w:lvl>
+  </w:abstractNum>
+  <w:abstractNum w:abstractNumId="51">
+    <w:nsid w:val="375F0397"/>
+    <w:multiLevelType w:val="hybridMultilevel"/>
+    <w:tmpl w:val="A9E8B9CA"/>
+    <w:lvl w:ilvl="0" w:tplc="0409000F">
+      <w:start w:val="1"/>
+      <w:numFmt w:val="decimal"/>
+      <w:lvlText w:val="%1."/>
+      <w:lvlJc w:val="left"/>
+      <w:pPr>
+        <w:ind w:left="1440" w:hanging="360"/>
+      </w:pPr>
+    </w:lvl>
+    <w:lvl w:ilvl="1" w:tplc="04090019" w:tentative="1">
+      <w:start w:val="1"/>
+      <w:numFmt w:val="lowerLetter"/>
+      <w:lvlText w:val="%2."/>
+      <w:lvlJc w:val="left"/>
+      <w:pPr>
+        <w:ind w:left="2160" w:hanging="360"/>
+      </w:pPr>
+    </w:lvl>
+    <w:lvl w:ilvl="2" w:tplc="0409001B" w:tentative="1">
+      <w:start w:val="1"/>
+      <w:numFmt w:val="lowerRoman"/>
+      <w:lvlText w:val="%3."/>
+      <w:lvlJc w:val="right"/>
+      <w:pPr>
+        <w:ind w:left="2880" w:hanging="180"/>
+      </w:pPr>
+    </w:lvl>
+    <w:lvl w:ilvl="3" w:tplc="0409000F" w:tentative="1">
+      <w:start w:val="1"/>
+      <w:numFmt w:val="decimal"/>
+      <w:lvlText w:val="%4."/>
+      <w:lvlJc w:val="left"/>
+      <w:pPr>
+        <w:ind w:left="3600" w:hanging="360"/>
+      </w:pPr>
+    </w:lvl>
+    <w:lvl w:ilvl="4" w:tplc="04090019" w:tentative="1">
+      <w:start w:val="1"/>
+      <w:numFmt w:val="lowerLetter"/>
+      <w:lvlText w:val="%5."/>
+      <w:lvlJc w:val="left"/>
+      <w:pPr>
+        <w:ind w:left="4320" w:hanging="360"/>
+      </w:pPr>
+    </w:lvl>
+    <w:lvl w:ilvl="5" w:tplc="0409001B" w:tentative="1">
+      <w:start w:val="1"/>
+      <w:numFmt w:val="lowerRoman"/>
+      <w:lvlText w:val="%6."/>
+      <w:lvlJc w:val="right"/>
+      <w:pPr>
+        <w:ind w:left="5040" w:hanging="180"/>
+      </w:pPr>
+    </w:lvl>
+    <w:lvl w:ilvl="6" w:tplc="0409000F" w:tentative="1">
+      <w:start w:val="1"/>
+      <w:numFmt w:val="decimal"/>
+      <w:lvlText w:val="%7."/>
+      <w:lvlJc w:val="left"/>
+      <w:pPr>
+        <w:ind w:left="5760" w:hanging="360"/>
+      </w:pPr>
+    </w:lvl>
+    <w:lvl w:ilvl="7" w:tplc="04090019" w:tentative="1">
+      <w:start w:val="1"/>
+      <w:numFmt w:val="lowerLetter"/>
+      <w:lvlText w:val="%8."/>
+      <w:lvlJc w:val="left"/>
+      <w:pPr>
+        <w:ind w:left="6480" w:hanging="360"/>
+      </w:pPr>
+    </w:lvl>
+    <w:lvl w:ilvl="8" w:tplc="0409001B" w:tentative="1">
+      <w:start w:val="1"/>
+      <w:numFmt w:val="lowerRoman"/>
+      <w:lvlText w:val="%9."/>
+      <w:lvlJc w:val="right"/>
+      <w:pPr>
+        <w:ind w:left="7200" w:hanging="180"/>
+      </w:pPr>
+    </w:lvl>
+  </w:abstractNum>
+  <w:abstractNum w:abstractNumId="52">
     <w:nsid w:val="3B061643"/>
     <w:multiLevelType w:val="hybridMultilevel"/>
     <w:tmpl w:val="80B410E0"/>
@@ -14597,7 +16096,7 @@
       </w:pPr>
     </w:lvl>
   </w:abstractNum>
-  <w:abstractNum w:abstractNumId="47">
+  <w:abstractNum w:abstractNumId="53">
     <w:nsid w:val="3D837DEE"/>
     <w:multiLevelType w:val="hybridMultilevel"/>
     <w:tmpl w:val="CAC6C2FE"/>
@@ -14683,7 +16182,7 @@
       </w:pPr>
     </w:lvl>
   </w:abstractNum>
-  <w:abstractNum w:abstractNumId="48">
+  <w:abstractNum w:abstractNumId="54">
     <w:nsid w:val="40483F31"/>
     <w:multiLevelType w:val="hybridMultilevel"/>
     <w:tmpl w:val="0EE0EBBE"/>
@@ -14769,7 +16268,7 @@
       </w:pPr>
     </w:lvl>
   </w:abstractNum>
-  <w:abstractNum w:abstractNumId="49">
+  <w:abstractNum w:abstractNumId="55">
     <w:nsid w:val="40B10F26"/>
     <w:multiLevelType w:val="hybridMultilevel"/>
     <w:tmpl w:val="AF8AD4A8"/>
@@ -14855,7 +16354,7 @@
       </w:pPr>
     </w:lvl>
   </w:abstractNum>
-  <w:abstractNum w:abstractNumId="50">
+  <w:abstractNum w:abstractNumId="56">
     <w:nsid w:val="41C6118E"/>
     <w:multiLevelType w:val="hybridMultilevel"/>
     <w:tmpl w:val="48D22268"/>
@@ -14941,7 +16440,7 @@
       </w:pPr>
     </w:lvl>
   </w:abstractNum>
-  <w:abstractNum w:abstractNumId="51">
+  <w:abstractNum w:abstractNumId="57">
     <w:nsid w:val="42BB5118"/>
     <w:multiLevelType w:val="hybridMultilevel"/>
     <w:tmpl w:val="7C345E00"/>
@@ -15027,7 +16526,7 @@
       </w:pPr>
     </w:lvl>
   </w:abstractNum>
-  <w:abstractNum w:abstractNumId="52">
+  <w:abstractNum w:abstractNumId="58">
     <w:nsid w:val="43C3588D"/>
     <w:multiLevelType w:val="hybridMultilevel"/>
     <w:tmpl w:val="B0D08796"/>
@@ -15113,7 +16612,7 @@
       </w:pPr>
     </w:lvl>
   </w:abstractNum>
-  <w:abstractNum w:abstractNumId="53">
+  <w:abstractNum w:abstractNumId="59">
     <w:nsid w:val="45DF3E4C"/>
     <w:multiLevelType w:val="hybridMultilevel"/>
     <w:tmpl w:val="936E6188"/>
@@ -15199,7 +16698,7 @@
       </w:pPr>
     </w:lvl>
   </w:abstractNum>
-  <w:abstractNum w:abstractNumId="54">
+  <w:abstractNum w:abstractNumId="60">
     <w:nsid w:val="47833CD5"/>
     <w:multiLevelType w:val="hybridMultilevel"/>
     <w:tmpl w:val="7D2C7944"/>
@@ -15285,7 +16784,7 @@
       </w:pPr>
     </w:lvl>
   </w:abstractNum>
-  <w:abstractNum w:abstractNumId="55">
+  <w:abstractNum w:abstractNumId="61">
     <w:nsid w:val="49742CFF"/>
     <w:multiLevelType w:val="hybridMultilevel"/>
     <w:tmpl w:val="3C6A0850"/>
@@ -15371,7 +16870,7 @@
       </w:pPr>
     </w:lvl>
   </w:abstractNum>
-  <w:abstractNum w:abstractNumId="56">
+  <w:abstractNum w:abstractNumId="62">
     <w:nsid w:val="49FC1625"/>
     <w:multiLevelType w:val="hybridMultilevel"/>
     <w:tmpl w:val="D0304958"/>
@@ -15457,7 +16956,7 @@
       </w:pPr>
     </w:lvl>
   </w:abstractNum>
-  <w:abstractNum w:abstractNumId="57">
+  <w:abstractNum w:abstractNumId="63">
     <w:nsid w:val="4A7D6627"/>
     <w:multiLevelType w:val="hybridMultilevel"/>
     <w:tmpl w:val="5B1A5C7E"/>
@@ -15543,7 +17042,7 @@
       </w:pPr>
     </w:lvl>
   </w:abstractNum>
-  <w:abstractNum w:abstractNumId="58">
+  <w:abstractNum w:abstractNumId="64">
     <w:nsid w:val="4AC51E71"/>
     <w:multiLevelType w:val="hybridMultilevel"/>
     <w:tmpl w:val="0116FA96"/>
@@ -15656,7 +17155,7 @@
       </w:rPr>
     </w:lvl>
   </w:abstractNum>
-  <w:abstractNum w:abstractNumId="59">
+  <w:abstractNum w:abstractNumId="65">
     <w:nsid w:val="4CBE6B62"/>
     <w:multiLevelType w:val="hybridMultilevel"/>
     <w:tmpl w:val="C94625A2"/>
@@ -15742,7 +17241,7 @@
       </w:pPr>
     </w:lvl>
   </w:abstractNum>
-  <w:abstractNum w:abstractNumId="60">
+  <w:abstractNum w:abstractNumId="66">
     <w:nsid w:val="4D2F5C7B"/>
     <w:multiLevelType w:val="hybridMultilevel"/>
     <w:tmpl w:val="B9F2E7DA"/>
@@ -15828,7 +17327,7 @@
       </w:pPr>
     </w:lvl>
   </w:abstractNum>
-  <w:abstractNum w:abstractNumId="61">
+  <w:abstractNum w:abstractNumId="67">
     <w:nsid w:val="502014EB"/>
     <w:multiLevelType w:val="hybridMultilevel"/>
     <w:tmpl w:val="936E6188"/>
@@ -15914,7 +17413,7 @@
       </w:pPr>
     </w:lvl>
   </w:abstractNum>
-  <w:abstractNum w:abstractNumId="62">
+  <w:abstractNum w:abstractNumId="68">
     <w:nsid w:val="50935F4C"/>
     <w:multiLevelType w:val="hybridMultilevel"/>
     <w:tmpl w:val="04348ADA"/>
@@ -16000,7 +17499,7 @@
       </w:pPr>
     </w:lvl>
   </w:abstractNum>
-  <w:abstractNum w:abstractNumId="63">
+  <w:abstractNum w:abstractNumId="69">
     <w:nsid w:val="509A5AEF"/>
     <w:multiLevelType w:val="hybridMultilevel"/>
     <w:tmpl w:val="AA7A913C"/>
@@ -16086,7 +17585,7 @@
       </w:pPr>
     </w:lvl>
   </w:abstractNum>
-  <w:abstractNum w:abstractNumId="64">
+  <w:abstractNum w:abstractNumId="70">
     <w:nsid w:val="513D4C9F"/>
     <w:multiLevelType w:val="hybridMultilevel"/>
     <w:tmpl w:val="65E4663E"/>
@@ -16172,7 +17671,7 @@
       </w:pPr>
     </w:lvl>
   </w:abstractNum>
-  <w:abstractNum w:abstractNumId="65">
+  <w:abstractNum w:abstractNumId="71">
     <w:nsid w:val="52041AFD"/>
     <w:multiLevelType w:val="hybridMultilevel"/>
     <w:tmpl w:val="3A0C2CD2"/>
@@ -16258,7 +17757,7 @@
       </w:pPr>
     </w:lvl>
   </w:abstractNum>
-  <w:abstractNum w:abstractNumId="66">
+  <w:abstractNum w:abstractNumId="72">
     <w:nsid w:val="54103382"/>
     <w:multiLevelType w:val="hybridMultilevel"/>
     <w:tmpl w:val="72603C48"/>
@@ -16344,7 +17843,7 @@
       </w:pPr>
     </w:lvl>
   </w:abstractNum>
-  <w:abstractNum w:abstractNumId="67">
+  <w:abstractNum w:abstractNumId="73">
     <w:nsid w:val="545215DF"/>
     <w:multiLevelType w:val="hybridMultilevel"/>
     <w:tmpl w:val="834095BC"/>
@@ -16430,7 +17929,7 @@
       </w:pPr>
     </w:lvl>
   </w:abstractNum>
-  <w:abstractNum w:abstractNumId="68">
+  <w:abstractNum w:abstractNumId="74">
     <w:nsid w:val="54A332FB"/>
     <w:multiLevelType w:val="hybridMultilevel"/>
     <w:tmpl w:val="936E6188"/>
@@ -16516,7 +18015,7 @@
       </w:pPr>
     </w:lvl>
   </w:abstractNum>
-  <w:abstractNum w:abstractNumId="69">
+  <w:abstractNum w:abstractNumId="75">
     <w:nsid w:val="55E0491D"/>
     <w:multiLevelType w:val="hybridMultilevel"/>
     <w:tmpl w:val="22C8C294"/>
@@ -16602,7 +18101,7 @@
       </w:pPr>
     </w:lvl>
   </w:abstractNum>
-  <w:abstractNum w:abstractNumId="70">
+  <w:abstractNum w:abstractNumId="76">
     <w:nsid w:val="5742450C"/>
     <w:multiLevelType w:val="hybridMultilevel"/>
     <w:tmpl w:val="591017C4"/>
@@ -16688,7 +18187,7 @@
       </w:pPr>
     </w:lvl>
   </w:abstractNum>
-  <w:abstractNum w:abstractNumId="71">
+  <w:abstractNum w:abstractNumId="77">
     <w:nsid w:val="57714FC7"/>
     <w:multiLevelType w:val="hybridMultilevel"/>
     <w:tmpl w:val="936E6188"/>
@@ -16774,7 +18273,7 @@
       </w:pPr>
     </w:lvl>
   </w:abstractNum>
-  <w:abstractNum w:abstractNumId="72">
+  <w:abstractNum w:abstractNumId="78">
     <w:nsid w:val="584A56F4"/>
     <w:multiLevelType w:val="hybridMultilevel"/>
     <w:tmpl w:val="F6A01F48"/>
@@ -16860,7 +18359,7 @@
       </w:pPr>
     </w:lvl>
   </w:abstractNum>
-  <w:abstractNum w:abstractNumId="73">
+  <w:abstractNum w:abstractNumId="79">
     <w:nsid w:val="5857531F"/>
     <w:multiLevelType w:val="hybridMultilevel"/>
     <w:tmpl w:val="3C6A0850"/>
@@ -16946,7 +18445,7 @@
       </w:pPr>
     </w:lvl>
   </w:abstractNum>
-  <w:abstractNum w:abstractNumId="74">
+  <w:abstractNum w:abstractNumId="80">
     <w:nsid w:val="59F14724"/>
     <w:multiLevelType w:val="hybridMultilevel"/>
     <w:tmpl w:val="FBA2FC38"/>
@@ -17032,7 +18531,7 @@
       </w:pPr>
     </w:lvl>
   </w:abstractNum>
-  <w:abstractNum w:abstractNumId="75">
+  <w:abstractNum w:abstractNumId="81">
     <w:nsid w:val="5A512E4E"/>
     <w:multiLevelType w:val="hybridMultilevel"/>
     <w:tmpl w:val="F6A01F48"/>
@@ -17118,7 +18617,7 @@
       </w:pPr>
     </w:lvl>
   </w:abstractNum>
-  <w:abstractNum w:abstractNumId="76">
+  <w:abstractNum w:abstractNumId="82">
     <w:nsid w:val="5B86793F"/>
     <w:multiLevelType w:val="hybridMultilevel"/>
     <w:tmpl w:val="728CCE3A"/>
@@ -17204,7 +18703,7 @@
       </w:pPr>
     </w:lvl>
   </w:abstractNum>
-  <w:abstractNum w:abstractNumId="77">
+  <w:abstractNum w:abstractNumId="83">
     <w:nsid w:val="5CC652F2"/>
     <w:multiLevelType w:val="hybridMultilevel"/>
     <w:tmpl w:val="936E6188"/>
@@ -17290,7 +18789,7 @@
       </w:pPr>
     </w:lvl>
   </w:abstractNum>
-  <w:abstractNum w:abstractNumId="78">
+  <w:abstractNum w:abstractNumId="84">
     <w:nsid w:val="608B783D"/>
     <w:multiLevelType w:val="hybridMultilevel"/>
     <w:tmpl w:val="285A8B7A"/>
@@ -17376,7 +18875,7 @@
       </w:pPr>
     </w:lvl>
   </w:abstractNum>
-  <w:abstractNum w:abstractNumId="79">
+  <w:abstractNum w:abstractNumId="85">
     <w:nsid w:val="62273A8D"/>
     <w:multiLevelType w:val="hybridMultilevel"/>
     <w:tmpl w:val="FCDE7B62"/>
@@ -17462,7 +18961,7 @@
       </w:pPr>
     </w:lvl>
   </w:abstractNum>
-  <w:abstractNum w:abstractNumId="80">
+  <w:abstractNum w:abstractNumId="86">
     <w:nsid w:val="638A771C"/>
     <w:multiLevelType w:val="hybridMultilevel"/>
     <w:tmpl w:val="59B28DAC"/>
@@ -17548,7 +19047,7 @@
       </w:pPr>
     </w:lvl>
   </w:abstractNum>
-  <w:abstractNum w:abstractNumId="81">
+  <w:abstractNum w:abstractNumId="87">
     <w:nsid w:val="643B7747"/>
     <w:multiLevelType w:val="hybridMultilevel"/>
     <w:tmpl w:val="72F6BE14"/>
@@ -17634,7 +19133,7 @@
       </w:pPr>
     </w:lvl>
   </w:abstractNum>
-  <w:abstractNum w:abstractNumId="82">
+  <w:abstractNum w:abstractNumId="88">
     <w:nsid w:val="65ED7905"/>
     <w:multiLevelType w:val="hybridMultilevel"/>
     <w:tmpl w:val="936E6188"/>
@@ -17720,7 +19219,7 @@
       </w:pPr>
     </w:lvl>
   </w:abstractNum>
-  <w:abstractNum w:abstractNumId="83">
+  <w:abstractNum w:abstractNumId="89">
     <w:nsid w:val="6811212F"/>
     <w:multiLevelType w:val="hybridMultilevel"/>
     <w:tmpl w:val="936E6188"/>
@@ -17806,7 +19305,7 @@
       </w:pPr>
     </w:lvl>
   </w:abstractNum>
-  <w:abstractNum w:abstractNumId="84">
+  <w:abstractNum w:abstractNumId="90">
     <w:nsid w:val="68461AED"/>
     <w:multiLevelType w:val="hybridMultilevel"/>
     <w:tmpl w:val="77463074"/>
@@ -17892,7 +19391,7 @@
       </w:pPr>
     </w:lvl>
   </w:abstractNum>
-  <w:abstractNum w:abstractNumId="85">
+  <w:abstractNum w:abstractNumId="91">
     <w:nsid w:val="69540517"/>
     <w:multiLevelType w:val="hybridMultilevel"/>
     <w:tmpl w:val="F5123F6A"/>
@@ -17978,7 +19477,7 @@
       </w:pPr>
     </w:lvl>
   </w:abstractNum>
-  <w:abstractNum w:abstractNumId="86">
+  <w:abstractNum w:abstractNumId="92">
     <w:nsid w:val="69A821E2"/>
     <w:multiLevelType w:val="hybridMultilevel"/>
     <w:tmpl w:val="481E3268"/>
@@ -18064,7 +19563,93 @@
       </w:pPr>
     </w:lvl>
   </w:abstractNum>
-  <w:abstractNum w:abstractNumId="87">
+  <w:abstractNum w:abstractNumId="93">
+    <w:nsid w:val="69EB3A30"/>
+    <w:multiLevelType w:val="hybridMultilevel"/>
+    <w:tmpl w:val="140C8EBC"/>
+    <w:lvl w:ilvl="0" w:tplc="0409000F">
+      <w:start w:val="1"/>
+      <w:numFmt w:val="decimal"/>
+      <w:lvlText w:val="%1."/>
+      <w:lvlJc w:val="left"/>
+      <w:pPr>
+        <w:ind w:left="720" w:hanging="360"/>
+      </w:pPr>
+    </w:lvl>
+    <w:lvl w:ilvl="1" w:tplc="04090019" w:tentative="1">
+      <w:start w:val="1"/>
+      <w:numFmt w:val="lowerLetter"/>
+      <w:lvlText w:val="%2."/>
+      <w:lvlJc w:val="left"/>
+      <w:pPr>
+        <w:ind w:left="1440" w:hanging="360"/>
+      </w:pPr>
+    </w:lvl>
+    <w:lvl w:ilvl="2" w:tplc="0409001B" w:tentative="1">
+      <w:start w:val="1"/>
+      <w:numFmt w:val="lowerRoman"/>
+      <w:lvlText w:val="%3."/>
+      <w:lvlJc w:val="right"/>
+      <w:pPr>
+        <w:ind w:left="2160" w:hanging="180"/>
+      </w:pPr>
+    </w:lvl>
+    <w:lvl w:ilvl="3" w:tplc="0409000F" w:tentative="1">
+      <w:start w:val="1"/>
+      <w:numFmt w:val="decimal"/>
+      <w:lvlText w:val="%4."/>
+      <w:lvlJc w:val="left"/>
+      <w:pPr>
+        <w:ind w:left="2880" w:hanging="360"/>
+      </w:pPr>
+    </w:lvl>
+    <w:lvl w:ilvl="4" w:tplc="04090019" w:tentative="1">
+      <w:start w:val="1"/>
+      <w:numFmt w:val="lowerLetter"/>
+      <w:lvlText w:val="%5."/>
+      <w:lvlJc w:val="left"/>
+      <w:pPr>
+        <w:ind w:left="3600" w:hanging="360"/>
+      </w:pPr>
+    </w:lvl>
+    <w:lvl w:ilvl="5" w:tplc="0409001B" w:tentative="1">
+      <w:start w:val="1"/>
+      <w:numFmt w:val="lowerRoman"/>
+      <w:lvlText w:val="%6."/>
+      <w:lvlJc w:val="right"/>
+      <w:pPr>
+        <w:ind w:left="4320" w:hanging="180"/>
+      </w:pPr>
+    </w:lvl>
+    <w:lvl w:ilvl="6" w:tplc="0409000F" w:tentative="1">
+      <w:start w:val="1"/>
+      <w:numFmt w:val="decimal"/>
+      <w:lvlText w:val="%7."/>
+      <w:lvlJc w:val="left"/>
+      <w:pPr>
+        <w:ind w:left="5040" w:hanging="360"/>
+      </w:pPr>
+    </w:lvl>
+    <w:lvl w:ilvl="7" w:tplc="04090019" w:tentative="1">
+      <w:start w:val="1"/>
+      <w:numFmt w:val="lowerLetter"/>
+      <w:lvlText w:val="%8."/>
+      <w:lvlJc w:val="left"/>
+      <w:pPr>
+        <w:ind w:left="5760" w:hanging="360"/>
+      </w:pPr>
+    </w:lvl>
+    <w:lvl w:ilvl="8" w:tplc="0409001B" w:tentative="1">
+      <w:start w:val="1"/>
+      <w:numFmt w:val="lowerRoman"/>
+      <w:lvlText w:val="%9."/>
+      <w:lvlJc w:val="right"/>
+      <w:pPr>
+        <w:ind w:left="6480" w:hanging="180"/>
+      </w:pPr>
+    </w:lvl>
+  </w:abstractNum>
+  <w:abstractNum w:abstractNumId="94">
     <w:nsid w:val="6A382CF2"/>
     <w:multiLevelType w:val="hybridMultilevel"/>
     <w:tmpl w:val="936E6188"/>
@@ -18150,7 +19735,7 @@
       </w:pPr>
     </w:lvl>
   </w:abstractNum>
-  <w:abstractNum w:abstractNumId="88">
+  <w:abstractNum w:abstractNumId="95">
     <w:nsid w:val="6A9E7380"/>
     <w:multiLevelType w:val="hybridMultilevel"/>
     <w:tmpl w:val="8B1A07DA"/>
@@ -18236,7 +19821,7 @@
       </w:pPr>
     </w:lvl>
   </w:abstractNum>
-  <w:abstractNum w:abstractNumId="89">
+  <w:abstractNum w:abstractNumId="96">
     <w:nsid w:val="6B2B1E34"/>
     <w:multiLevelType w:val="hybridMultilevel"/>
     <w:tmpl w:val="DBD86576"/>
@@ -18322,7 +19907,7 @@
       </w:pPr>
     </w:lvl>
   </w:abstractNum>
-  <w:abstractNum w:abstractNumId="90">
+  <w:abstractNum w:abstractNumId="97">
     <w:nsid w:val="6B4574DB"/>
     <w:multiLevelType w:val="hybridMultilevel"/>
     <w:tmpl w:val="72EAE286"/>
@@ -18408,7 +19993,7 @@
       </w:pPr>
     </w:lvl>
   </w:abstractNum>
-  <w:abstractNum w:abstractNumId="91">
+  <w:abstractNum w:abstractNumId="98">
     <w:nsid w:val="6BFE4C02"/>
     <w:multiLevelType w:val="hybridMultilevel"/>
     <w:tmpl w:val="D0304958"/>
@@ -18494,10 +20079,10 @@
       </w:pPr>
     </w:lvl>
   </w:abstractNum>
-  <w:abstractNum w:abstractNumId="92">
+  <w:abstractNum w:abstractNumId="99">
     <w:nsid w:val="6C3B4F97"/>
     <w:multiLevelType w:val="hybridMultilevel"/>
-    <w:tmpl w:val="5A8071E8"/>
+    <w:tmpl w:val="A1AA67B4"/>
     <w:lvl w:ilvl="0" w:tplc="0409000F">
       <w:start w:val="1"/>
       <w:numFmt w:val="decimal"/>
@@ -18580,7 +20165,7 @@
       </w:pPr>
     </w:lvl>
   </w:abstractNum>
-  <w:abstractNum w:abstractNumId="93">
+  <w:abstractNum w:abstractNumId="100">
     <w:nsid w:val="6C750EB8"/>
     <w:multiLevelType w:val="hybridMultilevel"/>
     <w:tmpl w:val="C128A456"/>
@@ -18666,7 +20251,7 @@
       </w:pPr>
     </w:lvl>
   </w:abstractNum>
-  <w:abstractNum w:abstractNumId="94">
+  <w:abstractNum w:abstractNumId="101">
     <w:nsid w:val="6D64747B"/>
     <w:multiLevelType w:val="hybridMultilevel"/>
     <w:tmpl w:val="BB3A1668"/>
@@ -18752,7 +20337,7 @@
       </w:pPr>
     </w:lvl>
   </w:abstractNum>
-  <w:abstractNum w:abstractNumId="95">
+  <w:abstractNum w:abstractNumId="102">
     <w:nsid w:val="6D9833A7"/>
     <w:multiLevelType w:val="hybridMultilevel"/>
     <w:tmpl w:val="8B1A07DA"/>
@@ -18838,7 +20423,7 @@
       </w:pPr>
     </w:lvl>
   </w:abstractNum>
-  <w:abstractNum w:abstractNumId="96">
+  <w:abstractNum w:abstractNumId="103">
     <w:nsid w:val="6DE546E1"/>
     <w:multiLevelType w:val="hybridMultilevel"/>
     <w:tmpl w:val="F8A2145E"/>
@@ -18924,7 +20509,7 @@
       </w:pPr>
     </w:lvl>
   </w:abstractNum>
-  <w:abstractNum w:abstractNumId="97">
+  <w:abstractNum w:abstractNumId="104">
     <w:nsid w:val="6EA508F6"/>
     <w:multiLevelType w:val="hybridMultilevel"/>
     <w:tmpl w:val="936E6188"/>
@@ -19010,7 +20595,93 @@
       </w:pPr>
     </w:lvl>
   </w:abstractNum>
-  <w:abstractNum w:abstractNumId="98">
+  <w:abstractNum w:abstractNumId="105">
+    <w:nsid w:val="70A81E9D"/>
+    <w:multiLevelType w:val="hybridMultilevel"/>
+    <w:tmpl w:val="3A4CFF16"/>
+    <w:lvl w:ilvl="0" w:tplc="0409000F">
+      <w:start w:val="1"/>
+      <w:numFmt w:val="decimal"/>
+      <w:lvlText w:val="%1."/>
+      <w:lvlJc w:val="left"/>
+      <w:pPr>
+        <w:ind w:left="720" w:hanging="360"/>
+      </w:pPr>
+    </w:lvl>
+    <w:lvl w:ilvl="1" w:tplc="04090019" w:tentative="1">
+      <w:start w:val="1"/>
+      <w:numFmt w:val="lowerLetter"/>
+      <w:lvlText w:val="%2."/>
+      <w:lvlJc w:val="left"/>
+      <w:pPr>
+        <w:ind w:left="1440" w:hanging="360"/>
+      </w:pPr>
+    </w:lvl>
+    <w:lvl w:ilvl="2" w:tplc="0409001B" w:tentative="1">
+      <w:start w:val="1"/>
+      <w:numFmt w:val="lowerRoman"/>
+      <w:lvlText w:val="%3."/>
+      <w:lvlJc w:val="right"/>
+      <w:pPr>
+        <w:ind w:left="2160" w:hanging="180"/>
+      </w:pPr>
+    </w:lvl>
+    <w:lvl w:ilvl="3" w:tplc="0409000F" w:tentative="1">
+      <w:start w:val="1"/>
+      <w:numFmt w:val="decimal"/>
+      <w:lvlText w:val="%4."/>
+      <w:lvlJc w:val="left"/>
+      <w:pPr>
+        <w:ind w:left="2880" w:hanging="360"/>
+      </w:pPr>
+    </w:lvl>
+    <w:lvl w:ilvl="4" w:tplc="04090019" w:tentative="1">
+      <w:start w:val="1"/>
+      <w:numFmt w:val="lowerLetter"/>
+      <w:lvlText w:val="%5."/>
+      <w:lvlJc w:val="left"/>
+      <w:pPr>
+        <w:ind w:left="3600" w:hanging="360"/>
+      </w:pPr>
+    </w:lvl>
+    <w:lvl w:ilvl="5" w:tplc="0409001B" w:tentative="1">
+      <w:start w:val="1"/>
+      <w:numFmt w:val="lowerRoman"/>
+      <w:lvlText w:val="%6."/>
+      <w:lvlJc w:val="right"/>
+      <w:pPr>
+        <w:ind w:left="4320" w:hanging="180"/>
+      </w:pPr>
+    </w:lvl>
+    <w:lvl w:ilvl="6" w:tplc="0409000F" w:tentative="1">
+      <w:start w:val="1"/>
+      <w:numFmt w:val="decimal"/>
+      <w:lvlText w:val="%7."/>
+      <w:lvlJc w:val="left"/>
+      <w:pPr>
+        <w:ind w:left="5040" w:hanging="360"/>
+      </w:pPr>
+    </w:lvl>
+    <w:lvl w:ilvl="7" w:tplc="04090019" w:tentative="1">
+      <w:start w:val="1"/>
+      <w:numFmt w:val="lowerLetter"/>
+      <w:lvlText w:val="%8."/>
+      <w:lvlJc w:val="left"/>
+      <w:pPr>
+        <w:ind w:left="5760" w:hanging="360"/>
+      </w:pPr>
+    </w:lvl>
+    <w:lvl w:ilvl="8" w:tplc="0409001B" w:tentative="1">
+      <w:start w:val="1"/>
+      <w:numFmt w:val="lowerRoman"/>
+      <w:lvlText w:val="%9."/>
+      <w:lvlJc w:val="right"/>
+      <w:pPr>
+        <w:ind w:left="6480" w:hanging="180"/>
+      </w:pPr>
+    </w:lvl>
+  </w:abstractNum>
+  <w:abstractNum w:abstractNumId="106">
     <w:nsid w:val="71052DCF"/>
     <w:multiLevelType w:val="hybridMultilevel"/>
     <w:tmpl w:val="17D48F6C"/>
@@ -19096,7 +20767,7 @@
       </w:pPr>
     </w:lvl>
   </w:abstractNum>
-  <w:abstractNum w:abstractNumId="99">
+  <w:abstractNum w:abstractNumId="107">
     <w:nsid w:val="71DA0060"/>
     <w:multiLevelType w:val="hybridMultilevel"/>
     <w:tmpl w:val="0B864DBC"/>
@@ -19182,7 +20853,7 @@
       </w:pPr>
     </w:lvl>
   </w:abstractNum>
-  <w:abstractNum w:abstractNumId="100">
+  <w:abstractNum w:abstractNumId="108">
     <w:nsid w:val="73195EB6"/>
     <w:multiLevelType w:val="hybridMultilevel"/>
     <w:tmpl w:val="04348ADA"/>
@@ -19268,7 +20939,7 @@
       </w:pPr>
     </w:lvl>
   </w:abstractNum>
-  <w:abstractNum w:abstractNumId="101">
+  <w:abstractNum w:abstractNumId="109">
     <w:nsid w:val="744D0FAA"/>
     <w:multiLevelType w:val="hybridMultilevel"/>
     <w:tmpl w:val="3FB6B60C"/>
@@ -19354,7 +21025,7 @@
       </w:pPr>
     </w:lvl>
   </w:abstractNum>
-  <w:abstractNum w:abstractNumId="102">
+  <w:abstractNum w:abstractNumId="110">
     <w:nsid w:val="749254B6"/>
     <w:multiLevelType w:val="hybridMultilevel"/>
     <w:tmpl w:val="05A03C62"/>
@@ -19440,7 +21111,7 @@
       </w:pPr>
     </w:lvl>
   </w:abstractNum>
-  <w:abstractNum w:abstractNumId="103">
+  <w:abstractNum w:abstractNumId="111">
     <w:nsid w:val="763119F4"/>
     <w:multiLevelType w:val="hybridMultilevel"/>
     <w:tmpl w:val="BDBC5682"/>
@@ -19526,7 +21197,7 @@
       </w:pPr>
     </w:lvl>
   </w:abstractNum>
-  <w:abstractNum w:abstractNumId="104">
+  <w:abstractNum w:abstractNumId="112">
     <w:nsid w:val="76A44121"/>
     <w:multiLevelType w:val="hybridMultilevel"/>
     <w:tmpl w:val="B37E55B8"/>
@@ -19612,7 +21283,7 @@
       </w:pPr>
     </w:lvl>
   </w:abstractNum>
-  <w:abstractNum w:abstractNumId="105">
+  <w:abstractNum w:abstractNumId="113">
     <w:nsid w:val="779559AC"/>
     <w:multiLevelType w:val="hybridMultilevel"/>
     <w:tmpl w:val="CDEED37C"/>
@@ -19698,7 +21369,7 @@
       </w:pPr>
     </w:lvl>
   </w:abstractNum>
-  <w:abstractNum w:abstractNumId="106">
+  <w:abstractNum w:abstractNumId="114">
     <w:nsid w:val="782917AE"/>
     <w:multiLevelType w:val="hybridMultilevel"/>
     <w:tmpl w:val="8B1A07DA"/>
@@ -19784,7 +21455,7 @@
       </w:pPr>
     </w:lvl>
   </w:abstractNum>
-  <w:abstractNum w:abstractNumId="107">
+  <w:abstractNum w:abstractNumId="115">
     <w:nsid w:val="7C906F0C"/>
     <w:multiLevelType w:val="hybridMultilevel"/>
     <w:tmpl w:val="EA181A2E"/>
@@ -19870,7 +21541,7 @@
       </w:pPr>
     </w:lvl>
   </w:abstractNum>
-  <w:abstractNum w:abstractNumId="108">
+  <w:abstractNum w:abstractNumId="116">
     <w:nsid w:val="7D045A6D"/>
     <w:multiLevelType w:val="hybridMultilevel"/>
     <w:tmpl w:val="BB3A1668"/>
@@ -19956,7 +21627,7 @@
       </w:pPr>
     </w:lvl>
   </w:abstractNum>
-  <w:abstractNum w:abstractNumId="109">
+  <w:abstractNum w:abstractNumId="117">
     <w:nsid w:val="7D7E1438"/>
     <w:multiLevelType w:val="hybridMultilevel"/>
     <w:tmpl w:val="B60A1912"/>
@@ -20069,7 +21740,93 @@
       </w:rPr>
     </w:lvl>
   </w:abstractNum>
-  <w:abstractNum w:abstractNumId="110">
+  <w:abstractNum w:abstractNumId="118">
+    <w:nsid w:val="7EBF318F"/>
+    <w:multiLevelType w:val="hybridMultilevel"/>
+    <w:tmpl w:val="176E33C4"/>
+    <w:lvl w:ilvl="0" w:tplc="0409000F">
+      <w:start w:val="1"/>
+      <w:numFmt w:val="decimal"/>
+      <w:lvlText w:val="%1."/>
+      <w:lvlJc w:val="left"/>
+      <w:pPr>
+        <w:ind w:left="720" w:hanging="360"/>
+      </w:pPr>
+    </w:lvl>
+    <w:lvl w:ilvl="1" w:tplc="04090019" w:tentative="1">
+      <w:start w:val="1"/>
+      <w:numFmt w:val="lowerLetter"/>
+      <w:lvlText w:val="%2."/>
+      <w:lvlJc w:val="left"/>
+      <w:pPr>
+        <w:ind w:left="1440" w:hanging="360"/>
+      </w:pPr>
+    </w:lvl>
+    <w:lvl w:ilvl="2" w:tplc="0409001B" w:tentative="1">
+      <w:start w:val="1"/>
+      <w:numFmt w:val="lowerRoman"/>
+      <w:lvlText w:val="%3."/>
+      <w:lvlJc w:val="right"/>
+      <w:pPr>
+        <w:ind w:left="2160" w:hanging="180"/>
+      </w:pPr>
+    </w:lvl>
+    <w:lvl w:ilvl="3" w:tplc="0409000F" w:tentative="1">
+      <w:start w:val="1"/>
+      <w:numFmt w:val="decimal"/>
+      <w:lvlText w:val="%4."/>
+      <w:lvlJc w:val="left"/>
+      <w:pPr>
+        <w:ind w:left="2880" w:hanging="360"/>
+      </w:pPr>
+    </w:lvl>
+    <w:lvl w:ilvl="4" w:tplc="04090019" w:tentative="1">
+      <w:start w:val="1"/>
+      <w:numFmt w:val="lowerLetter"/>
+      <w:lvlText w:val="%5."/>
+      <w:lvlJc w:val="left"/>
+      <w:pPr>
+        <w:ind w:left="3600" w:hanging="360"/>
+      </w:pPr>
+    </w:lvl>
+    <w:lvl w:ilvl="5" w:tplc="0409001B" w:tentative="1">
+      <w:start w:val="1"/>
+      <w:numFmt w:val="lowerRoman"/>
+      <w:lvlText w:val="%6."/>
+      <w:lvlJc w:val="right"/>
+      <w:pPr>
+        <w:ind w:left="4320" w:hanging="180"/>
+      </w:pPr>
+    </w:lvl>
+    <w:lvl w:ilvl="6" w:tplc="0409000F" w:tentative="1">
+      <w:start w:val="1"/>
+      <w:numFmt w:val="decimal"/>
+      <w:lvlText w:val="%7."/>
+      <w:lvlJc w:val="left"/>
+      <w:pPr>
+        <w:ind w:left="5040" w:hanging="360"/>
+      </w:pPr>
+    </w:lvl>
+    <w:lvl w:ilvl="7" w:tplc="04090019" w:tentative="1">
+      <w:start w:val="1"/>
+      <w:numFmt w:val="lowerLetter"/>
+      <w:lvlText w:val="%8."/>
+      <w:lvlJc w:val="left"/>
+      <w:pPr>
+        <w:ind w:left="5760" w:hanging="360"/>
+      </w:pPr>
+    </w:lvl>
+    <w:lvl w:ilvl="8" w:tplc="0409001B" w:tentative="1">
+      <w:start w:val="1"/>
+      <w:numFmt w:val="lowerRoman"/>
+      <w:lvlText w:val="%9."/>
+      <w:lvlJc w:val="right"/>
+      <w:pPr>
+        <w:ind w:left="6480" w:hanging="180"/>
+      </w:pPr>
+    </w:lvl>
+  </w:abstractNum>
+  <w:abstractNum w:abstractNumId="119">
     <w:nsid w:val="7F1E002E"/>
     <w:multiLevelType w:val="hybridMultilevel"/>
     <w:tmpl w:val="3B42A8D6"/>
@@ -20155,7 +21912,7 @@
       </w:pPr>
     </w:lvl>
   </w:abstractNum>
-  <w:abstractNum w:abstractNumId="111">
+  <w:abstractNum w:abstractNumId="120">
     <w:nsid w:val="7F9C5493"/>
     <w:multiLevelType w:val="hybridMultilevel"/>
     <w:tmpl w:val="A8E4A05A"/>
@@ -20241,343 +21998,459 @@
       </w:pPr>
     </w:lvl>
   </w:abstractNum>
+  <w:abstractNum w:abstractNumId="121">
+    <w:nsid w:val="7FC624A8"/>
+    <w:multiLevelType w:val="hybridMultilevel"/>
+    <w:tmpl w:val="37180E1E"/>
+    <w:lvl w:ilvl="0" w:tplc="0409000F">
+      <w:start w:val="1"/>
+      <w:numFmt w:val="decimal"/>
+      <w:lvlText w:val="%1."/>
+      <w:lvlJc w:val="left"/>
+      <w:pPr>
+        <w:ind w:left="720" w:hanging="360"/>
+      </w:pPr>
+    </w:lvl>
+    <w:lvl w:ilvl="1" w:tplc="04090019" w:tentative="1">
+      <w:start w:val="1"/>
+      <w:numFmt w:val="lowerLetter"/>
+      <w:lvlText w:val="%2."/>
+      <w:lvlJc w:val="left"/>
+      <w:pPr>
+        <w:ind w:left="1440" w:hanging="360"/>
+      </w:pPr>
+    </w:lvl>
+    <w:lvl w:ilvl="2" w:tplc="0409001B" w:tentative="1">
+      <w:start w:val="1"/>
+      <w:numFmt w:val="lowerRoman"/>
+      <w:lvlText w:val="%3."/>
+      <w:lvlJc w:val="right"/>
+      <w:pPr>
+        <w:ind w:left="2160" w:hanging="180"/>
+      </w:pPr>
+    </w:lvl>
+    <w:lvl w:ilvl="3" w:tplc="0409000F" w:tentative="1">
+      <w:start w:val="1"/>
+      <w:numFmt w:val="decimal"/>
+      <w:lvlText w:val="%4."/>
+      <w:lvlJc w:val="left"/>
+      <w:pPr>
+        <w:ind w:left="2880" w:hanging="360"/>
+      </w:pPr>
+    </w:lvl>
+    <w:lvl w:ilvl="4" w:tplc="04090019" w:tentative="1">
+      <w:start w:val="1"/>
+      <w:numFmt w:val="lowerLetter"/>
+      <w:lvlText w:val="%5."/>
+      <w:lvlJc w:val="left"/>
+      <w:pPr>
+        <w:ind w:left="3600" w:hanging="360"/>
+      </w:pPr>
+    </w:lvl>
+    <w:lvl w:ilvl="5" w:tplc="0409001B" w:tentative="1">
+      <w:start w:val="1"/>
+      <w:numFmt w:val="lowerRoman"/>
+      <w:lvlText w:val="%6."/>
+      <w:lvlJc w:val="right"/>
+      <w:pPr>
+        <w:ind w:left="4320" w:hanging="180"/>
+      </w:pPr>
+    </w:lvl>
+    <w:lvl w:ilvl="6" w:tplc="0409000F" w:tentative="1">
+      <w:start w:val="1"/>
+      <w:numFmt w:val="decimal"/>
+      <w:lvlText w:val="%7."/>
+      <w:lvlJc w:val="left"/>
+      <w:pPr>
+        <w:ind w:left="5040" w:hanging="360"/>
+      </w:pPr>
+    </w:lvl>
+    <w:lvl w:ilvl="7" w:tplc="04090019" w:tentative="1">
+      <w:start w:val="1"/>
+      <w:numFmt w:val="lowerLetter"/>
+      <w:lvlText w:val="%8."/>
+      <w:lvlJc w:val="left"/>
+      <w:pPr>
+        <w:ind w:left="5760" w:hanging="360"/>
+      </w:pPr>
+    </w:lvl>
+    <w:lvl w:ilvl="8" w:tplc="0409001B" w:tentative="1">
+      <w:start w:val="1"/>
+      <w:numFmt w:val="lowerRoman"/>
+      <w:lvlText w:val="%9."/>
+      <w:lvlJc w:val="right"/>
+      <w:pPr>
+        <w:ind w:left="6480" w:hanging="180"/>
+      </w:pPr>
+    </w:lvl>
+  </w:abstractNum>
   <w:num w:numId="1">
-    <w:abstractNumId w:val="58"/>
+    <w:abstractNumId w:val="64"/>
   </w:num>
   <w:num w:numId="2">
-    <w:abstractNumId w:val="77"/>
+    <w:abstractNumId w:val="83"/>
   </w:num>
   <w:num w:numId="3">
-    <w:abstractNumId w:val="103"/>
+    <w:abstractNumId w:val="111"/>
   </w:num>
   <w:num w:numId="4">
-    <w:abstractNumId w:val="8"/>
+    <w:abstractNumId w:val="9"/>
   </w:num>
   <w:num w:numId="5">
-    <w:abstractNumId w:val="17"/>
+    <w:abstractNumId w:val="20"/>
   </w:num>
   <w:num w:numId="6">
-    <w:abstractNumId w:val="53"/>
+    <w:abstractNumId w:val="59"/>
   </w:num>
   <w:num w:numId="7">
-    <w:abstractNumId w:val="82"/>
+    <w:abstractNumId w:val="88"/>
   </w:num>
   <w:num w:numId="8">
-    <w:abstractNumId w:val="109"/>
+    <w:abstractNumId w:val="117"/>
   </w:num>
   <w:num w:numId="9">
-    <w:abstractNumId w:val="48"/>
+    <w:abstractNumId w:val="54"/>
   </w:num>
   <w:num w:numId="10">
-    <w:abstractNumId w:val="13"/>
+    <w:abstractNumId w:val="14"/>
   </w:num>
   <w:num w:numId="11">
-    <w:abstractNumId w:val="5"/>
+    <w:abstractNumId w:val="6"/>
   </w:num>
   <w:num w:numId="12">
-    <w:abstractNumId w:val="6"/>
+    <w:abstractNumId w:val="7"/>
   </w:num>
   <w:num w:numId="13">
-    <w:abstractNumId w:val="41"/>
+    <w:abstractNumId w:val="45"/>
   </w:num>
   <w:num w:numId="14">
-    <w:abstractNumId w:val="73"/>
+    <w:abstractNumId w:val="79"/>
   </w:num>
   <w:num w:numId="15">
-    <w:abstractNumId w:val="19"/>
+    <w:abstractNumId w:val="22"/>
   </w:num>
   <w:num w:numId="16">
-    <w:abstractNumId w:val="84"/>
+    <w:abstractNumId w:val="90"/>
   </w:num>
   <w:num w:numId="17">
-    <w:abstractNumId w:val="14"/>
+    <w:abstractNumId w:val="15"/>
   </w:num>
   <w:num w:numId="18">
-    <w:abstractNumId w:val="49"/>
+    <w:abstractNumId w:val="55"/>
   </w:num>
   <w:num w:numId="19">
-    <w:abstractNumId w:val="25"/>
+    <w:abstractNumId w:val="28"/>
   </w:num>
   <w:num w:numId="20">
-    <w:abstractNumId w:val="102"/>
+    <w:abstractNumId w:val="110"/>
   </w:num>
   <w:num w:numId="21">
     <w:abstractNumId w:val="1"/>
   </w:num>
   <w:num w:numId="22">
-    <w:abstractNumId w:val="90"/>
+    <w:abstractNumId w:val="97"/>
   </w:num>
   <w:num w:numId="23">
-    <w:abstractNumId w:val="57"/>
+    <w:abstractNumId w:val="63"/>
   </w:num>
   <w:num w:numId="24">
-    <w:abstractNumId w:val="11"/>
+    <w:abstractNumId w:val="12"/>
   </w:num>
   <w:num w:numId="25">
-    <w:abstractNumId w:val="50"/>
+    <w:abstractNumId w:val="56"/>
   </w:num>
   <w:num w:numId="26">
     <w:abstractNumId w:val="0"/>
   </w:num>
   <w:num w:numId="27">
+    <w:abstractNumId w:val="44"/>
+  </w:num>
+  <w:num w:numId="28">
+    <w:abstractNumId w:val="85"/>
+  </w:num>
+  <w:num w:numId="29">
+    <w:abstractNumId w:val="76"/>
+  </w:num>
+  <w:num w:numId="30">
+    <w:abstractNumId w:val="25"/>
+  </w:num>
+  <w:num w:numId="31">
+    <w:abstractNumId w:val="92"/>
+  </w:num>
+  <w:num w:numId="32">
+    <w:abstractNumId w:val="16"/>
+  </w:num>
+  <w:num w:numId="33">
+    <w:abstractNumId w:val="36"/>
+  </w:num>
+  <w:num w:numId="34">
+    <w:abstractNumId w:val="102"/>
+  </w:num>
+  <w:num w:numId="35">
+    <w:abstractNumId w:val="27"/>
+  </w:num>
+  <w:num w:numId="36">
+    <w:abstractNumId w:val="53"/>
+  </w:num>
+  <w:num w:numId="37">
+    <w:abstractNumId w:val="49"/>
+  </w:num>
+  <w:num w:numId="38">
+    <w:abstractNumId w:val="69"/>
+  </w:num>
+  <w:num w:numId="39">
+    <w:abstractNumId w:val="38"/>
+  </w:num>
+  <w:num w:numId="40">
+    <w:abstractNumId w:val="106"/>
+  </w:num>
+  <w:num w:numId="41">
+    <w:abstractNumId w:val="11"/>
+  </w:num>
+  <w:num w:numId="42">
+    <w:abstractNumId w:val="46"/>
+  </w:num>
+  <w:num w:numId="43">
+    <w:abstractNumId w:val="70"/>
+  </w:num>
+  <w:num w:numId="44">
+    <w:abstractNumId w:val="66"/>
+  </w:num>
+  <w:num w:numId="45">
+    <w:abstractNumId w:val="47"/>
+  </w:num>
+  <w:num w:numId="46">
+    <w:abstractNumId w:val="108"/>
+  </w:num>
+  <w:num w:numId="47">
+    <w:abstractNumId w:val="68"/>
+  </w:num>
+  <w:num w:numId="48">
+    <w:abstractNumId w:val="33"/>
+  </w:num>
+  <w:num w:numId="49">
+    <w:abstractNumId w:val="37"/>
+  </w:num>
+  <w:num w:numId="50">
+    <w:abstractNumId w:val="91"/>
+  </w:num>
+  <w:num w:numId="51">
+    <w:abstractNumId w:val="26"/>
+  </w:num>
+  <w:num w:numId="52">
+    <w:abstractNumId w:val="80"/>
+  </w:num>
+  <w:num w:numId="53">
+    <w:abstractNumId w:val="48"/>
+  </w:num>
+  <w:num w:numId="54">
+    <w:abstractNumId w:val="29"/>
+  </w:num>
+  <w:num w:numId="55">
+    <w:abstractNumId w:val="52"/>
+  </w:num>
+  <w:num w:numId="56">
+    <w:abstractNumId w:val="113"/>
+  </w:num>
+  <w:num w:numId="57">
+    <w:abstractNumId w:val="73"/>
+  </w:num>
+  <w:num w:numId="58">
+    <w:abstractNumId w:val="23"/>
+  </w:num>
+  <w:num w:numId="59">
+    <w:abstractNumId w:val="24"/>
+  </w:num>
+  <w:num w:numId="60">
+    <w:abstractNumId w:val="21"/>
+  </w:num>
+  <w:num w:numId="61">
+    <w:abstractNumId w:val="35"/>
+  </w:num>
+  <w:num w:numId="62">
+    <w:abstractNumId w:val="87"/>
+  </w:num>
+  <w:num w:numId="63">
+    <w:abstractNumId w:val="84"/>
+  </w:num>
+  <w:num w:numId="64">
+    <w:abstractNumId w:val="103"/>
+  </w:num>
+  <w:num w:numId="65">
+    <w:abstractNumId w:val="96"/>
+  </w:num>
+  <w:num w:numId="66">
+    <w:abstractNumId w:val="3"/>
+  </w:num>
+  <w:num w:numId="67">
+    <w:abstractNumId w:val="32"/>
+  </w:num>
+  <w:num w:numId="68">
+    <w:abstractNumId w:val="5"/>
+  </w:num>
+  <w:num w:numId="69">
+    <w:abstractNumId w:val="72"/>
+  </w:num>
+  <w:num w:numId="70">
+    <w:abstractNumId w:val="8"/>
+  </w:num>
+  <w:num w:numId="71">
+    <w:abstractNumId w:val="116"/>
+  </w:num>
+  <w:num w:numId="72">
+    <w:abstractNumId w:val="86"/>
+  </w:num>
+  <w:num w:numId="73">
+    <w:abstractNumId w:val="4"/>
+  </w:num>
+  <w:num w:numId="74">
+    <w:abstractNumId w:val="101"/>
+  </w:num>
+  <w:num w:numId="75">
+    <w:abstractNumId w:val="99"/>
+  </w:num>
+  <w:num w:numId="76">
+    <w:abstractNumId w:val="60"/>
+  </w:num>
+  <w:num w:numId="77">
+    <w:abstractNumId w:val="100"/>
+  </w:num>
+  <w:num w:numId="78">
+    <w:abstractNumId w:val="10"/>
+  </w:num>
+  <w:num w:numId="79">
+    <w:abstractNumId w:val="67"/>
+  </w:num>
+  <w:num w:numId="80">
+    <w:abstractNumId w:val="77"/>
+  </w:num>
+  <w:num w:numId="81">
+    <w:abstractNumId w:val="30"/>
+  </w:num>
+  <w:num w:numId="82">
+    <w:abstractNumId w:val="94"/>
+  </w:num>
+  <w:num w:numId="83">
+    <w:abstractNumId w:val="104"/>
+  </w:num>
+  <w:num w:numId="84">
+    <w:abstractNumId w:val="78"/>
+  </w:num>
+  <w:num w:numId="85">
+    <w:abstractNumId w:val="31"/>
+  </w:num>
+  <w:num w:numId="86">
+    <w:abstractNumId w:val="81"/>
+  </w:num>
+  <w:num w:numId="87">
+    <w:abstractNumId w:val="74"/>
+  </w:num>
+  <w:num w:numId="88">
+    <w:abstractNumId w:val="61"/>
+  </w:num>
+  <w:num w:numId="89">
+    <w:abstractNumId w:val="89"/>
+  </w:num>
+  <w:num w:numId="90">
+    <w:abstractNumId w:val="71"/>
+  </w:num>
+  <w:num w:numId="91">
+    <w:abstractNumId w:val="109"/>
+  </w:num>
+  <w:num w:numId="92">
+    <w:abstractNumId w:val="119"/>
+  </w:num>
+  <w:num w:numId="93">
+    <w:abstractNumId w:val="34"/>
+  </w:num>
+  <w:num w:numId="94">
+    <w:abstractNumId w:val="115"/>
+  </w:num>
+  <w:num w:numId="95">
+    <w:abstractNumId w:val="43"/>
+  </w:num>
+  <w:num w:numId="96">
+    <w:abstractNumId w:val="41"/>
+  </w:num>
+  <w:num w:numId="97">
+    <w:abstractNumId w:val="120"/>
+  </w:num>
+  <w:num w:numId="98">
+    <w:abstractNumId w:val="107"/>
+  </w:num>
+  <w:num w:numId="99">
+    <w:abstractNumId w:val="112"/>
+  </w:num>
+  <w:num w:numId="100">
+    <w:abstractNumId w:val="58"/>
+  </w:num>
+  <w:num w:numId="101">
+    <w:abstractNumId w:val="57"/>
+  </w:num>
+  <w:num w:numId="102">
+    <w:abstractNumId w:val="17"/>
+  </w:num>
+  <w:num w:numId="103">
+    <w:abstractNumId w:val="42"/>
+  </w:num>
+  <w:num w:numId="104">
+    <w:abstractNumId w:val="95"/>
+  </w:num>
+  <w:num w:numId="105">
+    <w:abstractNumId w:val="114"/>
+  </w:num>
+  <w:num w:numId="106">
+    <w:abstractNumId w:val="75"/>
+  </w:num>
+  <w:num w:numId="107">
+    <w:abstractNumId w:val="62"/>
+  </w:num>
+  <w:num w:numId="108">
+    <w:abstractNumId w:val="98"/>
+  </w:num>
+  <w:num w:numId="109">
+    <w:abstractNumId w:val="82"/>
+  </w:num>
+  <w:num w:numId="110">
+    <w:abstractNumId w:val="65"/>
+  </w:num>
+  <w:num w:numId="111">
+    <w:abstractNumId w:val="13"/>
+  </w:num>
+  <w:num w:numId="112">
+    <w:abstractNumId w:val="39"/>
+  </w:num>
+  <w:num w:numId="113">
+    <w:abstractNumId w:val="105"/>
+  </w:num>
+  <w:num w:numId="114">
+    <w:abstractNumId w:val="118"/>
+  </w:num>
+  <w:num w:numId="115">
+    <w:abstractNumId w:val="19"/>
+  </w:num>
+  <w:num w:numId="116">
+    <w:abstractNumId w:val="51"/>
+  </w:num>
+  <w:num w:numId="117">
+    <w:abstractNumId w:val="18"/>
+  </w:num>
+  <w:num w:numId="118">
+    <w:abstractNumId w:val="2"/>
+  </w:num>
+  <w:num w:numId="119">
     <w:abstractNumId w:val="40"/>
   </w:num>
-  <w:num w:numId="28">
-    <w:abstractNumId w:val="79"/>
+  <w:num w:numId="120">
+    <w:abstractNumId w:val="121"/>
   </w:num>
-  <w:num w:numId="29">
-    <w:abstractNumId w:val="70"/>
+  <w:num w:numId="121">
+    <w:abstractNumId w:val="50"/>
   </w:num>
-  <w:num w:numId="30">
-    <w:abstractNumId w:val="22"/>
-  </w:num>
-  <w:num w:numId="31">
-    <w:abstractNumId w:val="86"/>
-  </w:num>
-  <w:num w:numId="32">
-    <w:abstractNumId w:val="15"/>
-  </w:num>
-  <w:num w:numId="33">
-    <w:abstractNumId w:val="33"/>
-  </w:num>
-  <w:num w:numId="34">
-    <w:abstractNumId w:val="95"/>
-  </w:num>
-  <w:num w:numId="35">
-    <w:abstractNumId w:val="24"/>
-  </w:num>
-  <w:num w:numId="36">
-    <w:abstractNumId w:val="47"/>
-  </w:num>
-  <w:num w:numId="37">
-    <w:abstractNumId w:val="45"/>
-  </w:num>
-  <w:num w:numId="38">
-    <w:abstractNumId w:val="63"/>
-  </w:num>
-  <w:num w:numId="39">
-    <w:abstractNumId w:val="35"/>
-  </w:num>
-  <w:num w:numId="40">
-    <w:abstractNumId w:val="98"/>
-  </w:num>
-  <w:num w:numId="41">
-    <w:abstractNumId w:val="10"/>
-  </w:num>
-  <w:num w:numId="42">
-    <w:abstractNumId w:val="42"/>
-  </w:num>
-  <w:num w:numId="43">
-    <w:abstractNumId w:val="64"/>
-  </w:num>
-  <w:num w:numId="44">
-    <w:abstractNumId w:val="60"/>
-  </w:num>
-  <w:num w:numId="45">
-    <w:abstractNumId w:val="43"/>
-  </w:num>
-  <w:num w:numId="46">
-    <w:abstractNumId w:val="100"/>
-  </w:num>
-  <w:num w:numId="47">
-    <w:abstractNumId w:val="62"/>
-  </w:num>
-  <w:num w:numId="48">
-    <w:abstractNumId w:val="30"/>
-  </w:num>
-  <w:num w:numId="49">
-    <w:abstractNumId w:val="34"/>
-  </w:num>
-  <w:num w:numId="50">
-    <w:abstractNumId w:val="85"/>
-  </w:num>
-  <w:num w:numId="51">
-    <w:abstractNumId w:val="23"/>
-  </w:num>
-  <w:num w:numId="52">
-    <w:abstractNumId w:val="74"/>
-  </w:num>
-  <w:num w:numId="53">
-    <w:abstractNumId w:val="44"/>
-  </w:num>
-  <w:num w:numId="54">
-    <w:abstractNumId w:val="26"/>
-  </w:num>
-  <w:num w:numId="55">
-    <w:abstractNumId w:val="46"/>
-  </w:num>
-  <w:num w:numId="56">
-    <w:abstractNumId w:val="105"/>
-  </w:num>
-  <w:num w:numId="57">
-    <w:abstractNumId w:val="67"/>
-  </w:num>
-  <w:num w:numId="58">
-    <w:abstractNumId w:val="20"/>
-  </w:num>
-  <w:num w:numId="59">
-    <w:abstractNumId w:val="21"/>
-  </w:num>
-  <w:num w:numId="60">
-    <w:abstractNumId w:val="18"/>
-  </w:num>
-  <w:num w:numId="61">
-    <w:abstractNumId w:val="32"/>
-  </w:num>
-  <w:num w:numId="62">
-    <w:abstractNumId w:val="81"/>
-  </w:num>
-  <w:num w:numId="63">
-    <w:abstractNumId w:val="78"/>
-  </w:num>
-  <w:num w:numId="64">
-    <w:abstractNumId w:val="96"/>
-  </w:num>
-  <w:num w:numId="65">
-    <w:abstractNumId w:val="89"/>
-  </w:num>
-  <w:num w:numId="66">
-    <w:abstractNumId w:val="2"/>
-  </w:num>
-  <w:num w:numId="67">
-    <w:abstractNumId w:val="29"/>
-  </w:num>
-  <w:num w:numId="68">
-    <w:abstractNumId w:val="4"/>
-  </w:num>
-  <w:num w:numId="69">
-    <w:abstractNumId w:val="66"/>
-  </w:num>
-  <w:num w:numId="70">
-    <w:abstractNumId w:val="7"/>
-  </w:num>
-  <w:num w:numId="71">
-    <w:abstractNumId w:val="108"/>
-  </w:num>
-  <w:num w:numId="72">
-    <w:abstractNumId w:val="80"/>
-  </w:num>
-  <w:num w:numId="73">
-    <w:abstractNumId w:val="3"/>
-  </w:num>
-  <w:num w:numId="74">
-    <w:abstractNumId w:val="94"/>
-  </w:num>
-  <w:num w:numId="75">
-    <w:abstractNumId w:val="92"/>
-  </w:num>
-  <w:num w:numId="76">
-    <w:abstractNumId w:val="54"/>
-  </w:num>
-  <w:num w:numId="77">
+  <w:num w:numId="122">
     <w:abstractNumId w:val="93"/>
   </w:num>
-  <w:num w:numId="78">
-    <w:abstractNumId w:val="9"/>
-  </w:num>
-  <w:num w:numId="79">
-    <w:abstractNumId w:val="61"/>
-  </w:num>
-  <w:num w:numId="80">
-    <w:abstractNumId w:val="71"/>
-  </w:num>
-  <w:num w:numId="81">
-    <w:abstractNumId w:val="27"/>
-  </w:num>
-  <w:num w:numId="82">
-    <w:abstractNumId w:val="87"/>
-  </w:num>
-  <w:num w:numId="83">
-    <w:abstractNumId w:val="97"/>
-  </w:num>
-  <w:num w:numId="84">
-    <w:abstractNumId w:val="72"/>
-  </w:num>
-  <w:num w:numId="85">
-    <w:abstractNumId w:val="28"/>
-  </w:num>
-  <w:num w:numId="86">
-    <w:abstractNumId w:val="75"/>
-  </w:num>
-  <w:num w:numId="87">
-    <w:abstractNumId w:val="68"/>
-  </w:num>
-  <w:num w:numId="88">
-    <w:abstractNumId w:val="55"/>
-  </w:num>
-  <w:num w:numId="89">
-    <w:abstractNumId w:val="83"/>
-  </w:num>
-  <w:num w:numId="90">
-    <w:abstractNumId w:val="65"/>
-  </w:num>
-  <w:num w:numId="91">
-    <w:abstractNumId w:val="101"/>
-  </w:num>
-  <w:num w:numId="92">
-    <w:abstractNumId w:val="110"/>
-  </w:num>
-  <w:num w:numId="93">
-    <w:abstractNumId w:val="31"/>
-  </w:num>
-  <w:num w:numId="94">
-    <w:abstractNumId w:val="107"/>
-  </w:num>
-  <w:num w:numId="95">
-    <w:abstractNumId w:val="39"/>
-  </w:num>
-  <w:num w:numId="96">
-    <w:abstractNumId w:val="37"/>
-  </w:num>
-  <w:num w:numId="97">
-    <w:abstractNumId w:val="111"/>
-  </w:num>
-  <w:num w:numId="98">
-    <w:abstractNumId w:val="99"/>
-  </w:num>
-  <w:num w:numId="99">
-    <w:abstractNumId w:val="104"/>
-  </w:num>
-  <w:num w:numId="100">
-    <w:abstractNumId w:val="52"/>
-  </w:num>
-  <w:num w:numId="101">
-    <w:abstractNumId w:val="51"/>
-  </w:num>
-  <w:num w:numId="102">
-    <w:abstractNumId w:val="16"/>
-  </w:num>
-  <w:num w:numId="103">
-    <w:abstractNumId w:val="38"/>
-  </w:num>
-  <w:num w:numId="104">
-    <w:abstractNumId w:val="88"/>
-  </w:num>
-  <w:num w:numId="105">
-    <w:abstractNumId w:val="106"/>
-  </w:num>
-  <w:num w:numId="106">
-    <w:abstractNumId w:val="69"/>
-  </w:num>
-  <w:num w:numId="107">
-    <w:abstractNumId w:val="56"/>
-  </w:num>
-  <w:num w:numId="108">
-    <w:abstractNumId w:val="91"/>
-  </w:num>
-  <w:num w:numId="109">
-    <w:abstractNumId w:val="76"/>
-  </w:num>
-  <w:num w:numId="110">
-    <w:abstractNumId w:val="59"/>
-  </w:num>
-  <w:num w:numId="111">
-    <w:abstractNumId w:val="12"/>
-  </w:num>
-  <w:num w:numId="112">
-    <w:abstractNumId w:val="36"/>
-  </w:num>
-  <w:numIdMacAtCleanup w:val="112"/>
+  <w:numIdMacAtCleanup w:val="115"/>
 </w:numbering>
 </file>
 

</xml_diff>

<commit_message>
Added first round of permission maintenance tests for others to see.
</commit_message>
<xml_diff>
--- a/Documentation/MarFS_Test_Plan.docx
+++ b/Documentation/MarFS_Test_Plan.docx
@@ -244,7 +244,10 @@
     <w:p/>
     <w:p>
       <w:r>
-        <w:t>Here are some handing commands to use to inspect attributes on MarFS metadata files:</w:t>
+        <w:t>Here are some handy</w:t>
+      </w:r>
+      <w:r>
+        <w:t xml:space="preserve"> commands to use to inspect attributes on MarFS metadata files:</w:t>
       </w:r>
     </w:p>
     <w:p>
@@ -415,7 +418,6 @@
         </w:numPr>
       </w:pPr>
       <w:r>
-        <w:lastRenderedPageBreak/>
         <w:t>% ls</w:t>
       </w:r>
       <w:r>
@@ -1047,7 +1049,6 @@
         <w:pStyle w:val="Heading3"/>
       </w:pPr>
       <w:r>
-        <w:lastRenderedPageBreak/>
         <w:t>Copy a Non-Existent File</w:t>
       </w:r>
       <w:r>
@@ -1557,7 +1558,6 @@
         <w:pStyle w:val="Heading3"/>
       </w:pPr>
       <w:r>
-        <w:lastRenderedPageBreak/>
         <w:t>Copy a Single Packed File</w:t>
       </w:r>
       <w:r>
@@ -2064,7 +2064,6 @@
         </w:numPr>
       </w:pPr>
       <w:r>
-        <w:lastRenderedPageBreak/>
         <w:t>% pfls -R /marfs/pftool/dir-tree</w:t>
       </w:r>
     </w:p>
@@ -2512,7 +2511,6 @@
         </w:numPr>
       </w:pPr>
       <w:r>
-        <w:lastRenderedPageBreak/>
         <w:t>% ls -l /otherfs/fuse</w:t>
       </w:r>
     </w:p>
@@ -3546,7 +3544,6 @@
         <w:pStyle w:val="Heading3"/>
       </w:pPr>
       <w:r>
-        <w:lastRenderedPageBreak/>
         <w:t>Rename</w:t>
       </w:r>
       <w:r>
@@ -3993,7 +3990,6 @@
         <w:pStyle w:val="Heading3"/>
       </w:pPr>
       <w:r>
-        <w:lastRenderedPageBreak/>
         <w:t>Delete</w:t>
       </w:r>
       <w:r>
@@ -4438,7 +4434,6 @@
         <w:ind w:left="720"/>
       </w:pPr>
       <w:r>
-        <w:lastRenderedPageBreak/>
         <w:t>Get the attribute that tells what the object name is in the object store and verify that there is just one object.</w:t>
       </w:r>
     </w:p>
@@ -5018,7 +5013,6 @@
         </w:numPr>
       </w:pPr>
       <w:r>
-        <w:lastRenderedPageBreak/>
         <w:t>Should get an error that non-existent-dir does not exist.</w:t>
       </w:r>
     </w:p>
@@ -5420,7 +5414,6 @@
         <w:pStyle w:val="Heading3"/>
       </w:pPr>
       <w:r>
-        <w:lastRenderedPageBreak/>
         <w:t>Create a Symbolic Link to</w:t>
       </w:r>
       <w:r>
@@ -5933,7 +5926,6 @@
         </w:numPr>
       </w:pPr>
       <w:r>
-        <w:lastRenderedPageBreak/>
         <w:t>% xattr -l xattr-test-file</w:t>
       </w:r>
     </w:p>
@@ -6530,7 +6522,6 @@
         <w:ind w:left="720"/>
       </w:pPr>
       <w:r>
-        <w:lastRenderedPageBreak/>
         <w:t>% xattr -l</w:t>
       </w:r>
       <w:r>
@@ -7055,7 +7046,6 @@
         <w:ind w:left="720"/>
       </w:pPr>
       <w:r>
-        <w:lastRenderedPageBreak/>
         <w:t>Verify that this results in an error.</w:t>
       </w:r>
     </w:p>
@@ -7454,7 +7444,6 @@
         <w:rPr>
           <w:color w:val="548DD4"/>
         </w:rPr>
-        <w:lastRenderedPageBreak/>
         <w:t>Grow Initial File by 1M</w:t>
       </w:r>
     </w:p>
@@ -7776,7 +7765,6 @@
         <w:br/>
       </w:r>
       <w:r>
-        <w:lastRenderedPageBreak/>
         <w:br/>
         <w:t>%awsSecretAccessKeys = (</w:t>
       </w:r>
@@ -7871,6 +7859,884 @@
         <w:pStyle w:val="Heading2"/>
       </w:pPr>
       <w:r>
+        <w:t>Permission Maintenance Tests</w:t>
+      </w:r>
+    </w:p>
+    <w:p>
+      <w:r>
+        <w:t>Maintaining proper permissions when copying a file is valid only for PFTool. The FUSE daemon uses the UNIX cp command. PFTool's copy command, pfcp, should mimic the behavior of the UNIX cp. These tests will show that pfcp behaves correctly. Scenarios will include using pfcp to copy files from a PFS to MarFS and vice-versa, and trying to pfcp files to which access should not be permitted.</w:t>
+      </w:r>
+    </w:p>
+    <w:p/>
+    <w:p>
+      <w:r>
+        <w:t>All tests</w:t>
+      </w:r>
+      <w:r>
+        <w:t xml:space="preserve"> pfcp'ing from</w:t>
+      </w:r>
+      <w:r>
+        <w:t xml:space="preserve"> </w:t>
+      </w:r>
+      <w:r>
+        <w:t xml:space="preserve">/otherfs to /marfs </w:t>
+      </w:r>
+      <w:r>
+        <w:t>will require these steps:</w:t>
+      </w:r>
+    </w:p>
+    <w:p/>
+    <w:p>
+      <w:pPr>
+        <w:pStyle w:val="ListParagraph"/>
+        <w:numPr>
+          <w:ilvl w:val="0"/>
+          <w:numId w:val="116"/>
+        </w:numPr>
+      </w:pPr>
+      <w:r>
+        <w:t>Have files in /otherfs</w:t>
+      </w:r>
+      <w:r>
+        <w:t>/perms/src</w:t>
+      </w:r>
+      <w:r>
+        <w:t xml:space="preserve"> that have the various permissions set for owner, group, and world accesses</w:t>
+      </w:r>
+      <w:r>
+        <w:t xml:space="preserve"> that we will use in the tests</w:t>
+      </w:r>
+      <w:r>
+        <w:t>. These files will become the source for the copies back to /otherfs</w:t>
+      </w:r>
+      <w:r>
+        <w:t>/perms/dst</w:t>
+      </w:r>
+      <w:r>
+        <w:t>.</w:t>
+      </w:r>
+      <w:r>
+        <w:t xml:space="preserve"> Permissions for group files will have u:rwx and o:---. We will vary the (g)roup permissions.</w:t>
+      </w:r>
+      <w:r>
+        <w:t xml:space="preserve"> Permissions for other user files will have u:rwx and g:rwx. We will vary the (o)ther user permissions.</w:t>
+      </w:r>
+    </w:p>
+    <w:p>
+      <w:pPr>
+        <w:pStyle w:val="ListParagraph"/>
+        <w:numPr>
+          <w:ilvl w:val="0"/>
+          <w:numId w:val="116"/>
+        </w:numPr>
+      </w:pPr>
+      <w:r>
+        <w:t>Login to an interactive FTA.</w:t>
+      </w:r>
+    </w:p>
+    <w:p>
+      <w:pPr>
+        <w:pStyle w:val="ListParagraph"/>
+        <w:numPr>
+          <w:ilvl w:val="0"/>
+          <w:numId w:val="116"/>
+        </w:numPr>
+      </w:pPr>
+      <w:r>
+        <w:t>Change directories to /otherfs/perms/src</w:t>
+      </w:r>
+      <w:r>
+        <w:t>.</w:t>
+      </w:r>
+    </w:p>
+    <w:p>
+      <w:pPr>
+        <w:pStyle w:val="Heading3"/>
+      </w:pPr>
+      <w:r>
+        <w:t xml:space="preserve">Copy a Read-Only for </w:t>
+      </w:r>
+      <w:r>
+        <w:t>User</w:t>
+      </w:r>
+      <w:r>
+        <w:t xml:space="preserve"> file</w:t>
+      </w:r>
+      <w:r>
+        <w:t xml:space="preserve"> to MarFS</w:t>
+      </w:r>
+      <w:r>
+        <w:t xml:space="preserve"> as Owning User</w:t>
+      </w:r>
+    </w:p>
+    <w:p>
+      <w:pPr>
+        <w:pStyle w:val="ListParagraph"/>
+        <w:numPr>
+          <w:ilvl w:val="0"/>
+          <w:numId w:val="117"/>
+        </w:numPr>
+        <w:ind w:left="720"/>
+      </w:pPr>
+      <w:r>
+        <w:t>ls -l u</w:t>
+      </w:r>
+      <w:r>
+        <w:t>-r--</w:t>
+      </w:r>
+    </w:p>
+    <w:p>
+      <w:pPr>
+        <w:pStyle w:val="ListParagraph"/>
+        <w:numPr>
+          <w:ilvl w:val="0"/>
+          <w:numId w:val="117"/>
+        </w:numPr>
+        <w:ind w:left="720"/>
+      </w:pPr>
+      <w:r>
+        <w:t>Verify that permissions are r-- --- ---</w:t>
+      </w:r>
+    </w:p>
+    <w:p>
+      <w:pPr>
+        <w:pStyle w:val="ListParagraph"/>
+        <w:numPr>
+          <w:ilvl w:val="0"/>
+          <w:numId w:val="117"/>
+        </w:numPr>
+        <w:ind w:left="720"/>
+      </w:pPr>
+      <w:r>
+        <w:t xml:space="preserve">% </w:t>
+      </w:r>
+      <w:r>
+        <w:t>pfcp u</w:t>
+      </w:r>
+      <w:r>
+        <w:t>-r-- /marfs/perms/dst</w:t>
+      </w:r>
+    </w:p>
+    <w:p>
+      <w:pPr>
+        <w:pStyle w:val="ListParagraph"/>
+        <w:numPr>
+          <w:ilvl w:val="0"/>
+          <w:numId w:val="117"/>
+        </w:numPr>
+        <w:ind w:left="720"/>
+      </w:pPr>
+      <w:r>
+        <w:t>ls -l /marfs/perms/dst/u</w:t>
+      </w:r>
+      <w:r>
+        <w:t>-r--</w:t>
+      </w:r>
+    </w:p>
+    <w:p>
+      <w:pPr>
+        <w:pStyle w:val="ListParagraph"/>
+        <w:numPr>
+          <w:ilvl w:val="0"/>
+          <w:numId w:val="117"/>
+        </w:numPr>
+        <w:ind w:left="720"/>
+      </w:pPr>
+      <w:r>
+        <w:t>Verify that permissions are r-- --- ---</w:t>
+      </w:r>
+    </w:p>
+    <w:p>
+      <w:pPr>
+        <w:pStyle w:val="Heading3"/>
+      </w:pPr>
+      <w:r>
+        <w:t>Copy a Read/Write</w:t>
+      </w:r>
+      <w:r>
+        <w:t xml:space="preserve"> for Owner file to MarFS</w:t>
+      </w:r>
+      <w:r>
+        <w:t xml:space="preserve"> </w:t>
+      </w:r>
+      <w:r>
+        <w:t>as Owning User</w:t>
+      </w:r>
+    </w:p>
+    <w:p>
+      <w:pPr>
+        <w:pStyle w:val="ListParagraph"/>
+        <w:numPr>
+          <w:ilvl w:val="0"/>
+          <w:numId w:val="122"/>
+        </w:numPr>
+        <w:ind w:left="720"/>
+      </w:pPr>
+      <w:r>
+        <w:t>ls -l u</w:t>
+      </w:r>
+      <w:r>
+        <w:t>-rw</w:t>
+      </w:r>
+      <w:r>
+        <w:t>-</w:t>
+      </w:r>
+    </w:p>
+    <w:p>
+      <w:pPr>
+        <w:pStyle w:val="ListParagraph"/>
+        <w:numPr>
+          <w:ilvl w:val="0"/>
+          <w:numId w:val="122"/>
+        </w:numPr>
+        <w:ind w:left="720"/>
+      </w:pPr>
+      <w:r>
+        <w:t>Verify that permissions are rw</w:t>
+      </w:r>
+      <w:r>
+        <w:t>- --- ---</w:t>
+      </w:r>
+    </w:p>
+    <w:p>
+      <w:pPr>
+        <w:pStyle w:val="ListParagraph"/>
+        <w:numPr>
+          <w:ilvl w:val="0"/>
+          <w:numId w:val="122"/>
+        </w:numPr>
+        <w:ind w:left="720"/>
+      </w:pPr>
+      <w:r>
+        <w:t>% pfcp u</w:t>
+      </w:r>
+      <w:r>
+        <w:t>-rw</w:t>
+      </w:r>
+      <w:r>
+        <w:t>- /marfs/perms/dst</w:t>
+      </w:r>
+    </w:p>
+    <w:p>
+      <w:pPr>
+        <w:pStyle w:val="ListParagraph"/>
+        <w:numPr>
+          <w:ilvl w:val="0"/>
+          <w:numId w:val="122"/>
+        </w:numPr>
+        <w:ind w:left="720"/>
+      </w:pPr>
+      <w:r>
+        <w:t>ls -l /marfs/perms/dst/u</w:t>
+      </w:r>
+      <w:r>
+        <w:t>-rw</w:t>
+      </w:r>
+      <w:r>
+        <w:t>-</w:t>
+      </w:r>
+    </w:p>
+    <w:p>
+      <w:pPr>
+        <w:pStyle w:val="ListParagraph"/>
+        <w:numPr>
+          <w:ilvl w:val="0"/>
+          <w:numId w:val="122"/>
+        </w:numPr>
+        <w:ind w:left="720"/>
+      </w:pPr>
+      <w:r>
+        <w:t>Verify that permissions are rw</w:t>
+      </w:r>
+      <w:r>
+        <w:t>- --- ---</w:t>
+      </w:r>
+    </w:p>
+    <w:p>
+      <w:pPr>
+        <w:pStyle w:val="Heading3"/>
+      </w:pPr>
+      <w:r>
+        <w:t>Copy a Read/Write/Execute for Owner file to MarFS</w:t>
+      </w:r>
+      <w:r>
+        <w:t xml:space="preserve"> </w:t>
+      </w:r>
+      <w:r>
+        <w:t>as Owning User</w:t>
+      </w:r>
+    </w:p>
+    <w:p>
+      <w:pPr>
+        <w:pStyle w:val="ListParagraph"/>
+        <w:numPr>
+          <w:ilvl w:val="0"/>
+          <w:numId w:val="124"/>
+        </w:numPr>
+        <w:ind w:left="720"/>
+      </w:pPr>
+      <w:r>
+        <w:t>ls -l u-rwx</w:t>
+      </w:r>
+    </w:p>
+    <w:p>
+      <w:pPr>
+        <w:pStyle w:val="ListParagraph"/>
+        <w:numPr>
+          <w:ilvl w:val="0"/>
+          <w:numId w:val="124"/>
+        </w:numPr>
+        <w:ind w:left="720"/>
+      </w:pPr>
+      <w:r>
+        <w:t>Verify that permissions are rwx --- ---</w:t>
+      </w:r>
+    </w:p>
+    <w:p>
+      <w:pPr>
+        <w:pStyle w:val="ListParagraph"/>
+        <w:numPr>
+          <w:ilvl w:val="0"/>
+          <w:numId w:val="124"/>
+        </w:numPr>
+        <w:ind w:left="720"/>
+      </w:pPr>
+      <w:r>
+        <w:t>% pfcp u-rwx /marfs/perms/dst</w:t>
+      </w:r>
+    </w:p>
+    <w:p>
+      <w:pPr>
+        <w:pStyle w:val="ListParagraph"/>
+        <w:numPr>
+          <w:ilvl w:val="0"/>
+          <w:numId w:val="124"/>
+        </w:numPr>
+        <w:ind w:left="720"/>
+      </w:pPr>
+      <w:r>
+        <w:t>ls -l /marfs/perms/dst/u-rwx</w:t>
+      </w:r>
+    </w:p>
+    <w:p>
+      <w:pPr>
+        <w:pStyle w:val="ListParagraph"/>
+        <w:numPr>
+          <w:ilvl w:val="0"/>
+          <w:numId w:val="124"/>
+        </w:numPr>
+        <w:ind w:left="720"/>
+      </w:pPr>
+      <w:r>
+        <w:t>Verify that permissions are rwx --- ---</w:t>
+      </w:r>
+    </w:p>
+    <w:p>
+      <w:pPr>
+        <w:pStyle w:val="Heading3"/>
+      </w:pPr>
+      <w:r>
+        <w:t>Copy a Read/Execute for Owner file to MarFS</w:t>
+      </w:r>
+      <w:r>
+        <w:t xml:space="preserve"> </w:t>
+      </w:r>
+      <w:r>
+        <w:t>as Owning User</w:t>
+      </w:r>
+    </w:p>
+    <w:p>
+      <w:pPr>
+        <w:pStyle w:val="ListParagraph"/>
+        <w:numPr>
+          <w:ilvl w:val="0"/>
+          <w:numId w:val="126"/>
+        </w:numPr>
+        <w:ind w:left="720"/>
+      </w:pPr>
+      <w:r>
+        <w:t>ls -l u-r-x</w:t>
+      </w:r>
+    </w:p>
+    <w:p>
+      <w:pPr>
+        <w:pStyle w:val="ListParagraph"/>
+        <w:numPr>
+          <w:ilvl w:val="0"/>
+          <w:numId w:val="126"/>
+        </w:numPr>
+        <w:ind w:left="720"/>
+      </w:pPr>
+      <w:r>
+        <w:t>Verify that permissions are r-x --- ---</w:t>
+      </w:r>
+    </w:p>
+    <w:p>
+      <w:pPr>
+        <w:pStyle w:val="ListParagraph"/>
+        <w:numPr>
+          <w:ilvl w:val="0"/>
+          <w:numId w:val="126"/>
+        </w:numPr>
+        <w:ind w:left="720"/>
+      </w:pPr>
+      <w:r>
+        <w:t>% pfcp u-r-x /marfs/perms/dst</w:t>
+      </w:r>
+    </w:p>
+    <w:p>
+      <w:pPr>
+        <w:pStyle w:val="ListParagraph"/>
+        <w:numPr>
+          <w:ilvl w:val="0"/>
+          <w:numId w:val="126"/>
+        </w:numPr>
+        <w:ind w:left="720"/>
+      </w:pPr>
+      <w:r>
+        <w:t>ls -l /marfs/perms/dst/u-r-</w:t>
+      </w:r>
+      <w:r>
+        <w:t>x</w:t>
+      </w:r>
+    </w:p>
+    <w:p>
+      <w:pPr>
+        <w:pStyle w:val="ListParagraph"/>
+        <w:numPr>
+          <w:ilvl w:val="0"/>
+          <w:numId w:val="126"/>
+        </w:numPr>
+        <w:ind w:left="720"/>
+      </w:pPr>
+      <w:r>
+        <w:t>Verify that permissions are r-</w:t>
+      </w:r>
+      <w:r>
+        <w:t>x --- ---</w:t>
+      </w:r>
+    </w:p>
+    <w:p/>
+    <w:p>
+      <w:r>
+        <w:t>All tests pfcp'ing from /marfs to /otherfs will require these steps:</w:t>
+      </w:r>
+    </w:p>
+    <w:p/>
+    <w:p>
+      <w:pPr>
+        <w:pStyle w:val="ListParagraph"/>
+        <w:numPr>
+          <w:ilvl w:val="0"/>
+          <w:numId w:val="118"/>
+        </w:numPr>
+      </w:pPr>
+      <w:r>
+        <w:t>There will now be files</w:t>
+      </w:r>
+      <w:r>
+        <w:t xml:space="preserve"> in /marfs/perms/dst that have the various permissions set for </w:t>
+      </w:r>
+      <w:r>
+        <w:t>user</w:t>
+      </w:r>
+      <w:r>
+        <w:t xml:space="preserve">, group, and </w:t>
+      </w:r>
+      <w:r>
+        <w:t>other users</w:t>
+      </w:r>
+      <w:r>
+        <w:t xml:space="preserve"> accesses that were pfcp'd from /otherfs/perms/src.</w:t>
+      </w:r>
+    </w:p>
+    <w:p>
+      <w:pPr>
+        <w:pStyle w:val="ListParagraph"/>
+        <w:numPr>
+          <w:ilvl w:val="0"/>
+          <w:numId w:val="118"/>
+        </w:numPr>
+      </w:pPr>
+      <w:r>
+        <w:t>Login to an interactive FTA.</w:t>
+      </w:r>
+    </w:p>
+    <w:p>
+      <w:pPr>
+        <w:pStyle w:val="ListParagraph"/>
+        <w:numPr>
+          <w:ilvl w:val="0"/>
+          <w:numId w:val="118"/>
+        </w:numPr>
+      </w:pPr>
+      <w:r>
+        <w:t>Change directories to /marfs/perms/dst</w:t>
+      </w:r>
+      <w:r>
+        <w:t>.</w:t>
+      </w:r>
+    </w:p>
+    <w:p/>
+    <w:p>
+      <w:pPr>
+        <w:pStyle w:val="Heading3"/>
+      </w:pPr>
+      <w:r>
+        <w:t>Copy a Read-Only for Owner file from MarFS</w:t>
+      </w:r>
+      <w:r>
+        <w:t xml:space="preserve"> </w:t>
+      </w:r>
+      <w:r>
+        <w:t>as Owning User</w:t>
+      </w:r>
+    </w:p>
+    <w:p>
+      <w:pPr>
+        <w:pStyle w:val="ListParagraph"/>
+        <w:numPr>
+          <w:ilvl w:val="0"/>
+          <w:numId w:val="121"/>
+        </w:numPr>
+        <w:ind w:left="720"/>
+      </w:pPr>
+      <w:r>
+        <w:t>ls -l u</w:t>
+      </w:r>
+      <w:r>
+        <w:t>-r--</w:t>
+      </w:r>
+    </w:p>
+    <w:p>
+      <w:pPr>
+        <w:pStyle w:val="ListParagraph"/>
+        <w:numPr>
+          <w:ilvl w:val="0"/>
+          <w:numId w:val="121"/>
+        </w:numPr>
+        <w:ind w:left="720"/>
+      </w:pPr>
+      <w:r>
+        <w:t>Verify that permissions are r-- --- ---</w:t>
+      </w:r>
+    </w:p>
+    <w:p>
+      <w:pPr>
+        <w:pStyle w:val="ListParagraph"/>
+        <w:numPr>
+          <w:ilvl w:val="0"/>
+          <w:numId w:val="121"/>
+        </w:numPr>
+        <w:ind w:left="720"/>
+      </w:pPr>
+      <w:r>
+        <w:t xml:space="preserve">% pfcp </w:t>
+      </w:r>
+      <w:r>
+        <w:t>u</w:t>
+      </w:r>
+      <w:r>
+        <w:t>-r-- /otherfs/perms/dst</w:t>
+      </w:r>
+    </w:p>
+    <w:p>
+      <w:pPr>
+        <w:pStyle w:val="ListParagraph"/>
+        <w:numPr>
+          <w:ilvl w:val="0"/>
+          <w:numId w:val="121"/>
+        </w:numPr>
+        <w:ind w:left="720"/>
+      </w:pPr>
+      <w:r>
+        <w:t>ls -l /otherfs/perms/dst/u</w:t>
+      </w:r>
+      <w:r>
+        <w:t>-r--</w:t>
+      </w:r>
+    </w:p>
+    <w:p>
+      <w:pPr>
+        <w:pStyle w:val="ListParagraph"/>
+        <w:numPr>
+          <w:ilvl w:val="0"/>
+          <w:numId w:val="121"/>
+        </w:numPr>
+        <w:ind w:left="720"/>
+      </w:pPr>
+      <w:r>
+        <w:t>Verify that permissions are r-- --- ---</w:t>
+      </w:r>
+    </w:p>
+    <w:p>
+      <w:pPr>
+        <w:pStyle w:val="Heading3"/>
+      </w:pPr>
+      <w:r>
+        <w:t>Copy a Read/Write for Owner file from MarFS</w:t>
+      </w:r>
+      <w:r>
+        <w:t xml:space="preserve"> </w:t>
+      </w:r>
+      <w:r>
+        <w:t>as Owning User</w:t>
+      </w:r>
+    </w:p>
+    <w:p>
+      <w:pPr>
+        <w:pStyle w:val="ListParagraph"/>
+        <w:numPr>
+          <w:ilvl w:val="0"/>
+          <w:numId w:val="123"/>
+        </w:numPr>
+        <w:ind w:left="720"/>
+      </w:pPr>
+      <w:r>
+        <w:t>ls -l u</w:t>
+      </w:r>
+      <w:r>
+        <w:t>-rw-</w:t>
+      </w:r>
+    </w:p>
+    <w:p>
+      <w:pPr>
+        <w:pStyle w:val="ListParagraph"/>
+        <w:numPr>
+          <w:ilvl w:val="0"/>
+          <w:numId w:val="123"/>
+        </w:numPr>
+        <w:ind w:left="720"/>
+      </w:pPr>
+      <w:r>
+        <w:t>Verify that permissions are rw- --- ---</w:t>
+      </w:r>
+    </w:p>
+    <w:p>
+      <w:pPr>
+        <w:pStyle w:val="ListParagraph"/>
+        <w:numPr>
+          <w:ilvl w:val="0"/>
+          <w:numId w:val="123"/>
+        </w:numPr>
+        <w:ind w:left="720"/>
+      </w:pPr>
+      <w:r>
+        <w:t xml:space="preserve">% pfcp </w:t>
+      </w:r>
+      <w:r>
+        <w:t>u</w:t>
+      </w:r>
+      <w:r>
+        <w:t>-rw- /otherfs/perms/dst</w:t>
+      </w:r>
+    </w:p>
+    <w:p>
+      <w:pPr>
+        <w:pStyle w:val="ListParagraph"/>
+        <w:numPr>
+          <w:ilvl w:val="0"/>
+          <w:numId w:val="123"/>
+        </w:numPr>
+        <w:ind w:left="720"/>
+      </w:pPr>
+      <w:r>
+        <w:t>ls -l /otherfs/perms/dst/u</w:t>
+      </w:r>
+      <w:r>
+        <w:t>-rw-</w:t>
+      </w:r>
+    </w:p>
+    <w:p>
+      <w:pPr>
+        <w:pStyle w:val="ListParagraph"/>
+        <w:numPr>
+          <w:ilvl w:val="0"/>
+          <w:numId w:val="123"/>
+        </w:numPr>
+        <w:ind w:left="720"/>
+      </w:pPr>
+      <w:r>
+        <w:t>Verify that permissions are rw- --- ---</w:t>
+      </w:r>
+    </w:p>
+    <w:p>
+      <w:pPr>
+        <w:pStyle w:val="Heading3"/>
+      </w:pPr>
+      <w:r>
+        <w:t>Copy a Read/Write/Execute for Owner file from MarFS</w:t>
+      </w:r>
+      <w:r>
+        <w:t xml:space="preserve"> </w:t>
+      </w:r>
+      <w:r>
+        <w:t>as Owning User</w:t>
+      </w:r>
+    </w:p>
+    <w:p>
+      <w:pPr>
+        <w:pStyle w:val="ListParagraph"/>
+        <w:numPr>
+          <w:ilvl w:val="0"/>
+          <w:numId w:val="125"/>
+        </w:numPr>
+        <w:ind w:left="720"/>
+      </w:pPr>
+      <w:r>
+        <w:t>ls -l u-rwx</w:t>
+      </w:r>
+    </w:p>
+    <w:p>
+      <w:pPr>
+        <w:pStyle w:val="ListParagraph"/>
+        <w:numPr>
+          <w:ilvl w:val="0"/>
+          <w:numId w:val="125"/>
+        </w:numPr>
+        <w:ind w:left="720"/>
+      </w:pPr>
+      <w:r>
+        <w:t>Verify that permissions are rwx --- ---</w:t>
+      </w:r>
+    </w:p>
+    <w:p>
+      <w:pPr>
+        <w:pStyle w:val="ListParagraph"/>
+        <w:numPr>
+          <w:ilvl w:val="0"/>
+          <w:numId w:val="125"/>
+        </w:numPr>
+        <w:ind w:left="720"/>
+      </w:pPr>
+      <w:r>
+        <w:t>% pfcp u-rwx /otherfs/perms/dst</w:t>
+      </w:r>
+    </w:p>
+    <w:p>
+      <w:pPr>
+        <w:pStyle w:val="ListParagraph"/>
+        <w:numPr>
+          <w:ilvl w:val="0"/>
+          <w:numId w:val="125"/>
+        </w:numPr>
+        <w:ind w:left="720"/>
+      </w:pPr>
+      <w:r>
+        <w:t>ls -l /otherfs/perms/dst/u-rwx</w:t>
+      </w:r>
+    </w:p>
+    <w:p>
+      <w:pPr>
+        <w:pStyle w:val="ListParagraph"/>
+        <w:numPr>
+          <w:ilvl w:val="0"/>
+          <w:numId w:val="125"/>
+        </w:numPr>
+        <w:ind w:left="720"/>
+      </w:pPr>
+      <w:r>
+        <w:t>Verify that permissions are rwx --- ---</w:t>
+      </w:r>
+    </w:p>
+    <w:p>
+      <w:pPr>
+        <w:pStyle w:val="Heading3"/>
+      </w:pPr>
+      <w:r>
+        <w:t>Copy a Read/Execute for Owner file from MarFS</w:t>
+      </w:r>
+      <w:r>
+        <w:t xml:space="preserve"> </w:t>
+      </w:r>
+      <w:r>
+        <w:t>as Owning User</w:t>
+      </w:r>
+    </w:p>
+    <w:p>
+      <w:pPr>
+        <w:pStyle w:val="ListParagraph"/>
+        <w:numPr>
+          <w:ilvl w:val="0"/>
+          <w:numId w:val="127"/>
+        </w:numPr>
+        <w:ind w:left="720"/>
+      </w:pPr>
+      <w:r>
+        <w:t>ls -l u-r-</w:t>
+      </w:r>
+      <w:r>
+        <w:t>x</w:t>
+      </w:r>
+    </w:p>
+    <w:p>
+      <w:pPr>
+        <w:pStyle w:val="ListParagraph"/>
+        <w:numPr>
+          <w:ilvl w:val="0"/>
+          <w:numId w:val="127"/>
+        </w:numPr>
+        <w:ind w:left="720"/>
+      </w:pPr>
+      <w:r>
+        <w:t>Verify that permissions are r-</w:t>
+      </w:r>
+      <w:r>
+        <w:t>x --- ---</w:t>
+      </w:r>
+    </w:p>
+    <w:p>
+      <w:pPr>
+        <w:pStyle w:val="ListParagraph"/>
+        <w:numPr>
+          <w:ilvl w:val="0"/>
+          <w:numId w:val="127"/>
+        </w:numPr>
+        <w:ind w:left="720"/>
+      </w:pPr>
+      <w:r>
+        <w:t>% pfcp u-rwx /otherfs/perms/dst</w:t>
+      </w:r>
+    </w:p>
+    <w:p>
+      <w:pPr>
+        <w:pStyle w:val="ListParagraph"/>
+        <w:numPr>
+          <w:ilvl w:val="0"/>
+          <w:numId w:val="127"/>
+        </w:numPr>
+        <w:ind w:left="720"/>
+      </w:pPr>
+      <w:r>
+        <w:t>ls -l /otherfs/perms/dst/u-r-</w:t>
+      </w:r>
+      <w:r>
+        <w:t>x</w:t>
+      </w:r>
+    </w:p>
+    <w:p>
+      <w:pPr>
+        <w:pStyle w:val="ListParagraph"/>
+        <w:numPr>
+          <w:ilvl w:val="0"/>
+          <w:numId w:val="127"/>
+        </w:numPr>
+        <w:ind w:left="720"/>
+      </w:pPr>
+      <w:r>
+        <w:t>Verify that permissions are r-</w:t>
+      </w:r>
+      <w:bookmarkStart w:id="0" w:name="_GoBack"/>
+      <w:bookmarkEnd w:id="0"/>
+      <w:r>
+        <w:t>x --- ---</w:t>
+      </w:r>
+    </w:p>
+    <w:p>
+      <w:pPr>
+        <w:pStyle w:val="Heading2"/>
+      </w:pPr>
+      <w:r>
         <w:t>Performance Tests</w:t>
       </w:r>
     </w:p>
@@ -8106,7 +8972,6 @@
         </w:numPr>
       </w:pPr>
       <w:r>
-        <w:lastRenderedPageBreak/>
         <w:t>Should see that the files compare to be the same.</w:t>
       </w:r>
     </w:p>
@@ -8546,7 +9411,6 @@
         <w:pStyle w:val="Heading1"/>
       </w:pPr>
       <w:r>
-        <w:lastRenderedPageBreak/>
         <w:t>Utility Programs for MarFS Management</w:t>
       </w:r>
     </w:p>
@@ -8754,11 +9618,7 @@
         <w:t>ng marfs object/file generation</w:t>
       </w:r>
       <w:r>
-        <w:t xml:space="preserve"> scripts </w:t>
-      </w:r>
-      <w:r>
-        <w:lastRenderedPageBreak/>
-        <w:t>reside in /marfs/fuse/scripts.</w:t>
+        <w:t xml:space="preserve"> scripts reside in /marfs/fuse/scripts.</w:t>
       </w:r>
       <w:r>
         <w:t xml:space="preserve">   Modify scripts as necessary to point to the correct fuse mount point, and underlying directory as done in the config file.</w:t>
@@ -9288,7 +10148,6 @@
         </w:numPr>
       </w:pPr>
       <w:r>
-        <w:lastRenderedPageBreak/>
         <w:t>Run the quota script</w:t>
       </w:r>
       <w:r>
@@ -9649,7 +10508,6 @@
         </w:numPr>
       </w:pPr>
       <w:r>
-        <w:lastRenderedPageBreak/>
         <w:t>Open the log and verify that no errors exist and the files and objects are logged as deleted</w:t>
       </w:r>
     </w:p>
@@ -10064,7 +10922,7 @@
         <w:pStyle w:val="ListParagraph"/>
         <w:numPr>
           <w:ilvl w:val="0"/>
-          <w:numId w:val="120"/>
+          <w:numId w:val="115"/>
         </w:numPr>
       </w:pPr>
       <w:r>
@@ -10079,7 +10937,7 @@
         <w:pStyle w:val="ListParagraph"/>
         <w:numPr>
           <w:ilvl w:val="0"/>
-          <w:numId w:val="120"/>
+          <w:numId w:val="115"/>
         </w:numPr>
       </w:pPr>
       <w:r>
@@ -10108,7 +10966,7 @@
         <w:pStyle w:val="ListParagraph"/>
         <w:numPr>
           <w:ilvl w:val="0"/>
-          <w:numId w:val="120"/>
+          <w:numId w:val="115"/>
         </w:numPr>
       </w:pPr>
       <w:r>
@@ -10131,7 +10989,7 @@
         <w:pStyle w:val="ListParagraph"/>
         <w:numPr>
           <w:ilvl w:val="0"/>
-          <w:numId w:val="120"/>
+          <w:numId w:val="115"/>
         </w:numPr>
       </w:pPr>
       <w:r>
@@ -10157,7 +11015,7 @@
         <w:pStyle w:val="ListParagraph"/>
         <w:numPr>
           <w:ilvl w:val="0"/>
-          <w:numId w:val="120"/>
+          <w:numId w:val="115"/>
         </w:numPr>
       </w:pPr>
       <w:r>
@@ -10169,7 +11027,7 @@
         <w:pStyle w:val="ListParagraph"/>
         <w:numPr>
           <w:ilvl w:val="0"/>
-          <w:numId w:val="120"/>
+          <w:numId w:val="115"/>
         </w:numPr>
       </w:pPr>
       <w:r>
@@ -10260,7 +11118,6 @@
         </w:numPr>
       </w:pPr>
       <w:r>
-        <w:lastRenderedPageBreak/>
         <w:t>Edit the make_uni_small</w:t>
       </w:r>
       <w:r>
@@ -10694,7 +11551,6 @@
         <w:ind w:left="1080"/>
       </w:pPr>
       <w:r>
-        <w:lastRenderedPageBreak/>
         <w:t>./</w:t>
       </w:r>
       <w:r>
@@ -11162,7 +12018,6 @@
         <w:pStyle w:val="ListParagraph"/>
       </w:pPr>
       <w:r>
-        <w:lastRenderedPageBreak/>
         <w:t>.</w:t>
       </w:r>
       <w:r>
@@ -11302,12 +12157,9 @@
     </w:p>
     <w:p/>
     <w:sectPr>
-      <w:headerReference w:type="even" r:id="rId8"/>
-      <w:headerReference w:type="default" r:id="rId9"/>
-      <w:footerReference w:type="even" r:id="rId10"/>
-      <w:footerReference w:type="default" r:id="rId11"/>
-      <w:headerReference w:type="first" r:id="rId12"/>
-      <w:footerReference w:type="first" r:id="rId13"/>
+      <w:headerReference w:type="default" r:id="rId8"/>
+      <w:footerReference w:type="even" r:id="rId9"/>
+      <w:footerReference w:type="default" r:id="rId10"/>
       <w:pgSz w:w="12240" w:h="15840"/>
       <w:pgMar w:top="1440" w:right="1440" w:bottom="1440" w:left="1440" w:header="720" w:footer="720" w:gutter="0"/>
       <w:cols w:space="720"/>
@@ -11407,7 +12259,7 @@
         <w:rStyle w:val="PageNumber"/>
         <w:noProof/>
       </w:rPr>
-      <w:t>1</w:t>
+      <w:t>20</w:t>
     </w:r>
     <w:r>
       <w:rPr>
@@ -11427,12 +12279,10 @@
       <w:ind w:right="360"/>
     </w:pPr>
     <w:r>
-      <w:t>31-May</w:t>
+      <w:t>16</w:t>
     </w:r>
-    <w:bookmarkStart w:id="0" w:name="_GoBack"/>
-    <w:bookmarkEnd w:id="0"/>
     <w:r>
-      <w:t>-2016</w:t>
+      <w:t>-Jun-2016</w:t>
     </w:r>
     <w:r>
       <w:tab/>
@@ -11441,16 +12291,6 @@
 </w:ftr>
 </file>
 
-<file path=word/footer3.xml><?xml version="1.0" encoding="utf-8"?>
-<w:ftr xmlns:wpc="http://schemas.microsoft.com/office/word/2010/wordprocessingCanvas" xmlns:mo="http://schemas.microsoft.com/office/mac/office/2008/main" xmlns:mc="http://schemas.openxmlformats.org/markup-compatibility/2006" xmlns:mv="urn:schemas-microsoft-com:mac:vml" xmlns:o="urn:schemas-microsoft-com:office:office" xmlns:r="http://schemas.openxmlformats.org/officeDocument/2006/relationships" xmlns:m="http://schemas.openxmlformats.org/officeDocument/2006/math" xmlns:v="urn:schemas-microsoft-com:vml" xmlns:wp14="http://schemas.microsoft.com/office/word/2010/wordprocessingDrawing" xmlns:wp="http://schemas.openxmlformats.org/drawingml/2006/wordprocessingDrawing" xmlns:w10="urn:schemas-microsoft-com:office:word" xmlns:w="http://schemas.openxmlformats.org/wordprocessingml/2006/main" xmlns:w14="http://schemas.microsoft.com/office/word/2010/wordml" xmlns:wpg="http://schemas.microsoft.com/office/word/2010/wordprocessingGroup" xmlns:wpi="http://schemas.microsoft.com/office/word/2010/wordprocessingInk" xmlns:wne="http://schemas.microsoft.com/office/word/2006/wordml" xmlns:wps="http://schemas.microsoft.com/office/word/2010/wordprocessingShape" mc:Ignorable="w14 wp14">
-  <w:p>
-    <w:pPr>
-      <w:pStyle w:val="Footer"/>
-    </w:pPr>
-  </w:p>
-</w:ftr>
-</file>
-
 <file path=word/footnotes.xml><?xml version="1.0" encoding="utf-8"?>
 <w:footnotes xmlns:wpc="http://schemas.microsoft.com/office/word/2010/wordprocessingCanvas" xmlns:mo="http://schemas.microsoft.com/office/mac/office/2008/main" xmlns:mc="http://schemas.openxmlformats.org/markup-compatibility/2006" xmlns:mv="urn:schemas-microsoft-com:mac:vml" xmlns:o="urn:schemas-microsoft-com:office:office" xmlns:r="http://schemas.openxmlformats.org/officeDocument/2006/relationships" xmlns:m="http://schemas.openxmlformats.org/officeDocument/2006/math" xmlns:v="urn:schemas-microsoft-com:vml" xmlns:wp14="http://schemas.microsoft.com/office/word/2010/wordprocessingDrawing" xmlns:wp="http://schemas.openxmlformats.org/drawingml/2006/wordprocessingDrawing" xmlns:w10="urn:schemas-microsoft-com:office:word" xmlns:w="http://schemas.openxmlformats.org/wordprocessingml/2006/main" xmlns:w14="http://schemas.microsoft.com/office/word/2010/wordml" xmlns:wpg="http://schemas.microsoft.com/office/word/2010/wordprocessingGroup" xmlns:wpi="http://schemas.microsoft.com/office/word/2010/wordprocessingInk" xmlns:wne="http://schemas.microsoft.com/office/word/2006/wordml" xmlns:wps="http://schemas.microsoft.com/office/word/2010/wordprocessingShape" mc:Ignorable="w14 wp14">
   <w:footnote w:type="separator" w:id="-1">
@@ -11471,16 +12311,6 @@
 </file>
 
 <file path=word/header1.xml><?xml version="1.0" encoding="utf-8"?>
-<w:hdr xmlns:wpc="http://schemas.microsoft.com/office/word/2010/wordprocessingCanvas" xmlns:mo="http://schemas.microsoft.com/office/mac/office/2008/main" xmlns:mc="http://schemas.openxmlformats.org/markup-compatibility/2006" xmlns:mv="urn:schemas-microsoft-com:mac:vml" xmlns:o="urn:schemas-microsoft-com:office:office" xmlns:r="http://schemas.openxmlformats.org/officeDocument/2006/relationships" xmlns:m="http://schemas.openxmlformats.org/officeDocument/2006/math" xmlns:v="urn:schemas-microsoft-com:vml" xmlns:wp14="http://schemas.microsoft.com/office/word/2010/wordprocessingDrawing" xmlns:wp="http://schemas.openxmlformats.org/drawingml/2006/wordprocessingDrawing" xmlns:w10="urn:schemas-microsoft-com:office:word" xmlns:w="http://schemas.openxmlformats.org/wordprocessingml/2006/main" xmlns:w14="http://schemas.microsoft.com/office/word/2010/wordml" xmlns:wpg="http://schemas.microsoft.com/office/word/2010/wordprocessingGroup" xmlns:wpi="http://schemas.microsoft.com/office/word/2010/wordprocessingInk" xmlns:wne="http://schemas.microsoft.com/office/word/2006/wordml" xmlns:wps="http://schemas.microsoft.com/office/word/2010/wordprocessingShape" mc:Ignorable="w14 wp14">
-  <w:p>
-    <w:pPr>
-      <w:pStyle w:val="Header"/>
-    </w:pPr>
-  </w:p>
-</w:hdr>
-</file>
-
-<file path=word/header2.xml><?xml version="1.0" encoding="utf-8"?>
 <w:hdr xmlns:wpc="http://schemas.microsoft.com/office/word/2010/wordprocessingCanvas" xmlns:mo="http://schemas.microsoft.com/office/mac/office/2008/main" xmlns:mc="http://schemas.openxmlformats.org/markup-compatibility/2006" xmlns:mv="urn:schemas-microsoft-com:mac:vml" xmlns:o="urn:schemas-microsoft-com:office:office" xmlns:r="http://schemas.openxmlformats.org/officeDocument/2006/relationships" xmlns:m="http://schemas.openxmlformats.org/officeDocument/2006/math" xmlns:v="urn:schemas-microsoft-com:vml" xmlns:wp14="http://schemas.microsoft.com/office/word/2010/wordprocessingDrawing" xmlns:wp="http://schemas.openxmlformats.org/drawingml/2006/wordprocessingDrawing" xmlns:w10="urn:schemas-microsoft-com:office:word" xmlns:w="http://schemas.openxmlformats.org/wordprocessingml/2006/main" xmlns:w14="http://schemas.microsoft.com/office/word/2010/wordml" xmlns:wpg="http://schemas.microsoft.com/office/word/2010/wordprocessingGroup" xmlns:wpi="http://schemas.microsoft.com/office/word/2010/wordprocessingInk" xmlns:wne="http://schemas.microsoft.com/office/word/2006/wordml" xmlns:wps="http://schemas.microsoft.com/office/word/2010/wordprocessingShape" mc:Ignorable="w14 wp14">
   <w:p>
     <w:pPr>
@@ -11499,16 +12329,6 @@
 </w:hdr>
 </file>
 
-<file path=word/header3.xml><?xml version="1.0" encoding="utf-8"?>
-<w:hdr xmlns:wpc="http://schemas.microsoft.com/office/word/2010/wordprocessingCanvas" xmlns:mo="http://schemas.microsoft.com/office/mac/office/2008/main" xmlns:mc="http://schemas.openxmlformats.org/markup-compatibility/2006" xmlns:mv="urn:schemas-microsoft-com:mac:vml" xmlns:o="urn:schemas-microsoft-com:office:office" xmlns:r="http://schemas.openxmlformats.org/officeDocument/2006/relationships" xmlns:m="http://schemas.openxmlformats.org/officeDocument/2006/math" xmlns:v="urn:schemas-microsoft-com:vml" xmlns:wp14="http://schemas.microsoft.com/office/word/2010/wordprocessingDrawing" xmlns:wp="http://schemas.openxmlformats.org/drawingml/2006/wordprocessingDrawing" xmlns:w10="urn:schemas-microsoft-com:office:word" xmlns:w="http://schemas.openxmlformats.org/wordprocessingml/2006/main" xmlns:w14="http://schemas.microsoft.com/office/word/2010/wordml" xmlns:wpg="http://schemas.microsoft.com/office/word/2010/wordprocessingGroup" xmlns:wpi="http://schemas.microsoft.com/office/word/2010/wordprocessingInk" xmlns:wne="http://schemas.microsoft.com/office/word/2006/wordml" xmlns:wps="http://schemas.microsoft.com/office/word/2010/wordprocessingShape" mc:Ignorable="w14 wp14">
-  <w:p>
-    <w:pPr>
-      <w:pStyle w:val="Header"/>
-    </w:pPr>
-  </w:p>
-</w:hdr>
-</file>
-
 <file path=word/numbering.xml><?xml version="1.0" encoding="utf-8"?>
 <w:numbering xmlns:wpc="http://schemas.microsoft.com/office/word/2010/wordprocessingCanvas" xmlns:mo="http://schemas.microsoft.com/office/mac/office/2008/main" xmlns:mc="http://schemas.openxmlformats.org/markup-compatibility/2006" xmlns:mv="urn:schemas-microsoft-com:mac:vml" xmlns:o="urn:schemas-microsoft-com:office:office" xmlns:r="http://schemas.openxmlformats.org/officeDocument/2006/relationships" xmlns:m="http://schemas.openxmlformats.org/officeDocument/2006/math" xmlns:v="urn:schemas-microsoft-com:vml" xmlns:wp14="http://schemas.microsoft.com/office/word/2010/wordprocessingDrawing" xmlns:wp="http://schemas.openxmlformats.org/drawingml/2006/wordprocessingDrawing" xmlns:w10="urn:schemas-microsoft-com:office:word" xmlns:w="http://schemas.openxmlformats.org/wordprocessingml/2006/main" xmlns:w14="http://schemas.microsoft.com/office/word/2010/wordml" xmlns:wpg="http://schemas.microsoft.com/office/word/2010/wordprocessingGroup" xmlns:wpi="http://schemas.microsoft.com/office/word/2010/wordprocessingInk" xmlns:wne="http://schemas.microsoft.com/office/word/2006/wordml" xmlns:wps="http://schemas.microsoft.com/office/word/2010/wordprocessingShape" mc:Ignorable="w14 wp14">
   <w:abstractNum w:abstractNumId="0">
@@ -11684,92 +12504,6 @@
     </w:lvl>
   </w:abstractNum>
   <w:abstractNum w:abstractNumId="2">
-    <w:nsid w:val="04C355C0"/>
-    <w:multiLevelType w:val="hybridMultilevel"/>
-    <w:tmpl w:val="CBF0619A"/>
-    <w:lvl w:ilvl="0" w:tplc="0409000F">
-      <w:start w:val="1"/>
-      <w:numFmt w:val="decimal"/>
-      <w:lvlText w:val="%1."/>
-      <w:lvlJc w:val="left"/>
-      <w:pPr>
-        <w:ind w:left="1080" w:hanging="360"/>
-      </w:pPr>
-    </w:lvl>
-    <w:lvl w:ilvl="1" w:tplc="04090019" w:tentative="1">
-      <w:start w:val="1"/>
-      <w:numFmt w:val="lowerLetter"/>
-      <w:lvlText w:val="%2."/>
-      <w:lvlJc w:val="left"/>
-      <w:pPr>
-        <w:ind w:left="1800" w:hanging="360"/>
-      </w:pPr>
-    </w:lvl>
-    <w:lvl w:ilvl="2" w:tplc="0409001B" w:tentative="1">
-      <w:start w:val="1"/>
-      <w:numFmt w:val="lowerRoman"/>
-      <w:lvlText w:val="%3."/>
-      <w:lvlJc w:val="right"/>
-      <w:pPr>
-        <w:ind w:left="2520" w:hanging="180"/>
-      </w:pPr>
-    </w:lvl>
-    <w:lvl w:ilvl="3" w:tplc="0409000F" w:tentative="1">
-      <w:start w:val="1"/>
-      <w:numFmt w:val="decimal"/>
-      <w:lvlText w:val="%4."/>
-      <w:lvlJc w:val="left"/>
-      <w:pPr>
-        <w:ind w:left="3240" w:hanging="360"/>
-      </w:pPr>
-    </w:lvl>
-    <w:lvl w:ilvl="4" w:tplc="04090019" w:tentative="1">
-      <w:start w:val="1"/>
-      <w:numFmt w:val="lowerLetter"/>
-      <w:lvlText w:val="%5."/>
-      <w:lvlJc w:val="left"/>
-      <w:pPr>
-        <w:ind w:left="3960" w:hanging="360"/>
-      </w:pPr>
-    </w:lvl>
-    <w:lvl w:ilvl="5" w:tplc="0409001B" w:tentative="1">
-      <w:start w:val="1"/>
-      <w:numFmt w:val="lowerRoman"/>
-      <w:lvlText w:val="%6."/>
-      <w:lvlJc w:val="right"/>
-      <w:pPr>
-        <w:ind w:left="4680" w:hanging="180"/>
-      </w:pPr>
-    </w:lvl>
-    <w:lvl w:ilvl="6" w:tplc="0409000F" w:tentative="1">
-      <w:start w:val="1"/>
-      <w:numFmt w:val="decimal"/>
-      <w:lvlText w:val="%7."/>
-      <w:lvlJc w:val="left"/>
-      <w:pPr>
-        <w:ind w:left="5400" w:hanging="360"/>
-      </w:pPr>
-    </w:lvl>
-    <w:lvl w:ilvl="7" w:tplc="04090019" w:tentative="1">
-      <w:start w:val="1"/>
-      <w:numFmt w:val="lowerLetter"/>
-      <w:lvlText w:val="%8."/>
-      <w:lvlJc w:val="left"/>
-      <w:pPr>
-        <w:ind w:left="6120" w:hanging="360"/>
-      </w:pPr>
-    </w:lvl>
-    <w:lvl w:ilvl="8" w:tplc="0409001B" w:tentative="1">
-      <w:start w:val="1"/>
-      <w:numFmt w:val="lowerRoman"/>
-      <w:lvlText w:val="%9."/>
-      <w:lvlJc w:val="right"/>
-      <w:pPr>
-        <w:ind w:left="6840" w:hanging="180"/>
-      </w:pPr>
-    </w:lvl>
-  </w:abstractNum>
-  <w:abstractNum w:abstractNumId="3">
     <w:nsid w:val="06406331"/>
     <w:multiLevelType w:val="hybridMultilevel"/>
     <w:tmpl w:val="3A843B48"/>
@@ -11855,7 +12589,7 @@
       </w:pPr>
     </w:lvl>
   </w:abstractNum>
-  <w:abstractNum w:abstractNumId="4">
+  <w:abstractNum w:abstractNumId="3">
     <w:nsid w:val="07951B0A"/>
     <w:multiLevelType w:val="hybridMultilevel"/>
     <w:tmpl w:val="22C8C294"/>
@@ -11941,7 +12675,7 @@
       </w:pPr>
     </w:lvl>
   </w:abstractNum>
-  <w:abstractNum w:abstractNumId="5">
+  <w:abstractNum w:abstractNumId="4">
     <w:nsid w:val="07B151CB"/>
     <w:multiLevelType w:val="hybridMultilevel"/>
     <w:tmpl w:val="5E86D262"/>
@@ -12027,7 +12761,7 @@
       </w:pPr>
     </w:lvl>
   </w:abstractNum>
-  <w:abstractNum w:abstractNumId="6">
+  <w:abstractNum w:abstractNumId="5">
     <w:nsid w:val="085672AE"/>
     <w:multiLevelType w:val="hybridMultilevel"/>
     <w:tmpl w:val="3BD84FCE"/>
@@ -12140,7 +12874,7 @@
       </w:rPr>
     </w:lvl>
   </w:abstractNum>
-  <w:abstractNum w:abstractNumId="7">
+  <w:abstractNum w:abstractNumId="6">
     <w:nsid w:val="08FA0049"/>
     <w:multiLevelType w:val="hybridMultilevel"/>
     <w:tmpl w:val="F6A01F48"/>
@@ -12226,7 +12960,7 @@
       </w:pPr>
     </w:lvl>
   </w:abstractNum>
-  <w:abstractNum w:abstractNumId="8">
+  <w:abstractNum w:abstractNumId="7">
     <w:nsid w:val="092A3E44"/>
     <w:multiLevelType w:val="hybridMultilevel"/>
     <w:tmpl w:val="B9F2E7DA"/>
@@ -12312,7 +13046,7 @@
       </w:pPr>
     </w:lvl>
   </w:abstractNum>
-  <w:abstractNum w:abstractNumId="9">
+  <w:abstractNum w:abstractNumId="8">
     <w:nsid w:val="0AB45892"/>
     <w:multiLevelType w:val="hybridMultilevel"/>
     <w:tmpl w:val="936E6188"/>
@@ -12398,7 +13132,7 @@
       </w:pPr>
     </w:lvl>
   </w:abstractNum>
-  <w:abstractNum w:abstractNumId="10">
+  <w:abstractNum w:abstractNumId="9">
     <w:nsid w:val="0B590486"/>
     <w:multiLevelType w:val="hybridMultilevel"/>
     <w:tmpl w:val="3D6471E0"/>
@@ -12484,7 +13218,7 @@
       </w:pPr>
     </w:lvl>
   </w:abstractNum>
-  <w:abstractNum w:abstractNumId="11">
+  <w:abstractNum w:abstractNumId="10">
     <w:nsid w:val="0B9B6B63"/>
     <w:multiLevelType w:val="hybridMultilevel"/>
     <w:tmpl w:val="FC88ACCA"/>
@@ -12570,7 +13304,7 @@
       </w:pPr>
     </w:lvl>
   </w:abstractNum>
-  <w:abstractNum w:abstractNumId="12">
+  <w:abstractNum w:abstractNumId="11">
     <w:nsid w:val="0BA31516"/>
     <w:multiLevelType w:val="hybridMultilevel"/>
     <w:tmpl w:val="481E3268"/>
@@ -12656,7 +13390,7 @@
       </w:pPr>
     </w:lvl>
   </w:abstractNum>
-  <w:abstractNum w:abstractNumId="13">
+  <w:abstractNum w:abstractNumId="12">
     <w:nsid w:val="0D745A08"/>
     <w:multiLevelType w:val="hybridMultilevel"/>
     <w:tmpl w:val="9AB22272"/>
@@ -12742,7 +13476,7 @@
       </w:pPr>
     </w:lvl>
   </w:abstractNum>
-  <w:abstractNum w:abstractNumId="14">
+  <w:abstractNum w:abstractNumId="13">
     <w:nsid w:val="0F845E5A"/>
     <w:multiLevelType w:val="hybridMultilevel"/>
     <w:tmpl w:val="F6A01F48"/>
@@ -12828,7 +13562,7 @@
       </w:pPr>
     </w:lvl>
   </w:abstractNum>
-  <w:abstractNum w:abstractNumId="15">
+  <w:abstractNum w:abstractNumId="14">
     <w:nsid w:val="103162FD"/>
     <w:multiLevelType w:val="hybridMultilevel"/>
     <w:tmpl w:val="8A92A2A0"/>
@@ -12914,7 +13648,7 @@
       </w:pPr>
     </w:lvl>
   </w:abstractNum>
-  <w:abstractNum w:abstractNumId="16">
+  <w:abstractNum w:abstractNumId="15">
     <w:nsid w:val="11C30B5C"/>
     <w:multiLevelType w:val="hybridMultilevel"/>
     <w:tmpl w:val="481E3268"/>
@@ -13000,7 +13734,7 @@
       </w:pPr>
     </w:lvl>
   </w:abstractNum>
-  <w:abstractNum w:abstractNumId="17">
+  <w:abstractNum w:abstractNumId="16">
     <w:nsid w:val="123C4CCF"/>
     <w:multiLevelType w:val="hybridMultilevel"/>
     <w:tmpl w:val="B096D704"/>
@@ -13086,179 +13820,7 @@
       </w:pPr>
     </w:lvl>
   </w:abstractNum>
-  <w:abstractNum w:abstractNumId="18">
-    <w:nsid w:val="167366E5"/>
-    <w:multiLevelType w:val="hybridMultilevel"/>
-    <w:tmpl w:val="39EA4E64"/>
-    <w:lvl w:ilvl="0" w:tplc="0409000F">
-      <w:start w:val="1"/>
-      <w:numFmt w:val="decimal"/>
-      <w:lvlText w:val="%1."/>
-      <w:lvlJc w:val="left"/>
-      <w:pPr>
-        <w:ind w:left="720" w:hanging="360"/>
-      </w:pPr>
-    </w:lvl>
-    <w:lvl w:ilvl="1" w:tplc="04090019" w:tentative="1">
-      <w:start w:val="1"/>
-      <w:numFmt w:val="lowerLetter"/>
-      <w:lvlText w:val="%2."/>
-      <w:lvlJc w:val="left"/>
-      <w:pPr>
-        <w:ind w:left="1440" w:hanging="360"/>
-      </w:pPr>
-    </w:lvl>
-    <w:lvl w:ilvl="2" w:tplc="0409001B" w:tentative="1">
-      <w:start w:val="1"/>
-      <w:numFmt w:val="lowerRoman"/>
-      <w:lvlText w:val="%3."/>
-      <w:lvlJc w:val="right"/>
-      <w:pPr>
-        <w:ind w:left="2160" w:hanging="180"/>
-      </w:pPr>
-    </w:lvl>
-    <w:lvl w:ilvl="3" w:tplc="0409000F" w:tentative="1">
-      <w:start w:val="1"/>
-      <w:numFmt w:val="decimal"/>
-      <w:lvlText w:val="%4."/>
-      <w:lvlJc w:val="left"/>
-      <w:pPr>
-        <w:ind w:left="2880" w:hanging="360"/>
-      </w:pPr>
-    </w:lvl>
-    <w:lvl w:ilvl="4" w:tplc="04090019" w:tentative="1">
-      <w:start w:val="1"/>
-      <w:numFmt w:val="lowerLetter"/>
-      <w:lvlText w:val="%5."/>
-      <w:lvlJc w:val="left"/>
-      <w:pPr>
-        <w:ind w:left="3600" w:hanging="360"/>
-      </w:pPr>
-    </w:lvl>
-    <w:lvl w:ilvl="5" w:tplc="0409001B" w:tentative="1">
-      <w:start w:val="1"/>
-      <w:numFmt w:val="lowerRoman"/>
-      <w:lvlText w:val="%6."/>
-      <w:lvlJc w:val="right"/>
-      <w:pPr>
-        <w:ind w:left="4320" w:hanging="180"/>
-      </w:pPr>
-    </w:lvl>
-    <w:lvl w:ilvl="6" w:tplc="0409000F" w:tentative="1">
-      <w:start w:val="1"/>
-      <w:numFmt w:val="decimal"/>
-      <w:lvlText w:val="%7."/>
-      <w:lvlJc w:val="left"/>
-      <w:pPr>
-        <w:ind w:left="5040" w:hanging="360"/>
-      </w:pPr>
-    </w:lvl>
-    <w:lvl w:ilvl="7" w:tplc="04090019" w:tentative="1">
-      <w:start w:val="1"/>
-      <w:numFmt w:val="lowerLetter"/>
-      <w:lvlText w:val="%8."/>
-      <w:lvlJc w:val="left"/>
-      <w:pPr>
-        <w:ind w:left="5760" w:hanging="360"/>
-      </w:pPr>
-    </w:lvl>
-    <w:lvl w:ilvl="8" w:tplc="0409001B" w:tentative="1">
-      <w:start w:val="1"/>
-      <w:numFmt w:val="lowerRoman"/>
-      <w:lvlText w:val="%9."/>
-      <w:lvlJc w:val="right"/>
-      <w:pPr>
-        <w:ind w:left="6480" w:hanging="180"/>
-      </w:pPr>
-    </w:lvl>
-  </w:abstractNum>
-  <w:abstractNum w:abstractNumId="19">
-    <w:nsid w:val="18227A80"/>
-    <w:multiLevelType w:val="hybridMultilevel"/>
-    <w:tmpl w:val="919A4BD2"/>
-    <w:lvl w:ilvl="0" w:tplc="0409000F">
-      <w:start w:val="1"/>
-      <w:numFmt w:val="decimal"/>
-      <w:lvlText w:val="%1."/>
-      <w:lvlJc w:val="left"/>
-      <w:pPr>
-        <w:ind w:left="720" w:hanging="360"/>
-      </w:pPr>
-    </w:lvl>
-    <w:lvl w:ilvl="1" w:tplc="04090019" w:tentative="1">
-      <w:start w:val="1"/>
-      <w:numFmt w:val="lowerLetter"/>
-      <w:lvlText w:val="%2."/>
-      <w:lvlJc w:val="left"/>
-      <w:pPr>
-        <w:ind w:left="1440" w:hanging="360"/>
-      </w:pPr>
-    </w:lvl>
-    <w:lvl w:ilvl="2" w:tplc="0409001B" w:tentative="1">
-      <w:start w:val="1"/>
-      <w:numFmt w:val="lowerRoman"/>
-      <w:lvlText w:val="%3."/>
-      <w:lvlJc w:val="right"/>
-      <w:pPr>
-        <w:ind w:left="2160" w:hanging="180"/>
-      </w:pPr>
-    </w:lvl>
-    <w:lvl w:ilvl="3" w:tplc="0409000F" w:tentative="1">
-      <w:start w:val="1"/>
-      <w:numFmt w:val="decimal"/>
-      <w:lvlText w:val="%4."/>
-      <w:lvlJc w:val="left"/>
-      <w:pPr>
-        <w:ind w:left="2880" w:hanging="360"/>
-      </w:pPr>
-    </w:lvl>
-    <w:lvl w:ilvl="4" w:tplc="04090019" w:tentative="1">
-      <w:start w:val="1"/>
-      <w:numFmt w:val="lowerLetter"/>
-      <w:lvlText w:val="%5."/>
-      <w:lvlJc w:val="left"/>
-      <w:pPr>
-        <w:ind w:left="3600" w:hanging="360"/>
-      </w:pPr>
-    </w:lvl>
-    <w:lvl w:ilvl="5" w:tplc="0409001B" w:tentative="1">
-      <w:start w:val="1"/>
-      <w:numFmt w:val="lowerRoman"/>
-      <w:lvlText w:val="%6."/>
-      <w:lvlJc w:val="right"/>
-      <w:pPr>
-        <w:ind w:left="4320" w:hanging="180"/>
-      </w:pPr>
-    </w:lvl>
-    <w:lvl w:ilvl="6" w:tplc="0409000F" w:tentative="1">
-      <w:start w:val="1"/>
-      <w:numFmt w:val="decimal"/>
-      <w:lvlText w:val="%7."/>
-      <w:lvlJc w:val="left"/>
-      <w:pPr>
-        <w:ind w:left="5040" w:hanging="360"/>
-      </w:pPr>
-    </w:lvl>
-    <w:lvl w:ilvl="7" w:tplc="04090019" w:tentative="1">
-      <w:start w:val="1"/>
-      <w:numFmt w:val="lowerLetter"/>
-      <w:lvlText w:val="%8."/>
-      <w:lvlJc w:val="left"/>
-      <w:pPr>
-        <w:ind w:left="5760" w:hanging="360"/>
-      </w:pPr>
-    </w:lvl>
-    <w:lvl w:ilvl="8" w:tplc="0409001B" w:tentative="1">
-      <w:start w:val="1"/>
-      <w:numFmt w:val="lowerRoman"/>
-      <w:lvlText w:val="%9."/>
-      <w:lvlJc w:val="right"/>
-      <w:pPr>
-        <w:ind w:left="6480" w:hanging="180"/>
-      </w:pPr>
-    </w:lvl>
-  </w:abstractNum>
-  <w:abstractNum w:abstractNumId="20">
+  <w:abstractNum w:abstractNumId="17">
     <w:nsid w:val="18EF3B2A"/>
     <w:multiLevelType w:val="hybridMultilevel"/>
     <w:tmpl w:val="936E6188"/>
@@ -13344,7 +13906,7 @@
       </w:pPr>
     </w:lvl>
   </w:abstractNum>
-  <w:abstractNum w:abstractNumId="21">
+  <w:abstractNum w:abstractNumId="18">
     <w:nsid w:val="1A306357"/>
     <w:multiLevelType w:val="hybridMultilevel"/>
     <w:tmpl w:val="7696F05E"/>
@@ -13430,7 +13992,7 @@
       </w:pPr>
     </w:lvl>
   </w:abstractNum>
-  <w:abstractNum w:abstractNumId="22">
+  <w:abstractNum w:abstractNumId="19">
     <w:nsid w:val="1D4E7E13"/>
     <w:multiLevelType w:val="hybridMultilevel"/>
     <w:tmpl w:val="936E6188"/>
@@ -13516,7 +14078,7 @@
       </w:pPr>
     </w:lvl>
   </w:abstractNum>
-  <w:abstractNum w:abstractNumId="23">
+  <w:abstractNum w:abstractNumId="20">
     <w:nsid w:val="1DB42C9F"/>
     <w:multiLevelType w:val="hybridMultilevel"/>
     <w:tmpl w:val="14067C62"/>
@@ -13602,7 +14164,7 @@
       </w:pPr>
     </w:lvl>
   </w:abstractNum>
-  <w:abstractNum w:abstractNumId="24">
+  <w:abstractNum w:abstractNumId="21">
     <w:nsid w:val="1ED3481E"/>
     <w:multiLevelType w:val="hybridMultilevel"/>
     <w:tmpl w:val="B76A016C"/>
@@ -13688,7 +14250,7 @@
       </w:pPr>
     </w:lvl>
   </w:abstractNum>
-  <w:abstractNum w:abstractNumId="25">
+  <w:abstractNum w:abstractNumId="22">
     <w:nsid w:val="1F2C061F"/>
     <w:multiLevelType w:val="hybridMultilevel"/>
     <w:tmpl w:val="2826C75E"/>
@@ -13774,7 +14336,7 @@
       </w:pPr>
     </w:lvl>
   </w:abstractNum>
-  <w:abstractNum w:abstractNumId="26">
+  <w:abstractNum w:abstractNumId="23">
     <w:nsid w:val="1F536CF7"/>
     <w:multiLevelType w:val="hybridMultilevel"/>
     <w:tmpl w:val="29F89DE2"/>
@@ -13860,7 +14422,7 @@
       </w:pPr>
     </w:lvl>
   </w:abstractNum>
-  <w:abstractNum w:abstractNumId="27">
+  <w:abstractNum w:abstractNumId="24">
     <w:nsid w:val="1FB05906"/>
     <w:multiLevelType w:val="hybridMultilevel"/>
     <w:tmpl w:val="8B1A07DA"/>
@@ -13946,7 +14508,7 @@
       </w:pPr>
     </w:lvl>
   </w:abstractNum>
-  <w:abstractNum w:abstractNumId="28">
+  <w:abstractNum w:abstractNumId="25">
     <w:nsid w:val="20F521C1"/>
     <w:multiLevelType w:val="hybridMultilevel"/>
     <w:tmpl w:val="3F9CA2D8"/>
@@ -14032,7 +14594,7 @@
       </w:pPr>
     </w:lvl>
   </w:abstractNum>
-  <w:abstractNum w:abstractNumId="29">
+  <w:abstractNum w:abstractNumId="26">
     <w:nsid w:val="23355524"/>
     <w:multiLevelType w:val="hybridMultilevel"/>
     <w:tmpl w:val="1BB091A4"/>
@@ -14118,7 +14680,7 @@
       </w:pPr>
     </w:lvl>
   </w:abstractNum>
-  <w:abstractNum w:abstractNumId="30">
+  <w:abstractNum w:abstractNumId="27">
     <w:nsid w:val="23CA4628"/>
     <w:multiLevelType w:val="hybridMultilevel"/>
     <w:tmpl w:val="936E6188"/>
@@ -14204,7 +14766,7 @@
       </w:pPr>
     </w:lvl>
   </w:abstractNum>
-  <w:abstractNum w:abstractNumId="31">
+  <w:abstractNum w:abstractNumId="28">
     <w:nsid w:val="24D07B7B"/>
     <w:multiLevelType w:val="hybridMultilevel"/>
     <w:tmpl w:val="F6A01F48"/>
@@ -14290,7 +14852,7 @@
       </w:pPr>
     </w:lvl>
   </w:abstractNum>
-  <w:abstractNum w:abstractNumId="32">
+  <w:abstractNum w:abstractNumId="29">
     <w:nsid w:val="24E3497B"/>
     <w:multiLevelType w:val="hybridMultilevel"/>
     <w:tmpl w:val="540825AE"/>
@@ -14376,7 +14938,7 @@
       </w:pPr>
     </w:lvl>
   </w:abstractNum>
-  <w:abstractNum w:abstractNumId="33">
+  <w:abstractNum w:abstractNumId="30">
     <w:nsid w:val="25E3216B"/>
     <w:multiLevelType w:val="hybridMultilevel"/>
     <w:tmpl w:val="04348ADA"/>
@@ -14462,7 +15024,7 @@
       </w:pPr>
     </w:lvl>
   </w:abstractNum>
-  <w:abstractNum w:abstractNumId="34">
+  <w:abstractNum w:abstractNumId="31">
     <w:nsid w:val="267045BD"/>
     <w:multiLevelType w:val="hybridMultilevel"/>
     <w:tmpl w:val="40E613EE"/>
@@ -14548,7 +15110,7 @@
       </w:pPr>
     </w:lvl>
   </w:abstractNum>
-  <w:abstractNum w:abstractNumId="35">
+  <w:abstractNum w:abstractNumId="32">
     <w:nsid w:val="273D7F3F"/>
     <w:multiLevelType w:val="hybridMultilevel"/>
     <w:tmpl w:val="E0D4C8FC"/>
@@ -14634,7 +15196,7 @@
       </w:pPr>
     </w:lvl>
   </w:abstractNum>
-  <w:abstractNum w:abstractNumId="36">
+  <w:abstractNum w:abstractNumId="33">
     <w:nsid w:val="287F391D"/>
     <w:multiLevelType w:val="hybridMultilevel"/>
     <w:tmpl w:val="481E3268"/>
@@ -14720,7 +15282,7 @@
       </w:pPr>
     </w:lvl>
   </w:abstractNum>
-  <w:abstractNum w:abstractNumId="37">
+  <w:abstractNum w:abstractNumId="34">
     <w:nsid w:val="28E107B7"/>
     <w:multiLevelType w:val="hybridMultilevel"/>
     <w:tmpl w:val="04348ADA"/>
@@ -14806,7 +15368,7 @@
       </w:pPr>
     </w:lvl>
   </w:abstractNum>
-  <w:abstractNum w:abstractNumId="38">
+  <w:abstractNum w:abstractNumId="35">
     <w:nsid w:val="28E87AFF"/>
     <w:multiLevelType w:val="hybridMultilevel"/>
     <w:tmpl w:val="9E4AEC4E"/>
@@ -14892,7 +15454,7 @@
       </w:pPr>
     </w:lvl>
   </w:abstractNum>
-  <w:abstractNum w:abstractNumId="39">
+  <w:abstractNum w:abstractNumId="36">
     <w:nsid w:val="29085D84"/>
     <w:multiLevelType w:val="hybridMultilevel"/>
     <w:tmpl w:val="3A3A3836"/>
@@ -14978,17 +15540,17 @@
       </w:pPr>
     </w:lvl>
   </w:abstractNum>
-  <w:abstractNum w:abstractNumId="40">
-    <w:nsid w:val="2C8C3867"/>
+  <w:abstractNum w:abstractNumId="37">
+    <w:nsid w:val="2A402171"/>
     <w:multiLevelType w:val="hybridMultilevel"/>
-    <w:tmpl w:val="F0A0C3BC"/>
+    <w:tmpl w:val="E3E09982"/>
     <w:lvl w:ilvl="0" w:tplc="0409000F">
       <w:start w:val="1"/>
       <w:numFmt w:val="decimal"/>
       <w:lvlText w:val="%1."/>
       <w:lvlJc w:val="left"/>
       <w:pPr>
-        <w:ind w:left="720" w:hanging="360"/>
+        <w:ind w:left="1080" w:hanging="360"/>
       </w:pPr>
     </w:lvl>
     <w:lvl w:ilvl="1" w:tplc="04090019" w:tentative="1">
@@ -14997,7 +15559,7 @@
       <w:lvlText w:val="%2."/>
       <w:lvlJc w:val="left"/>
       <w:pPr>
-        <w:ind w:left="1440" w:hanging="360"/>
+        <w:ind w:left="1800" w:hanging="360"/>
       </w:pPr>
     </w:lvl>
     <w:lvl w:ilvl="2" w:tplc="0409001B" w:tentative="1">
@@ -15006,7 +15568,7 @@
       <w:lvlText w:val="%3."/>
       <w:lvlJc w:val="right"/>
       <w:pPr>
-        <w:ind w:left="2160" w:hanging="180"/>
+        <w:ind w:left="2520" w:hanging="180"/>
       </w:pPr>
     </w:lvl>
     <w:lvl w:ilvl="3" w:tplc="0409000F" w:tentative="1">
@@ -15015,7 +15577,7 @@
       <w:lvlText w:val="%4."/>
       <w:lvlJc w:val="left"/>
       <w:pPr>
-        <w:ind w:left="2880" w:hanging="360"/>
+        <w:ind w:left="3240" w:hanging="360"/>
       </w:pPr>
     </w:lvl>
     <w:lvl w:ilvl="4" w:tplc="04090019" w:tentative="1">
@@ -15024,7 +15586,7 @@
       <w:lvlText w:val="%5."/>
       <w:lvlJc w:val="left"/>
       <w:pPr>
-        <w:ind w:left="3600" w:hanging="360"/>
+        <w:ind w:left="3960" w:hanging="360"/>
       </w:pPr>
     </w:lvl>
     <w:lvl w:ilvl="5" w:tplc="0409001B" w:tentative="1">
@@ -15033,7 +15595,7 @@
       <w:lvlText w:val="%6."/>
       <w:lvlJc w:val="right"/>
       <w:pPr>
-        <w:ind w:left="4320" w:hanging="180"/>
+        <w:ind w:left="4680" w:hanging="180"/>
       </w:pPr>
     </w:lvl>
     <w:lvl w:ilvl="6" w:tplc="0409000F" w:tentative="1">
@@ -15042,7 +15604,7 @@
       <w:lvlText w:val="%7."/>
       <w:lvlJc w:val="left"/>
       <w:pPr>
-        <w:ind w:left="5040" w:hanging="360"/>
+        <w:ind w:left="5400" w:hanging="360"/>
       </w:pPr>
     </w:lvl>
     <w:lvl w:ilvl="7" w:tplc="04090019" w:tentative="1">
@@ -15051,7 +15613,7 @@
       <w:lvlText w:val="%8."/>
       <w:lvlJc w:val="left"/>
       <w:pPr>
-        <w:ind w:left="5760" w:hanging="360"/>
+        <w:ind w:left="6120" w:hanging="360"/>
       </w:pPr>
     </w:lvl>
     <w:lvl w:ilvl="8" w:tplc="0409001B" w:tentative="1">
@@ -15060,11 +15622,97 @@
       <w:lvlText w:val="%9."/>
       <w:lvlJc w:val="right"/>
       <w:pPr>
-        <w:ind w:left="6480" w:hanging="180"/>
+        <w:ind w:left="6840" w:hanging="180"/>
       </w:pPr>
     </w:lvl>
   </w:abstractNum>
-  <w:abstractNum w:abstractNumId="41">
+  <w:abstractNum w:abstractNumId="38">
+    <w:nsid w:val="2D3049F7"/>
+    <w:multiLevelType w:val="hybridMultilevel"/>
+    <w:tmpl w:val="B3F8B072"/>
+    <w:lvl w:ilvl="0" w:tplc="0409000F">
+      <w:start w:val="1"/>
+      <w:numFmt w:val="decimal"/>
+      <w:lvlText w:val="%1."/>
+      <w:lvlJc w:val="left"/>
+      <w:pPr>
+        <w:ind w:left="1080" w:hanging="360"/>
+      </w:pPr>
+    </w:lvl>
+    <w:lvl w:ilvl="1" w:tplc="04090019" w:tentative="1">
+      <w:start w:val="1"/>
+      <w:numFmt w:val="lowerLetter"/>
+      <w:lvlText w:val="%2."/>
+      <w:lvlJc w:val="left"/>
+      <w:pPr>
+        <w:ind w:left="1800" w:hanging="360"/>
+      </w:pPr>
+    </w:lvl>
+    <w:lvl w:ilvl="2" w:tplc="0409001B" w:tentative="1">
+      <w:start w:val="1"/>
+      <w:numFmt w:val="lowerRoman"/>
+      <w:lvlText w:val="%3."/>
+      <w:lvlJc w:val="right"/>
+      <w:pPr>
+        <w:ind w:left="2520" w:hanging="180"/>
+      </w:pPr>
+    </w:lvl>
+    <w:lvl w:ilvl="3" w:tplc="0409000F" w:tentative="1">
+      <w:start w:val="1"/>
+      <w:numFmt w:val="decimal"/>
+      <w:lvlText w:val="%4."/>
+      <w:lvlJc w:val="left"/>
+      <w:pPr>
+        <w:ind w:left="3240" w:hanging="360"/>
+      </w:pPr>
+    </w:lvl>
+    <w:lvl w:ilvl="4" w:tplc="04090019" w:tentative="1">
+      <w:start w:val="1"/>
+      <w:numFmt w:val="lowerLetter"/>
+      <w:lvlText w:val="%5."/>
+      <w:lvlJc w:val="left"/>
+      <w:pPr>
+        <w:ind w:left="3960" w:hanging="360"/>
+      </w:pPr>
+    </w:lvl>
+    <w:lvl w:ilvl="5" w:tplc="0409001B" w:tentative="1">
+      <w:start w:val="1"/>
+      <w:numFmt w:val="lowerRoman"/>
+      <w:lvlText w:val="%6."/>
+      <w:lvlJc w:val="right"/>
+      <w:pPr>
+        <w:ind w:left="4680" w:hanging="180"/>
+      </w:pPr>
+    </w:lvl>
+    <w:lvl w:ilvl="6" w:tplc="0409000F" w:tentative="1">
+      <w:start w:val="1"/>
+      <w:numFmt w:val="decimal"/>
+      <w:lvlText w:val="%7."/>
+      <w:lvlJc w:val="left"/>
+      <w:pPr>
+        <w:ind w:left="5400" w:hanging="360"/>
+      </w:pPr>
+    </w:lvl>
+    <w:lvl w:ilvl="7" w:tplc="04090019" w:tentative="1">
+      <w:start w:val="1"/>
+      <w:numFmt w:val="lowerLetter"/>
+      <w:lvlText w:val="%8."/>
+      <w:lvlJc w:val="left"/>
+      <w:pPr>
+        <w:ind w:left="6120" w:hanging="360"/>
+      </w:pPr>
+    </w:lvl>
+    <w:lvl w:ilvl="8" w:tplc="0409001B" w:tentative="1">
+      <w:start w:val="1"/>
+      <w:numFmt w:val="lowerRoman"/>
+      <w:lvlText w:val="%9."/>
+      <w:lvlJc w:val="right"/>
+      <w:pPr>
+        <w:ind w:left="6840" w:hanging="180"/>
+      </w:pPr>
+    </w:lvl>
+  </w:abstractNum>
+  <w:abstractNum w:abstractNumId="39">
     <w:nsid w:val="2E051F68"/>
     <w:multiLevelType w:val="hybridMultilevel"/>
     <w:tmpl w:val="3050C59A"/>
@@ -15150,7 +15798,7 @@
       </w:pPr>
     </w:lvl>
   </w:abstractNum>
-  <w:abstractNum w:abstractNumId="42">
+  <w:abstractNum w:abstractNumId="40">
     <w:nsid w:val="2E6A61DA"/>
     <w:multiLevelType w:val="hybridMultilevel"/>
     <w:tmpl w:val="83749B1E"/>
@@ -15236,7 +15884,7 @@
       </w:pPr>
     </w:lvl>
   </w:abstractNum>
-  <w:abstractNum w:abstractNumId="43">
+  <w:abstractNum w:abstractNumId="41">
     <w:nsid w:val="2E8B5981"/>
     <w:multiLevelType w:val="hybridMultilevel"/>
     <w:tmpl w:val="D0304958"/>
@@ -15322,7 +15970,7 @@
       </w:pPr>
     </w:lvl>
   </w:abstractNum>
-  <w:abstractNum w:abstractNumId="44">
+  <w:abstractNum w:abstractNumId="42">
     <w:nsid w:val="2E953C20"/>
     <w:multiLevelType w:val="hybridMultilevel"/>
     <w:tmpl w:val="AE4AD4B6"/>
@@ -15408,7 +16056,7 @@
       </w:pPr>
     </w:lvl>
   </w:abstractNum>
-  <w:abstractNum w:abstractNumId="45">
+  <w:abstractNum w:abstractNumId="43">
     <w:nsid w:val="30A6079E"/>
     <w:multiLevelType w:val="hybridMultilevel"/>
     <w:tmpl w:val="F6A01F48"/>
@@ -15494,7 +16142,7 @@
       </w:pPr>
     </w:lvl>
   </w:abstractNum>
-  <w:abstractNum w:abstractNumId="46">
+  <w:abstractNum w:abstractNumId="44">
     <w:nsid w:val="326806AB"/>
     <w:multiLevelType w:val="hybridMultilevel"/>
     <w:tmpl w:val="EBD0240A"/>
@@ -15580,7 +16228,7 @@
       </w:pPr>
     </w:lvl>
   </w:abstractNum>
-  <w:abstractNum w:abstractNumId="47">
+  <w:abstractNum w:abstractNumId="45">
     <w:nsid w:val="33AF0FA9"/>
     <w:multiLevelType w:val="hybridMultilevel"/>
     <w:tmpl w:val="04348ADA"/>
@@ -15666,7 +16314,7 @@
       </w:pPr>
     </w:lvl>
   </w:abstractNum>
-  <w:abstractNum w:abstractNumId="48">
+  <w:abstractNum w:abstractNumId="46">
     <w:nsid w:val="359002C1"/>
     <w:multiLevelType w:val="hybridMultilevel"/>
     <w:tmpl w:val="BAE4646C"/>
@@ -15752,7 +16400,7 @@
       </w:pPr>
     </w:lvl>
   </w:abstractNum>
-  <w:abstractNum w:abstractNumId="49">
+  <w:abstractNum w:abstractNumId="47">
     <w:nsid w:val="35BC3585"/>
     <w:multiLevelType w:val="hybridMultilevel"/>
     <w:tmpl w:val="B9F2E7DA"/>
@@ -15838,179 +16486,7 @@
       </w:pPr>
     </w:lvl>
   </w:abstractNum>
-  <w:abstractNum w:abstractNumId="50">
-    <w:nsid w:val="35E144BF"/>
-    <w:multiLevelType w:val="hybridMultilevel"/>
-    <w:tmpl w:val="2AB82E6A"/>
-    <w:lvl w:ilvl="0" w:tplc="0409000F">
-      <w:start w:val="1"/>
-      <w:numFmt w:val="decimal"/>
-      <w:lvlText w:val="%1."/>
-      <w:lvlJc w:val="left"/>
-      <w:pPr>
-        <w:ind w:left="1440" w:hanging="360"/>
-      </w:pPr>
-    </w:lvl>
-    <w:lvl w:ilvl="1" w:tplc="04090019" w:tentative="1">
-      <w:start w:val="1"/>
-      <w:numFmt w:val="lowerLetter"/>
-      <w:lvlText w:val="%2."/>
-      <w:lvlJc w:val="left"/>
-      <w:pPr>
-        <w:ind w:left="2160" w:hanging="360"/>
-      </w:pPr>
-    </w:lvl>
-    <w:lvl w:ilvl="2" w:tplc="0409001B" w:tentative="1">
-      <w:start w:val="1"/>
-      <w:numFmt w:val="lowerRoman"/>
-      <w:lvlText w:val="%3."/>
-      <w:lvlJc w:val="right"/>
-      <w:pPr>
-        <w:ind w:left="2880" w:hanging="180"/>
-      </w:pPr>
-    </w:lvl>
-    <w:lvl w:ilvl="3" w:tplc="0409000F" w:tentative="1">
-      <w:start w:val="1"/>
-      <w:numFmt w:val="decimal"/>
-      <w:lvlText w:val="%4."/>
-      <w:lvlJc w:val="left"/>
-      <w:pPr>
-        <w:ind w:left="3600" w:hanging="360"/>
-      </w:pPr>
-    </w:lvl>
-    <w:lvl w:ilvl="4" w:tplc="04090019" w:tentative="1">
-      <w:start w:val="1"/>
-      <w:numFmt w:val="lowerLetter"/>
-      <w:lvlText w:val="%5."/>
-      <w:lvlJc w:val="left"/>
-      <w:pPr>
-        <w:ind w:left="4320" w:hanging="360"/>
-      </w:pPr>
-    </w:lvl>
-    <w:lvl w:ilvl="5" w:tplc="0409001B" w:tentative="1">
-      <w:start w:val="1"/>
-      <w:numFmt w:val="lowerRoman"/>
-      <w:lvlText w:val="%6."/>
-      <w:lvlJc w:val="right"/>
-      <w:pPr>
-        <w:ind w:left="5040" w:hanging="180"/>
-      </w:pPr>
-    </w:lvl>
-    <w:lvl w:ilvl="6" w:tplc="0409000F" w:tentative="1">
-      <w:start w:val="1"/>
-      <w:numFmt w:val="decimal"/>
-      <w:lvlText w:val="%7."/>
-      <w:lvlJc w:val="left"/>
-      <w:pPr>
-        <w:ind w:left="5760" w:hanging="360"/>
-      </w:pPr>
-    </w:lvl>
-    <w:lvl w:ilvl="7" w:tplc="04090019" w:tentative="1">
-      <w:start w:val="1"/>
-      <w:numFmt w:val="lowerLetter"/>
-      <w:lvlText w:val="%8."/>
-      <w:lvlJc w:val="left"/>
-      <w:pPr>
-        <w:ind w:left="6480" w:hanging="360"/>
-      </w:pPr>
-    </w:lvl>
-    <w:lvl w:ilvl="8" w:tplc="0409001B" w:tentative="1">
-      <w:start w:val="1"/>
-      <w:numFmt w:val="lowerRoman"/>
-      <w:lvlText w:val="%9."/>
-      <w:lvlJc w:val="right"/>
-      <w:pPr>
-        <w:ind w:left="7200" w:hanging="180"/>
-      </w:pPr>
-    </w:lvl>
-  </w:abstractNum>
-  <w:abstractNum w:abstractNumId="51">
-    <w:nsid w:val="375F0397"/>
-    <w:multiLevelType w:val="hybridMultilevel"/>
-    <w:tmpl w:val="A9E8B9CA"/>
-    <w:lvl w:ilvl="0" w:tplc="0409000F">
-      <w:start w:val="1"/>
-      <w:numFmt w:val="decimal"/>
-      <w:lvlText w:val="%1."/>
-      <w:lvlJc w:val="left"/>
-      <w:pPr>
-        <w:ind w:left="1440" w:hanging="360"/>
-      </w:pPr>
-    </w:lvl>
-    <w:lvl w:ilvl="1" w:tplc="04090019" w:tentative="1">
-      <w:start w:val="1"/>
-      <w:numFmt w:val="lowerLetter"/>
-      <w:lvlText w:val="%2."/>
-      <w:lvlJc w:val="left"/>
-      <w:pPr>
-        <w:ind w:left="2160" w:hanging="360"/>
-      </w:pPr>
-    </w:lvl>
-    <w:lvl w:ilvl="2" w:tplc="0409001B" w:tentative="1">
-      <w:start w:val="1"/>
-      <w:numFmt w:val="lowerRoman"/>
-      <w:lvlText w:val="%3."/>
-      <w:lvlJc w:val="right"/>
-      <w:pPr>
-        <w:ind w:left="2880" w:hanging="180"/>
-      </w:pPr>
-    </w:lvl>
-    <w:lvl w:ilvl="3" w:tplc="0409000F" w:tentative="1">
-      <w:start w:val="1"/>
-      <w:numFmt w:val="decimal"/>
-      <w:lvlText w:val="%4."/>
-      <w:lvlJc w:val="left"/>
-      <w:pPr>
-        <w:ind w:left="3600" w:hanging="360"/>
-      </w:pPr>
-    </w:lvl>
-    <w:lvl w:ilvl="4" w:tplc="04090019" w:tentative="1">
-      <w:start w:val="1"/>
-      <w:numFmt w:val="lowerLetter"/>
-      <w:lvlText w:val="%5."/>
-      <w:lvlJc w:val="left"/>
-      <w:pPr>
-        <w:ind w:left="4320" w:hanging="360"/>
-      </w:pPr>
-    </w:lvl>
-    <w:lvl w:ilvl="5" w:tplc="0409001B" w:tentative="1">
-      <w:start w:val="1"/>
-      <w:numFmt w:val="lowerRoman"/>
-      <w:lvlText w:val="%6."/>
-      <w:lvlJc w:val="right"/>
-      <w:pPr>
-        <w:ind w:left="5040" w:hanging="180"/>
-      </w:pPr>
-    </w:lvl>
-    <w:lvl w:ilvl="6" w:tplc="0409000F" w:tentative="1">
-      <w:start w:val="1"/>
-      <w:numFmt w:val="decimal"/>
-      <w:lvlText w:val="%7."/>
-      <w:lvlJc w:val="left"/>
-      <w:pPr>
-        <w:ind w:left="5760" w:hanging="360"/>
-      </w:pPr>
-    </w:lvl>
-    <w:lvl w:ilvl="7" w:tplc="04090019" w:tentative="1">
-      <w:start w:val="1"/>
-      <w:numFmt w:val="lowerLetter"/>
-      <w:lvlText w:val="%8."/>
-      <w:lvlJc w:val="left"/>
-      <w:pPr>
-        <w:ind w:left="6480" w:hanging="360"/>
-      </w:pPr>
-    </w:lvl>
-    <w:lvl w:ilvl="8" w:tplc="0409001B" w:tentative="1">
-      <w:start w:val="1"/>
-      <w:numFmt w:val="lowerRoman"/>
-      <w:lvlText w:val="%9."/>
-      <w:lvlJc w:val="right"/>
-      <w:pPr>
-        <w:ind w:left="7200" w:hanging="180"/>
-      </w:pPr>
-    </w:lvl>
-  </w:abstractNum>
-  <w:abstractNum w:abstractNumId="52">
+  <w:abstractNum w:abstractNumId="48">
     <w:nsid w:val="3B061643"/>
     <w:multiLevelType w:val="hybridMultilevel"/>
     <w:tmpl w:val="80B410E0"/>
@@ -16096,7 +16572,93 @@
       </w:pPr>
     </w:lvl>
   </w:abstractNum>
-  <w:abstractNum w:abstractNumId="53">
+  <w:abstractNum w:abstractNumId="49">
+    <w:nsid w:val="3D1040CF"/>
+    <w:multiLevelType w:val="hybridMultilevel"/>
+    <w:tmpl w:val="B3F8B072"/>
+    <w:lvl w:ilvl="0" w:tplc="0409000F">
+      <w:start w:val="1"/>
+      <w:numFmt w:val="decimal"/>
+      <w:lvlText w:val="%1."/>
+      <w:lvlJc w:val="left"/>
+      <w:pPr>
+        <w:ind w:left="1080" w:hanging="360"/>
+      </w:pPr>
+    </w:lvl>
+    <w:lvl w:ilvl="1" w:tplc="04090019" w:tentative="1">
+      <w:start w:val="1"/>
+      <w:numFmt w:val="lowerLetter"/>
+      <w:lvlText w:val="%2."/>
+      <w:lvlJc w:val="left"/>
+      <w:pPr>
+        <w:ind w:left="1800" w:hanging="360"/>
+      </w:pPr>
+    </w:lvl>
+    <w:lvl w:ilvl="2" w:tplc="0409001B" w:tentative="1">
+      <w:start w:val="1"/>
+      <w:numFmt w:val="lowerRoman"/>
+      <w:lvlText w:val="%3."/>
+      <w:lvlJc w:val="right"/>
+      <w:pPr>
+        <w:ind w:left="2520" w:hanging="180"/>
+      </w:pPr>
+    </w:lvl>
+    <w:lvl w:ilvl="3" w:tplc="0409000F" w:tentative="1">
+      <w:start w:val="1"/>
+      <w:numFmt w:val="decimal"/>
+      <w:lvlText w:val="%4."/>
+      <w:lvlJc w:val="left"/>
+      <w:pPr>
+        <w:ind w:left="3240" w:hanging="360"/>
+      </w:pPr>
+    </w:lvl>
+    <w:lvl w:ilvl="4" w:tplc="04090019" w:tentative="1">
+      <w:start w:val="1"/>
+      <w:numFmt w:val="lowerLetter"/>
+      <w:lvlText w:val="%5."/>
+      <w:lvlJc w:val="left"/>
+      <w:pPr>
+        <w:ind w:left="3960" w:hanging="360"/>
+      </w:pPr>
+    </w:lvl>
+    <w:lvl w:ilvl="5" w:tplc="0409001B" w:tentative="1">
+      <w:start w:val="1"/>
+      <w:numFmt w:val="lowerRoman"/>
+      <w:lvlText w:val="%6."/>
+      <w:lvlJc w:val="right"/>
+      <w:pPr>
+        <w:ind w:left="4680" w:hanging="180"/>
+      </w:pPr>
+    </w:lvl>
+    <w:lvl w:ilvl="6" w:tplc="0409000F" w:tentative="1">
+      <w:start w:val="1"/>
+      <w:numFmt w:val="decimal"/>
+      <w:lvlText w:val="%7."/>
+      <w:lvlJc w:val="left"/>
+      <w:pPr>
+        <w:ind w:left="5400" w:hanging="360"/>
+      </w:pPr>
+    </w:lvl>
+    <w:lvl w:ilvl="7" w:tplc="04090019" w:tentative="1">
+      <w:start w:val="1"/>
+      <w:numFmt w:val="lowerLetter"/>
+      <w:lvlText w:val="%8."/>
+      <w:lvlJc w:val="left"/>
+      <w:pPr>
+        <w:ind w:left="6120" w:hanging="360"/>
+      </w:pPr>
+    </w:lvl>
+    <w:lvl w:ilvl="8" w:tplc="0409001B" w:tentative="1">
+      <w:start w:val="1"/>
+      <w:numFmt w:val="lowerRoman"/>
+      <w:lvlText w:val="%9."/>
+      <w:lvlJc w:val="right"/>
+      <w:pPr>
+        <w:ind w:left="6840" w:hanging="180"/>
+      </w:pPr>
+    </w:lvl>
+  </w:abstractNum>
+  <w:abstractNum w:abstractNumId="50">
     <w:nsid w:val="3D837DEE"/>
     <w:multiLevelType w:val="hybridMultilevel"/>
     <w:tmpl w:val="CAC6C2FE"/>
@@ -16182,7 +16744,93 @@
       </w:pPr>
     </w:lvl>
   </w:abstractNum>
-  <w:abstractNum w:abstractNumId="54">
+  <w:abstractNum w:abstractNumId="51">
+    <w:nsid w:val="40303A2F"/>
+    <w:multiLevelType w:val="hybridMultilevel"/>
+    <w:tmpl w:val="E3E09982"/>
+    <w:lvl w:ilvl="0" w:tplc="0409000F">
+      <w:start w:val="1"/>
+      <w:numFmt w:val="decimal"/>
+      <w:lvlText w:val="%1."/>
+      <w:lvlJc w:val="left"/>
+      <w:pPr>
+        <w:ind w:left="1080" w:hanging="360"/>
+      </w:pPr>
+    </w:lvl>
+    <w:lvl w:ilvl="1" w:tplc="04090019" w:tentative="1">
+      <w:start w:val="1"/>
+      <w:numFmt w:val="lowerLetter"/>
+      <w:lvlText w:val="%2."/>
+      <w:lvlJc w:val="left"/>
+      <w:pPr>
+        <w:ind w:left="1800" w:hanging="360"/>
+      </w:pPr>
+    </w:lvl>
+    <w:lvl w:ilvl="2" w:tplc="0409001B" w:tentative="1">
+      <w:start w:val="1"/>
+      <w:numFmt w:val="lowerRoman"/>
+      <w:lvlText w:val="%3."/>
+      <w:lvlJc w:val="right"/>
+      <w:pPr>
+        <w:ind w:left="2520" w:hanging="180"/>
+      </w:pPr>
+    </w:lvl>
+    <w:lvl w:ilvl="3" w:tplc="0409000F" w:tentative="1">
+      <w:start w:val="1"/>
+      <w:numFmt w:val="decimal"/>
+      <w:lvlText w:val="%4."/>
+      <w:lvlJc w:val="left"/>
+      <w:pPr>
+        <w:ind w:left="3240" w:hanging="360"/>
+      </w:pPr>
+    </w:lvl>
+    <w:lvl w:ilvl="4" w:tplc="04090019" w:tentative="1">
+      <w:start w:val="1"/>
+      <w:numFmt w:val="lowerLetter"/>
+      <w:lvlText w:val="%5."/>
+      <w:lvlJc w:val="left"/>
+      <w:pPr>
+        <w:ind w:left="3960" w:hanging="360"/>
+      </w:pPr>
+    </w:lvl>
+    <w:lvl w:ilvl="5" w:tplc="0409001B" w:tentative="1">
+      <w:start w:val="1"/>
+      <w:numFmt w:val="lowerRoman"/>
+      <w:lvlText w:val="%6."/>
+      <w:lvlJc w:val="right"/>
+      <w:pPr>
+        <w:ind w:left="4680" w:hanging="180"/>
+      </w:pPr>
+    </w:lvl>
+    <w:lvl w:ilvl="6" w:tplc="0409000F" w:tentative="1">
+      <w:start w:val="1"/>
+      <w:numFmt w:val="decimal"/>
+      <w:lvlText w:val="%7."/>
+      <w:lvlJc w:val="left"/>
+      <w:pPr>
+        <w:ind w:left="5400" w:hanging="360"/>
+      </w:pPr>
+    </w:lvl>
+    <w:lvl w:ilvl="7" w:tplc="04090019" w:tentative="1">
+      <w:start w:val="1"/>
+      <w:numFmt w:val="lowerLetter"/>
+      <w:lvlText w:val="%8."/>
+      <w:lvlJc w:val="left"/>
+      <w:pPr>
+        <w:ind w:left="6120" w:hanging="360"/>
+      </w:pPr>
+    </w:lvl>
+    <w:lvl w:ilvl="8" w:tplc="0409001B" w:tentative="1">
+      <w:start w:val="1"/>
+      <w:numFmt w:val="lowerRoman"/>
+      <w:lvlText w:val="%9."/>
+      <w:lvlJc w:val="right"/>
+      <w:pPr>
+        <w:ind w:left="6840" w:hanging="180"/>
+      </w:pPr>
+    </w:lvl>
+  </w:abstractNum>
+  <w:abstractNum w:abstractNumId="52">
     <w:nsid w:val="40483F31"/>
     <w:multiLevelType w:val="hybridMultilevel"/>
     <w:tmpl w:val="0EE0EBBE"/>
@@ -16268,7 +16916,7 @@
       </w:pPr>
     </w:lvl>
   </w:abstractNum>
-  <w:abstractNum w:abstractNumId="55">
+  <w:abstractNum w:abstractNumId="53">
     <w:nsid w:val="40B10F26"/>
     <w:multiLevelType w:val="hybridMultilevel"/>
     <w:tmpl w:val="AF8AD4A8"/>
@@ -16354,7 +17002,7 @@
       </w:pPr>
     </w:lvl>
   </w:abstractNum>
-  <w:abstractNum w:abstractNumId="56">
+  <w:abstractNum w:abstractNumId="54">
     <w:nsid w:val="41C6118E"/>
     <w:multiLevelType w:val="hybridMultilevel"/>
     <w:tmpl w:val="48D22268"/>
@@ -16440,7 +17088,7 @@
       </w:pPr>
     </w:lvl>
   </w:abstractNum>
-  <w:abstractNum w:abstractNumId="57">
+  <w:abstractNum w:abstractNumId="55">
     <w:nsid w:val="42BB5118"/>
     <w:multiLevelType w:val="hybridMultilevel"/>
     <w:tmpl w:val="7C345E00"/>
@@ -16526,10 +17174,182 @@
       </w:pPr>
     </w:lvl>
   </w:abstractNum>
-  <w:abstractNum w:abstractNumId="58">
+  <w:abstractNum w:abstractNumId="56">
     <w:nsid w:val="43C3588D"/>
     <w:multiLevelType w:val="hybridMultilevel"/>
     <w:tmpl w:val="B0D08796"/>
+    <w:lvl w:ilvl="0" w:tplc="0409000F">
+      <w:start w:val="1"/>
+      <w:numFmt w:val="decimal"/>
+      <w:lvlText w:val="%1."/>
+      <w:lvlJc w:val="left"/>
+      <w:pPr>
+        <w:ind w:left="720" w:hanging="360"/>
+      </w:pPr>
+    </w:lvl>
+    <w:lvl w:ilvl="1" w:tplc="04090019" w:tentative="1">
+      <w:start w:val="1"/>
+      <w:numFmt w:val="lowerLetter"/>
+      <w:lvlText w:val="%2."/>
+      <w:lvlJc w:val="left"/>
+      <w:pPr>
+        <w:ind w:left="1440" w:hanging="360"/>
+      </w:pPr>
+    </w:lvl>
+    <w:lvl w:ilvl="2" w:tplc="0409001B" w:tentative="1">
+      <w:start w:val="1"/>
+      <w:numFmt w:val="lowerRoman"/>
+      <w:lvlText w:val="%3."/>
+      <w:lvlJc w:val="right"/>
+      <w:pPr>
+        <w:ind w:left="2160" w:hanging="180"/>
+      </w:pPr>
+    </w:lvl>
+    <w:lvl w:ilvl="3" w:tplc="0409000F" w:tentative="1">
+      <w:start w:val="1"/>
+      <w:numFmt w:val="decimal"/>
+      <w:lvlText w:val="%4."/>
+      <w:lvlJc w:val="left"/>
+      <w:pPr>
+        <w:ind w:left="2880" w:hanging="360"/>
+      </w:pPr>
+    </w:lvl>
+    <w:lvl w:ilvl="4" w:tplc="04090019" w:tentative="1">
+      <w:start w:val="1"/>
+      <w:numFmt w:val="lowerLetter"/>
+      <w:lvlText w:val="%5."/>
+      <w:lvlJc w:val="left"/>
+      <w:pPr>
+        <w:ind w:left="3600" w:hanging="360"/>
+      </w:pPr>
+    </w:lvl>
+    <w:lvl w:ilvl="5" w:tplc="0409001B" w:tentative="1">
+      <w:start w:val="1"/>
+      <w:numFmt w:val="lowerRoman"/>
+      <w:lvlText w:val="%6."/>
+      <w:lvlJc w:val="right"/>
+      <w:pPr>
+        <w:ind w:left="4320" w:hanging="180"/>
+      </w:pPr>
+    </w:lvl>
+    <w:lvl w:ilvl="6" w:tplc="0409000F" w:tentative="1">
+      <w:start w:val="1"/>
+      <w:numFmt w:val="decimal"/>
+      <w:lvlText w:val="%7."/>
+      <w:lvlJc w:val="left"/>
+      <w:pPr>
+        <w:ind w:left="5040" w:hanging="360"/>
+      </w:pPr>
+    </w:lvl>
+    <w:lvl w:ilvl="7" w:tplc="04090019" w:tentative="1">
+      <w:start w:val="1"/>
+      <w:numFmt w:val="lowerLetter"/>
+      <w:lvlText w:val="%8."/>
+      <w:lvlJc w:val="left"/>
+      <w:pPr>
+        <w:ind w:left="5760" w:hanging="360"/>
+      </w:pPr>
+    </w:lvl>
+    <w:lvl w:ilvl="8" w:tplc="0409001B" w:tentative="1">
+      <w:start w:val="1"/>
+      <w:numFmt w:val="lowerRoman"/>
+      <w:lvlText w:val="%9."/>
+      <w:lvlJc w:val="right"/>
+      <w:pPr>
+        <w:ind w:left="6480" w:hanging="180"/>
+      </w:pPr>
+    </w:lvl>
+  </w:abstractNum>
+  <w:abstractNum w:abstractNumId="57">
+    <w:nsid w:val="43F4202E"/>
+    <w:multiLevelType w:val="hybridMultilevel"/>
+    <w:tmpl w:val="0EE0EBBE"/>
+    <w:lvl w:ilvl="0" w:tplc="0409000F">
+      <w:start w:val="1"/>
+      <w:numFmt w:val="decimal"/>
+      <w:lvlText w:val="%1."/>
+      <w:lvlJc w:val="left"/>
+      <w:pPr>
+        <w:ind w:left="720" w:hanging="360"/>
+      </w:pPr>
+    </w:lvl>
+    <w:lvl w:ilvl="1" w:tplc="04090019" w:tentative="1">
+      <w:start w:val="1"/>
+      <w:numFmt w:val="lowerLetter"/>
+      <w:lvlText w:val="%2."/>
+      <w:lvlJc w:val="left"/>
+      <w:pPr>
+        <w:ind w:left="1440" w:hanging="360"/>
+      </w:pPr>
+    </w:lvl>
+    <w:lvl w:ilvl="2" w:tplc="0409001B" w:tentative="1">
+      <w:start w:val="1"/>
+      <w:numFmt w:val="lowerRoman"/>
+      <w:lvlText w:val="%3."/>
+      <w:lvlJc w:val="right"/>
+      <w:pPr>
+        <w:ind w:left="2160" w:hanging="180"/>
+      </w:pPr>
+    </w:lvl>
+    <w:lvl w:ilvl="3" w:tplc="0409000F" w:tentative="1">
+      <w:start w:val="1"/>
+      <w:numFmt w:val="decimal"/>
+      <w:lvlText w:val="%4."/>
+      <w:lvlJc w:val="left"/>
+      <w:pPr>
+        <w:ind w:left="2880" w:hanging="360"/>
+      </w:pPr>
+    </w:lvl>
+    <w:lvl w:ilvl="4" w:tplc="04090019" w:tentative="1">
+      <w:start w:val="1"/>
+      <w:numFmt w:val="lowerLetter"/>
+      <w:lvlText w:val="%5."/>
+      <w:lvlJc w:val="left"/>
+      <w:pPr>
+        <w:ind w:left="3600" w:hanging="360"/>
+      </w:pPr>
+    </w:lvl>
+    <w:lvl w:ilvl="5" w:tplc="0409001B" w:tentative="1">
+      <w:start w:val="1"/>
+      <w:numFmt w:val="lowerRoman"/>
+      <w:lvlText w:val="%6."/>
+      <w:lvlJc w:val="right"/>
+      <w:pPr>
+        <w:ind w:left="4320" w:hanging="180"/>
+      </w:pPr>
+    </w:lvl>
+    <w:lvl w:ilvl="6" w:tplc="0409000F" w:tentative="1">
+      <w:start w:val="1"/>
+      <w:numFmt w:val="decimal"/>
+      <w:lvlText w:val="%7."/>
+      <w:lvlJc w:val="left"/>
+      <w:pPr>
+        <w:ind w:left="5040" w:hanging="360"/>
+      </w:pPr>
+    </w:lvl>
+    <w:lvl w:ilvl="7" w:tplc="04090019" w:tentative="1">
+      <w:start w:val="1"/>
+      <w:numFmt w:val="lowerLetter"/>
+      <w:lvlText w:val="%8."/>
+      <w:lvlJc w:val="left"/>
+      <w:pPr>
+        <w:ind w:left="5760" w:hanging="360"/>
+      </w:pPr>
+    </w:lvl>
+    <w:lvl w:ilvl="8" w:tplc="0409001B" w:tentative="1">
+      <w:start w:val="1"/>
+      <w:numFmt w:val="lowerRoman"/>
+      <w:lvlText w:val="%9."/>
+      <w:lvlJc w:val="right"/>
+      <w:pPr>
+        <w:ind w:left="6480" w:hanging="180"/>
+      </w:pPr>
+    </w:lvl>
+  </w:abstractNum>
+  <w:abstractNum w:abstractNumId="58">
+    <w:nsid w:val="448D24A4"/>
+    <w:multiLevelType w:val="hybridMultilevel"/>
+    <w:tmpl w:val="E2D6BD18"/>
     <w:lvl w:ilvl="0" w:tplc="0409000F">
       <w:start w:val="1"/>
       <w:numFmt w:val="decimal"/>
@@ -16699,6 +17519,92 @@
     </w:lvl>
   </w:abstractNum>
   <w:abstractNum w:abstractNumId="60">
+    <w:nsid w:val="474267A1"/>
+    <w:multiLevelType w:val="hybridMultilevel"/>
+    <w:tmpl w:val="B3F8B072"/>
+    <w:lvl w:ilvl="0" w:tplc="0409000F">
+      <w:start w:val="1"/>
+      <w:numFmt w:val="decimal"/>
+      <w:lvlText w:val="%1."/>
+      <w:lvlJc w:val="left"/>
+      <w:pPr>
+        <w:ind w:left="1080" w:hanging="360"/>
+      </w:pPr>
+    </w:lvl>
+    <w:lvl w:ilvl="1" w:tplc="04090019" w:tentative="1">
+      <w:start w:val="1"/>
+      <w:numFmt w:val="lowerLetter"/>
+      <w:lvlText w:val="%2."/>
+      <w:lvlJc w:val="left"/>
+      <w:pPr>
+        <w:ind w:left="1800" w:hanging="360"/>
+      </w:pPr>
+    </w:lvl>
+    <w:lvl w:ilvl="2" w:tplc="0409001B" w:tentative="1">
+      <w:start w:val="1"/>
+      <w:numFmt w:val="lowerRoman"/>
+      <w:lvlText w:val="%3."/>
+      <w:lvlJc w:val="right"/>
+      <w:pPr>
+        <w:ind w:left="2520" w:hanging="180"/>
+      </w:pPr>
+    </w:lvl>
+    <w:lvl w:ilvl="3" w:tplc="0409000F" w:tentative="1">
+      <w:start w:val="1"/>
+      <w:numFmt w:val="decimal"/>
+      <w:lvlText w:val="%4."/>
+      <w:lvlJc w:val="left"/>
+      <w:pPr>
+        <w:ind w:left="3240" w:hanging="360"/>
+      </w:pPr>
+    </w:lvl>
+    <w:lvl w:ilvl="4" w:tplc="04090019" w:tentative="1">
+      <w:start w:val="1"/>
+      <w:numFmt w:val="lowerLetter"/>
+      <w:lvlText w:val="%5."/>
+      <w:lvlJc w:val="left"/>
+      <w:pPr>
+        <w:ind w:left="3960" w:hanging="360"/>
+      </w:pPr>
+    </w:lvl>
+    <w:lvl w:ilvl="5" w:tplc="0409001B" w:tentative="1">
+      <w:start w:val="1"/>
+      <w:numFmt w:val="lowerRoman"/>
+      <w:lvlText w:val="%6."/>
+      <w:lvlJc w:val="right"/>
+      <w:pPr>
+        <w:ind w:left="4680" w:hanging="180"/>
+      </w:pPr>
+    </w:lvl>
+    <w:lvl w:ilvl="6" w:tplc="0409000F" w:tentative="1">
+      <w:start w:val="1"/>
+      <w:numFmt w:val="decimal"/>
+      <w:lvlText w:val="%7."/>
+      <w:lvlJc w:val="left"/>
+      <w:pPr>
+        <w:ind w:left="5400" w:hanging="360"/>
+      </w:pPr>
+    </w:lvl>
+    <w:lvl w:ilvl="7" w:tplc="04090019" w:tentative="1">
+      <w:start w:val="1"/>
+      <w:numFmt w:val="lowerLetter"/>
+      <w:lvlText w:val="%8."/>
+      <w:lvlJc w:val="left"/>
+      <w:pPr>
+        <w:ind w:left="6120" w:hanging="360"/>
+      </w:pPr>
+    </w:lvl>
+    <w:lvl w:ilvl="8" w:tplc="0409001B" w:tentative="1">
+      <w:start w:val="1"/>
+      <w:numFmt w:val="lowerRoman"/>
+      <w:lvlText w:val="%9."/>
+      <w:lvlJc w:val="right"/>
+      <w:pPr>
+        <w:ind w:left="6840" w:hanging="180"/>
+      </w:pPr>
+    </w:lvl>
+  </w:abstractNum>
+  <w:abstractNum w:abstractNumId="61">
     <w:nsid w:val="47833CD5"/>
     <w:multiLevelType w:val="hybridMultilevel"/>
     <w:tmpl w:val="7D2C7944"/>
@@ -16784,7 +17690,7 @@
       </w:pPr>
     </w:lvl>
   </w:abstractNum>
-  <w:abstractNum w:abstractNumId="61">
+  <w:abstractNum w:abstractNumId="62">
     <w:nsid w:val="49742CFF"/>
     <w:multiLevelType w:val="hybridMultilevel"/>
     <w:tmpl w:val="3C6A0850"/>
@@ -16870,7 +17776,7 @@
       </w:pPr>
     </w:lvl>
   </w:abstractNum>
-  <w:abstractNum w:abstractNumId="62">
+  <w:abstractNum w:abstractNumId="63">
     <w:nsid w:val="49FC1625"/>
     <w:multiLevelType w:val="hybridMultilevel"/>
     <w:tmpl w:val="D0304958"/>
@@ -16956,7 +17862,7 @@
       </w:pPr>
     </w:lvl>
   </w:abstractNum>
-  <w:abstractNum w:abstractNumId="63">
+  <w:abstractNum w:abstractNumId="64">
     <w:nsid w:val="4A7D6627"/>
     <w:multiLevelType w:val="hybridMultilevel"/>
     <w:tmpl w:val="5B1A5C7E"/>
@@ -17042,7 +17948,93 @@
       </w:pPr>
     </w:lvl>
   </w:abstractNum>
-  <w:abstractNum w:abstractNumId="64">
+  <w:abstractNum w:abstractNumId="65">
+    <w:nsid w:val="4A8504A1"/>
+    <w:multiLevelType w:val="hybridMultilevel"/>
+    <w:tmpl w:val="3F9CA2D8"/>
+    <w:lvl w:ilvl="0" w:tplc="0409000F">
+      <w:start w:val="1"/>
+      <w:numFmt w:val="decimal"/>
+      <w:lvlText w:val="%1."/>
+      <w:lvlJc w:val="left"/>
+      <w:pPr>
+        <w:ind w:left="1080" w:hanging="360"/>
+      </w:pPr>
+    </w:lvl>
+    <w:lvl w:ilvl="1" w:tplc="04090019" w:tentative="1">
+      <w:start w:val="1"/>
+      <w:numFmt w:val="lowerLetter"/>
+      <w:lvlText w:val="%2."/>
+      <w:lvlJc w:val="left"/>
+      <w:pPr>
+        <w:ind w:left="1800" w:hanging="360"/>
+      </w:pPr>
+    </w:lvl>
+    <w:lvl w:ilvl="2" w:tplc="0409001B" w:tentative="1">
+      <w:start w:val="1"/>
+      <w:numFmt w:val="lowerRoman"/>
+      <w:lvlText w:val="%3."/>
+      <w:lvlJc w:val="right"/>
+      <w:pPr>
+        <w:ind w:left="2520" w:hanging="180"/>
+      </w:pPr>
+    </w:lvl>
+    <w:lvl w:ilvl="3" w:tplc="0409000F" w:tentative="1">
+      <w:start w:val="1"/>
+      <w:numFmt w:val="decimal"/>
+      <w:lvlText w:val="%4."/>
+      <w:lvlJc w:val="left"/>
+      <w:pPr>
+        <w:ind w:left="3240" w:hanging="360"/>
+      </w:pPr>
+    </w:lvl>
+    <w:lvl w:ilvl="4" w:tplc="04090019" w:tentative="1">
+      <w:start w:val="1"/>
+      <w:numFmt w:val="lowerLetter"/>
+      <w:lvlText w:val="%5."/>
+      <w:lvlJc w:val="left"/>
+      <w:pPr>
+        <w:ind w:left="3960" w:hanging="360"/>
+      </w:pPr>
+    </w:lvl>
+    <w:lvl w:ilvl="5" w:tplc="0409001B" w:tentative="1">
+      <w:start w:val="1"/>
+      <w:numFmt w:val="lowerRoman"/>
+      <w:lvlText w:val="%6."/>
+      <w:lvlJc w:val="right"/>
+      <w:pPr>
+        <w:ind w:left="4680" w:hanging="180"/>
+      </w:pPr>
+    </w:lvl>
+    <w:lvl w:ilvl="6" w:tplc="0409000F" w:tentative="1">
+      <w:start w:val="1"/>
+      <w:numFmt w:val="decimal"/>
+      <w:lvlText w:val="%7."/>
+      <w:lvlJc w:val="left"/>
+      <w:pPr>
+        <w:ind w:left="5400" w:hanging="360"/>
+      </w:pPr>
+    </w:lvl>
+    <w:lvl w:ilvl="7" w:tplc="04090019" w:tentative="1">
+      <w:start w:val="1"/>
+      <w:numFmt w:val="lowerLetter"/>
+      <w:lvlText w:val="%8."/>
+      <w:lvlJc w:val="left"/>
+      <w:pPr>
+        <w:ind w:left="6120" w:hanging="360"/>
+      </w:pPr>
+    </w:lvl>
+    <w:lvl w:ilvl="8" w:tplc="0409001B" w:tentative="1">
+      <w:start w:val="1"/>
+      <w:numFmt w:val="lowerRoman"/>
+      <w:lvlText w:val="%9."/>
+      <w:lvlJc w:val="right"/>
+      <w:pPr>
+        <w:ind w:left="6840" w:hanging="180"/>
+      </w:pPr>
+    </w:lvl>
+  </w:abstractNum>
+  <w:abstractNum w:abstractNumId="66">
     <w:nsid w:val="4AC51E71"/>
     <w:multiLevelType w:val="hybridMultilevel"/>
     <w:tmpl w:val="0116FA96"/>
@@ -17155,7 +18147,7 @@
       </w:rPr>
     </w:lvl>
   </w:abstractNum>
-  <w:abstractNum w:abstractNumId="65">
+  <w:abstractNum w:abstractNumId="67">
     <w:nsid w:val="4CBE6B62"/>
     <w:multiLevelType w:val="hybridMultilevel"/>
     <w:tmpl w:val="C94625A2"/>
@@ -17241,7 +18233,7 @@
       </w:pPr>
     </w:lvl>
   </w:abstractNum>
-  <w:abstractNum w:abstractNumId="66">
+  <w:abstractNum w:abstractNumId="68">
     <w:nsid w:val="4D2F5C7B"/>
     <w:multiLevelType w:val="hybridMultilevel"/>
     <w:tmpl w:val="B9F2E7DA"/>
@@ -17327,7 +18319,7 @@
       </w:pPr>
     </w:lvl>
   </w:abstractNum>
-  <w:abstractNum w:abstractNumId="67">
+  <w:abstractNum w:abstractNumId="69">
     <w:nsid w:val="502014EB"/>
     <w:multiLevelType w:val="hybridMultilevel"/>
     <w:tmpl w:val="936E6188"/>
@@ -17413,7 +18405,7 @@
       </w:pPr>
     </w:lvl>
   </w:abstractNum>
-  <w:abstractNum w:abstractNumId="68">
+  <w:abstractNum w:abstractNumId="70">
     <w:nsid w:val="50935F4C"/>
     <w:multiLevelType w:val="hybridMultilevel"/>
     <w:tmpl w:val="04348ADA"/>
@@ -17499,7 +18491,7 @@
       </w:pPr>
     </w:lvl>
   </w:abstractNum>
-  <w:abstractNum w:abstractNumId="69">
+  <w:abstractNum w:abstractNumId="71">
     <w:nsid w:val="509A5AEF"/>
     <w:multiLevelType w:val="hybridMultilevel"/>
     <w:tmpl w:val="AA7A913C"/>
@@ -17585,7 +18577,7 @@
       </w:pPr>
     </w:lvl>
   </w:abstractNum>
-  <w:abstractNum w:abstractNumId="70">
+  <w:abstractNum w:abstractNumId="72">
     <w:nsid w:val="513D4C9F"/>
     <w:multiLevelType w:val="hybridMultilevel"/>
     <w:tmpl w:val="65E4663E"/>
@@ -17671,7 +18663,7 @@
       </w:pPr>
     </w:lvl>
   </w:abstractNum>
-  <w:abstractNum w:abstractNumId="71">
+  <w:abstractNum w:abstractNumId="73">
     <w:nsid w:val="52041AFD"/>
     <w:multiLevelType w:val="hybridMultilevel"/>
     <w:tmpl w:val="3A0C2CD2"/>
@@ -17757,7 +18749,7 @@
       </w:pPr>
     </w:lvl>
   </w:abstractNum>
-  <w:abstractNum w:abstractNumId="72">
+  <w:abstractNum w:abstractNumId="74">
     <w:nsid w:val="54103382"/>
     <w:multiLevelType w:val="hybridMultilevel"/>
     <w:tmpl w:val="72603C48"/>
@@ -17843,7 +18835,7 @@
       </w:pPr>
     </w:lvl>
   </w:abstractNum>
-  <w:abstractNum w:abstractNumId="73">
+  <w:abstractNum w:abstractNumId="75">
     <w:nsid w:val="545215DF"/>
     <w:multiLevelType w:val="hybridMultilevel"/>
     <w:tmpl w:val="834095BC"/>
@@ -17929,7 +18921,7 @@
       </w:pPr>
     </w:lvl>
   </w:abstractNum>
-  <w:abstractNum w:abstractNumId="74">
+  <w:abstractNum w:abstractNumId="76">
     <w:nsid w:val="54A332FB"/>
     <w:multiLevelType w:val="hybridMultilevel"/>
     <w:tmpl w:val="936E6188"/>
@@ -18015,7 +19007,7 @@
       </w:pPr>
     </w:lvl>
   </w:abstractNum>
-  <w:abstractNum w:abstractNumId="75">
+  <w:abstractNum w:abstractNumId="77">
     <w:nsid w:val="55E0491D"/>
     <w:multiLevelType w:val="hybridMultilevel"/>
     <w:tmpl w:val="22C8C294"/>
@@ -18101,7 +19093,7 @@
       </w:pPr>
     </w:lvl>
   </w:abstractNum>
-  <w:abstractNum w:abstractNumId="76">
+  <w:abstractNum w:abstractNumId="78">
     <w:nsid w:val="5742450C"/>
     <w:multiLevelType w:val="hybridMultilevel"/>
     <w:tmpl w:val="591017C4"/>
@@ -18187,7 +19179,7 @@
       </w:pPr>
     </w:lvl>
   </w:abstractNum>
-  <w:abstractNum w:abstractNumId="77">
+  <w:abstractNum w:abstractNumId="79">
     <w:nsid w:val="57714FC7"/>
     <w:multiLevelType w:val="hybridMultilevel"/>
     <w:tmpl w:val="936E6188"/>
@@ -18273,7 +19265,7 @@
       </w:pPr>
     </w:lvl>
   </w:abstractNum>
-  <w:abstractNum w:abstractNumId="78">
+  <w:abstractNum w:abstractNumId="80">
     <w:nsid w:val="584A56F4"/>
     <w:multiLevelType w:val="hybridMultilevel"/>
     <w:tmpl w:val="F6A01F48"/>
@@ -18359,7 +19351,7 @@
       </w:pPr>
     </w:lvl>
   </w:abstractNum>
-  <w:abstractNum w:abstractNumId="79">
+  <w:abstractNum w:abstractNumId="81">
     <w:nsid w:val="5857531F"/>
     <w:multiLevelType w:val="hybridMultilevel"/>
     <w:tmpl w:val="3C6A0850"/>
@@ -18445,7 +19437,7 @@
       </w:pPr>
     </w:lvl>
   </w:abstractNum>
-  <w:abstractNum w:abstractNumId="80">
+  <w:abstractNum w:abstractNumId="82">
     <w:nsid w:val="59F14724"/>
     <w:multiLevelType w:val="hybridMultilevel"/>
     <w:tmpl w:val="FBA2FC38"/>
@@ -18531,7 +19523,7 @@
       </w:pPr>
     </w:lvl>
   </w:abstractNum>
-  <w:abstractNum w:abstractNumId="81">
+  <w:abstractNum w:abstractNumId="83">
     <w:nsid w:val="5A512E4E"/>
     <w:multiLevelType w:val="hybridMultilevel"/>
     <w:tmpl w:val="F6A01F48"/>
@@ -18617,7 +19609,7 @@
       </w:pPr>
     </w:lvl>
   </w:abstractNum>
-  <w:abstractNum w:abstractNumId="82">
+  <w:abstractNum w:abstractNumId="84">
     <w:nsid w:val="5B86793F"/>
     <w:multiLevelType w:val="hybridMultilevel"/>
     <w:tmpl w:val="728CCE3A"/>
@@ -18703,7 +19695,7 @@
       </w:pPr>
     </w:lvl>
   </w:abstractNum>
-  <w:abstractNum w:abstractNumId="83">
+  <w:abstractNum w:abstractNumId="85">
     <w:nsid w:val="5CC652F2"/>
     <w:multiLevelType w:val="hybridMultilevel"/>
     <w:tmpl w:val="936E6188"/>
@@ -18789,7 +19781,179 @@
       </w:pPr>
     </w:lvl>
   </w:abstractNum>
-  <w:abstractNum w:abstractNumId="84">
+  <w:abstractNum w:abstractNumId="86">
+    <w:nsid w:val="5D124F87"/>
+    <w:multiLevelType w:val="hybridMultilevel"/>
+    <w:tmpl w:val="E3E09982"/>
+    <w:lvl w:ilvl="0" w:tplc="0409000F">
+      <w:start w:val="1"/>
+      <w:numFmt w:val="decimal"/>
+      <w:lvlText w:val="%1."/>
+      <w:lvlJc w:val="left"/>
+      <w:pPr>
+        <w:ind w:left="1080" w:hanging="360"/>
+      </w:pPr>
+    </w:lvl>
+    <w:lvl w:ilvl="1" w:tplc="04090019" w:tentative="1">
+      <w:start w:val="1"/>
+      <w:numFmt w:val="lowerLetter"/>
+      <w:lvlText w:val="%2."/>
+      <w:lvlJc w:val="left"/>
+      <w:pPr>
+        <w:ind w:left="1800" w:hanging="360"/>
+      </w:pPr>
+    </w:lvl>
+    <w:lvl w:ilvl="2" w:tplc="0409001B" w:tentative="1">
+      <w:start w:val="1"/>
+      <w:numFmt w:val="lowerRoman"/>
+      <w:lvlText w:val="%3."/>
+      <w:lvlJc w:val="right"/>
+      <w:pPr>
+        <w:ind w:left="2520" w:hanging="180"/>
+      </w:pPr>
+    </w:lvl>
+    <w:lvl w:ilvl="3" w:tplc="0409000F" w:tentative="1">
+      <w:start w:val="1"/>
+      <w:numFmt w:val="decimal"/>
+      <w:lvlText w:val="%4."/>
+      <w:lvlJc w:val="left"/>
+      <w:pPr>
+        <w:ind w:left="3240" w:hanging="360"/>
+      </w:pPr>
+    </w:lvl>
+    <w:lvl w:ilvl="4" w:tplc="04090019" w:tentative="1">
+      <w:start w:val="1"/>
+      <w:numFmt w:val="lowerLetter"/>
+      <w:lvlText w:val="%5."/>
+      <w:lvlJc w:val="left"/>
+      <w:pPr>
+        <w:ind w:left="3960" w:hanging="360"/>
+      </w:pPr>
+    </w:lvl>
+    <w:lvl w:ilvl="5" w:tplc="0409001B" w:tentative="1">
+      <w:start w:val="1"/>
+      <w:numFmt w:val="lowerRoman"/>
+      <w:lvlText w:val="%6."/>
+      <w:lvlJc w:val="right"/>
+      <w:pPr>
+        <w:ind w:left="4680" w:hanging="180"/>
+      </w:pPr>
+    </w:lvl>
+    <w:lvl w:ilvl="6" w:tplc="0409000F" w:tentative="1">
+      <w:start w:val="1"/>
+      <w:numFmt w:val="decimal"/>
+      <w:lvlText w:val="%7."/>
+      <w:lvlJc w:val="left"/>
+      <w:pPr>
+        <w:ind w:left="5400" w:hanging="360"/>
+      </w:pPr>
+    </w:lvl>
+    <w:lvl w:ilvl="7" w:tplc="04090019" w:tentative="1">
+      <w:start w:val="1"/>
+      <w:numFmt w:val="lowerLetter"/>
+      <w:lvlText w:val="%8."/>
+      <w:lvlJc w:val="left"/>
+      <w:pPr>
+        <w:ind w:left="6120" w:hanging="360"/>
+      </w:pPr>
+    </w:lvl>
+    <w:lvl w:ilvl="8" w:tplc="0409001B" w:tentative="1">
+      <w:start w:val="1"/>
+      <w:numFmt w:val="lowerRoman"/>
+      <w:lvlText w:val="%9."/>
+      <w:lvlJc w:val="right"/>
+      <w:pPr>
+        <w:ind w:left="6840" w:hanging="180"/>
+      </w:pPr>
+    </w:lvl>
+  </w:abstractNum>
+  <w:abstractNum w:abstractNumId="87">
+    <w:nsid w:val="5D58483A"/>
+    <w:multiLevelType w:val="hybridMultilevel"/>
+    <w:tmpl w:val="B3F8B072"/>
+    <w:lvl w:ilvl="0" w:tplc="0409000F">
+      <w:start w:val="1"/>
+      <w:numFmt w:val="decimal"/>
+      <w:lvlText w:val="%1."/>
+      <w:lvlJc w:val="left"/>
+      <w:pPr>
+        <w:ind w:left="1080" w:hanging="360"/>
+      </w:pPr>
+    </w:lvl>
+    <w:lvl w:ilvl="1" w:tplc="04090019" w:tentative="1">
+      <w:start w:val="1"/>
+      <w:numFmt w:val="lowerLetter"/>
+      <w:lvlText w:val="%2."/>
+      <w:lvlJc w:val="left"/>
+      <w:pPr>
+        <w:ind w:left="1800" w:hanging="360"/>
+      </w:pPr>
+    </w:lvl>
+    <w:lvl w:ilvl="2" w:tplc="0409001B" w:tentative="1">
+      <w:start w:val="1"/>
+      <w:numFmt w:val="lowerRoman"/>
+      <w:lvlText w:val="%3."/>
+      <w:lvlJc w:val="right"/>
+      <w:pPr>
+        <w:ind w:left="2520" w:hanging="180"/>
+      </w:pPr>
+    </w:lvl>
+    <w:lvl w:ilvl="3" w:tplc="0409000F" w:tentative="1">
+      <w:start w:val="1"/>
+      <w:numFmt w:val="decimal"/>
+      <w:lvlText w:val="%4."/>
+      <w:lvlJc w:val="left"/>
+      <w:pPr>
+        <w:ind w:left="3240" w:hanging="360"/>
+      </w:pPr>
+    </w:lvl>
+    <w:lvl w:ilvl="4" w:tplc="04090019" w:tentative="1">
+      <w:start w:val="1"/>
+      <w:numFmt w:val="lowerLetter"/>
+      <w:lvlText w:val="%5."/>
+      <w:lvlJc w:val="left"/>
+      <w:pPr>
+        <w:ind w:left="3960" w:hanging="360"/>
+      </w:pPr>
+    </w:lvl>
+    <w:lvl w:ilvl="5" w:tplc="0409001B" w:tentative="1">
+      <w:start w:val="1"/>
+      <w:numFmt w:val="lowerRoman"/>
+      <w:lvlText w:val="%6."/>
+      <w:lvlJc w:val="right"/>
+      <w:pPr>
+        <w:ind w:left="4680" w:hanging="180"/>
+      </w:pPr>
+    </w:lvl>
+    <w:lvl w:ilvl="6" w:tplc="0409000F" w:tentative="1">
+      <w:start w:val="1"/>
+      <w:numFmt w:val="decimal"/>
+      <w:lvlText w:val="%7."/>
+      <w:lvlJc w:val="left"/>
+      <w:pPr>
+        <w:ind w:left="5400" w:hanging="360"/>
+      </w:pPr>
+    </w:lvl>
+    <w:lvl w:ilvl="7" w:tplc="04090019" w:tentative="1">
+      <w:start w:val="1"/>
+      <w:numFmt w:val="lowerLetter"/>
+      <w:lvlText w:val="%8."/>
+      <w:lvlJc w:val="left"/>
+      <w:pPr>
+        <w:ind w:left="6120" w:hanging="360"/>
+      </w:pPr>
+    </w:lvl>
+    <w:lvl w:ilvl="8" w:tplc="0409001B" w:tentative="1">
+      <w:start w:val="1"/>
+      <w:numFmt w:val="lowerRoman"/>
+      <w:lvlText w:val="%9."/>
+      <w:lvlJc w:val="right"/>
+      <w:pPr>
+        <w:ind w:left="6840" w:hanging="180"/>
+      </w:pPr>
+    </w:lvl>
+  </w:abstractNum>
+  <w:abstractNum w:abstractNumId="88">
     <w:nsid w:val="608B783D"/>
     <w:multiLevelType w:val="hybridMultilevel"/>
     <w:tmpl w:val="285A8B7A"/>
@@ -18875,7 +20039,7 @@
       </w:pPr>
     </w:lvl>
   </w:abstractNum>
-  <w:abstractNum w:abstractNumId="85">
+  <w:abstractNum w:abstractNumId="89">
     <w:nsid w:val="62273A8D"/>
     <w:multiLevelType w:val="hybridMultilevel"/>
     <w:tmpl w:val="FCDE7B62"/>
@@ -18961,7 +20125,7 @@
       </w:pPr>
     </w:lvl>
   </w:abstractNum>
-  <w:abstractNum w:abstractNumId="86">
+  <w:abstractNum w:abstractNumId="90">
     <w:nsid w:val="638A771C"/>
     <w:multiLevelType w:val="hybridMultilevel"/>
     <w:tmpl w:val="59B28DAC"/>
@@ -19047,7 +20211,7 @@
       </w:pPr>
     </w:lvl>
   </w:abstractNum>
-  <w:abstractNum w:abstractNumId="87">
+  <w:abstractNum w:abstractNumId="91">
     <w:nsid w:val="643B7747"/>
     <w:multiLevelType w:val="hybridMultilevel"/>
     <w:tmpl w:val="72F6BE14"/>
@@ -19133,7 +20297,7 @@
       </w:pPr>
     </w:lvl>
   </w:abstractNum>
-  <w:abstractNum w:abstractNumId="88">
+  <w:abstractNum w:abstractNumId="92">
     <w:nsid w:val="65ED7905"/>
     <w:multiLevelType w:val="hybridMultilevel"/>
     <w:tmpl w:val="936E6188"/>
@@ -19219,7 +20383,7 @@
       </w:pPr>
     </w:lvl>
   </w:abstractNum>
-  <w:abstractNum w:abstractNumId="89">
+  <w:abstractNum w:abstractNumId="93">
     <w:nsid w:val="6811212F"/>
     <w:multiLevelType w:val="hybridMultilevel"/>
     <w:tmpl w:val="936E6188"/>
@@ -19305,7 +20469,7 @@
       </w:pPr>
     </w:lvl>
   </w:abstractNum>
-  <w:abstractNum w:abstractNumId="90">
+  <w:abstractNum w:abstractNumId="94">
     <w:nsid w:val="68461AED"/>
     <w:multiLevelType w:val="hybridMultilevel"/>
     <w:tmpl w:val="77463074"/>
@@ -19391,7 +20555,7 @@
       </w:pPr>
     </w:lvl>
   </w:abstractNum>
-  <w:abstractNum w:abstractNumId="91">
+  <w:abstractNum w:abstractNumId="95">
     <w:nsid w:val="69540517"/>
     <w:multiLevelType w:val="hybridMultilevel"/>
     <w:tmpl w:val="F5123F6A"/>
@@ -19477,7 +20641,7 @@
       </w:pPr>
     </w:lvl>
   </w:abstractNum>
-  <w:abstractNum w:abstractNumId="92">
+  <w:abstractNum w:abstractNumId="96">
     <w:nsid w:val="69A821E2"/>
     <w:multiLevelType w:val="hybridMultilevel"/>
     <w:tmpl w:val="481E3268"/>
@@ -19563,93 +20727,7 @@
       </w:pPr>
     </w:lvl>
   </w:abstractNum>
-  <w:abstractNum w:abstractNumId="93">
-    <w:nsid w:val="69EB3A30"/>
-    <w:multiLevelType w:val="hybridMultilevel"/>
-    <w:tmpl w:val="140C8EBC"/>
-    <w:lvl w:ilvl="0" w:tplc="0409000F">
-      <w:start w:val="1"/>
-      <w:numFmt w:val="decimal"/>
-      <w:lvlText w:val="%1."/>
-      <w:lvlJc w:val="left"/>
-      <w:pPr>
-        <w:ind w:left="720" w:hanging="360"/>
-      </w:pPr>
-    </w:lvl>
-    <w:lvl w:ilvl="1" w:tplc="04090019" w:tentative="1">
-      <w:start w:val="1"/>
-      <w:numFmt w:val="lowerLetter"/>
-      <w:lvlText w:val="%2."/>
-      <w:lvlJc w:val="left"/>
-      <w:pPr>
-        <w:ind w:left="1440" w:hanging="360"/>
-      </w:pPr>
-    </w:lvl>
-    <w:lvl w:ilvl="2" w:tplc="0409001B" w:tentative="1">
-      <w:start w:val="1"/>
-      <w:numFmt w:val="lowerRoman"/>
-      <w:lvlText w:val="%3."/>
-      <w:lvlJc w:val="right"/>
-      <w:pPr>
-        <w:ind w:left="2160" w:hanging="180"/>
-      </w:pPr>
-    </w:lvl>
-    <w:lvl w:ilvl="3" w:tplc="0409000F" w:tentative="1">
-      <w:start w:val="1"/>
-      <w:numFmt w:val="decimal"/>
-      <w:lvlText w:val="%4."/>
-      <w:lvlJc w:val="left"/>
-      <w:pPr>
-        <w:ind w:left="2880" w:hanging="360"/>
-      </w:pPr>
-    </w:lvl>
-    <w:lvl w:ilvl="4" w:tplc="04090019" w:tentative="1">
-      <w:start w:val="1"/>
-      <w:numFmt w:val="lowerLetter"/>
-      <w:lvlText w:val="%5."/>
-      <w:lvlJc w:val="left"/>
-      <w:pPr>
-        <w:ind w:left="3600" w:hanging="360"/>
-      </w:pPr>
-    </w:lvl>
-    <w:lvl w:ilvl="5" w:tplc="0409001B" w:tentative="1">
-      <w:start w:val="1"/>
-      <w:numFmt w:val="lowerRoman"/>
-      <w:lvlText w:val="%6."/>
-      <w:lvlJc w:val="right"/>
-      <w:pPr>
-        <w:ind w:left="4320" w:hanging="180"/>
-      </w:pPr>
-    </w:lvl>
-    <w:lvl w:ilvl="6" w:tplc="0409000F" w:tentative="1">
-      <w:start w:val="1"/>
-      <w:numFmt w:val="decimal"/>
-      <w:lvlText w:val="%7."/>
-      <w:lvlJc w:val="left"/>
-      <w:pPr>
-        <w:ind w:left="5040" w:hanging="360"/>
-      </w:pPr>
-    </w:lvl>
-    <w:lvl w:ilvl="7" w:tplc="04090019" w:tentative="1">
-      <w:start w:val="1"/>
-      <w:numFmt w:val="lowerLetter"/>
-      <w:lvlText w:val="%8."/>
-      <w:lvlJc w:val="left"/>
-      <w:pPr>
-        <w:ind w:left="5760" w:hanging="360"/>
-      </w:pPr>
-    </w:lvl>
-    <w:lvl w:ilvl="8" w:tplc="0409001B" w:tentative="1">
-      <w:start w:val="1"/>
-      <w:numFmt w:val="lowerRoman"/>
-      <w:lvlText w:val="%9."/>
-      <w:lvlJc w:val="right"/>
-      <w:pPr>
-        <w:ind w:left="6480" w:hanging="180"/>
-      </w:pPr>
-    </w:lvl>
-  </w:abstractNum>
-  <w:abstractNum w:abstractNumId="94">
+  <w:abstractNum w:abstractNumId="97">
     <w:nsid w:val="6A382CF2"/>
     <w:multiLevelType w:val="hybridMultilevel"/>
     <w:tmpl w:val="936E6188"/>
@@ -19735,7 +20813,7 @@
       </w:pPr>
     </w:lvl>
   </w:abstractNum>
-  <w:abstractNum w:abstractNumId="95">
+  <w:abstractNum w:abstractNumId="98">
     <w:nsid w:val="6A9E7380"/>
     <w:multiLevelType w:val="hybridMultilevel"/>
     <w:tmpl w:val="8B1A07DA"/>
@@ -19821,7 +20899,7 @@
       </w:pPr>
     </w:lvl>
   </w:abstractNum>
-  <w:abstractNum w:abstractNumId="96">
+  <w:abstractNum w:abstractNumId="99">
     <w:nsid w:val="6B2B1E34"/>
     <w:multiLevelType w:val="hybridMultilevel"/>
     <w:tmpl w:val="DBD86576"/>
@@ -19907,7 +20985,7 @@
       </w:pPr>
     </w:lvl>
   </w:abstractNum>
-  <w:abstractNum w:abstractNumId="97">
+  <w:abstractNum w:abstractNumId="100">
     <w:nsid w:val="6B4574DB"/>
     <w:multiLevelType w:val="hybridMultilevel"/>
     <w:tmpl w:val="72EAE286"/>
@@ -19993,7 +21071,7 @@
       </w:pPr>
     </w:lvl>
   </w:abstractNum>
-  <w:abstractNum w:abstractNumId="98">
+  <w:abstractNum w:abstractNumId="101">
     <w:nsid w:val="6BFE4C02"/>
     <w:multiLevelType w:val="hybridMultilevel"/>
     <w:tmpl w:val="D0304958"/>
@@ -20079,7 +21157,7 @@
       </w:pPr>
     </w:lvl>
   </w:abstractNum>
-  <w:abstractNum w:abstractNumId="99">
+  <w:abstractNum w:abstractNumId="102">
     <w:nsid w:val="6C3B4F97"/>
     <w:multiLevelType w:val="hybridMultilevel"/>
     <w:tmpl w:val="A1AA67B4"/>
@@ -20165,7 +21243,7 @@
       </w:pPr>
     </w:lvl>
   </w:abstractNum>
-  <w:abstractNum w:abstractNumId="100">
+  <w:abstractNum w:abstractNumId="103">
     <w:nsid w:val="6C750EB8"/>
     <w:multiLevelType w:val="hybridMultilevel"/>
     <w:tmpl w:val="C128A456"/>
@@ -20251,7 +21329,7 @@
       </w:pPr>
     </w:lvl>
   </w:abstractNum>
-  <w:abstractNum w:abstractNumId="101">
+  <w:abstractNum w:abstractNumId="104">
     <w:nsid w:val="6D64747B"/>
     <w:multiLevelType w:val="hybridMultilevel"/>
     <w:tmpl w:val="BB3A1668"/>
@@ -20337,7 +21415,7 @@
       </w:pPr>
     </w:lvl>
   </w:abstractNum>
-  <w:abstractNum w:abstractNumId="102">
+  <w:abstractNum w:abstractNumId="105">
     <w:nsid w:val="6D9833A7"/>
     <w:multiLevelType w:val="hybridMultilevel"/>
     <w:tmpl w:val="8B1A07DA"/>
@@ -20423,7 +21501,7 @@
       </w:pPr>
     </w:lvl>
   </w:abstractNum>
-  <w:abstractNum w:abstractNumId="103">
+  <w:abstractNum w:abstractNumId="106">
     <w:nsid w:val="6DE546E1"/>
     <w:multiLevelType w:val="hybridMultilevel"/>
     <w:tmpl w:val="F8A2145E"/>
@@ -20509,7 +21587,7 @@
       </w:pPr>
     </w:lvl>
   </w:abstractNum>
-  <w:abstractNum w:abstractNumId="104">
+  <w:abstractNum w:abstractNumId="107">
     <w:nsid w:val="6EA508F6"/>
     <w:multiLevelType w:val="hybridMultilevel"/>
     <w:tmpl w:val="936E6188"/>
@@ -20595,7 +21673,7 @@
       </w:pPr>
     </w:lvl>
   </w:abstractNum>
-  <w:abstractNum w:abstractNumId="105">
+  <w:abstractNum w:abstractNumId="108">
     <w:nsid w:val="70A81E9D"/>
     <w:multiLevelType w:val="hybridMultilevel"/>
     <w:tmpl w:val="3A4CFF16"/>
@@ -20681,7 +21759,7 @@
       </w:pPr>
     </w:lvl>
   </w:abstractNum>
-  <w:abstractNum w:abstractNumId="106">
+  <w:abstractNum w:abstractNumId="109">
     <w:nsid w:val="71052DCF"/>
     <w:multiLevelType w:val="hybridMultilevel"/>
     <w:tmpl w:val="17D48F6C"/>
@@ -20767,7 +21845,7 @@
       </w:pPr>
     </w:lvl>
   </w:abstractNum>
-  <w:abstractNum w:abstractNumId="107">
+  <w:abstractNum w:abstractNumId="110">
     <w:nsid w:val="71DA0060"/>
     <w:multiLevelType w:val="hybridMultilevel"/>
     <w:tmpl w:val="0B864DBC"/>
@@ -20853,7 +21931,93 @@
       </w:pPr>
     </w:lvl>
   </w:abstractNum>
-  <w:abstractNum w:abstractNumId="108">
+  <w:abstractNum w:abstractNumId="111">
+    <w:nsid w:val="729C08BA"/>
+    <w:multiLevelType w:val="hybridMultilevel"/>
+    <w:tmpl w:val="0EE0EBBE"/>
+    <w:lvl w:ilvl="0" w:tplc="0409000F">
+      <w:start w:val="1"/>
+      <w:numFmt w:val="decimal"/>
+      <w:lvlText w:val="%1."/>
+      <w:lvlJc w:val="left"/>
+      <w:pPr>
+        <w:ind w:left="720" w:hanging="360"/>
+      </w:pPr>
+    </w:lvl>
+    <w:lvl w:ilvl="1" w:tplc="04090019" w:tentative="1">
+      <w:start w:val="1"/>
+      <w:numFmt w:val="lowerLetter"/>
+      <w:lvlText w:val="%2."/>
+      <w:lvlJc w:val="left"/>
+      <w:pPr>
+        <w:ind w:left="1440" w:hanging="360"/>
+      </w:pPr>
+    </w:lvl>
+    <w:lvl w:ilvl="2" w:tplc="0409001B" w:tentative="1">
+      <w:start w:val="1"/>
+      <w:numFmt w:val="lowerRoman"/>
+      <w:lvlText w:val="%3."/>
+      <w:lvlJc w:val="right"/>
+      <w:pPr>
+        <w:ind w:left="2160" w:hanging="180"/>
+      </w:pPr>
+    </w:lvl>
+    <w:lvl w:ilvl="3" w:tplc="0409000F" w:tentative="1">
+      <w:start w:val="1"/>
+      <w:numFmt w:val="decimal"/>
+      <w:lvlText w:val="%4."/>
+      <w:lvlJc w:val="left"/>
+      <w:pPr>
+        <w:ind w:left="2880" w:hanging="360"/>
+      </w:pPr>
+    </w:lvl>
+    <w:lvl w:ilvl="4" w:tplc="04090019" w:tentative="1">
+      <w:start w:val="1"/>
+      <w:numFmt w:val="lowerLetter"/>
+      <w:lvlText w:val="%5."/>
+      <w:lvlJc w:val="left"/>
+      <w:pPr>
+        <w:ind w:left="3600" w:hanging="360"/>
+      </w:pPr>
+    </w:lvl>
+    <w:lvl w:ilvl="5" w:tplc="0409001B" w:tentative="1">
+      <w:start w:val="1"/>
+      <w:numFmt w:val="lowerRoman"/>
+      <w:lvlText w:val="%6."/>
+      <w:lvlJc w:val="right"/>
+      <w:pPr>
+        <w:ind w:left="4320" w:hanging="180"/>
+      </w:pPr>
+    </w:lvl>
+    <w:lvl w:ilvl="6" w:tplc="0409000F" w:tentative="1">
+      <w:start w:val="1"/>
+      <w:numFmt w:val="decimal"/>
+      <w:lvlText w:val="%7."/>
+      <w:lvlJc w:val="left"/>
+      <w:pPr>
+        <w:ind w:left="5040" w:hanging="360"/>
+      </w:pPr>
+    </w:lvl>
+    <w:lvl w:ilvl="7" w:tplc="04090019" w:tentative="1">
+      <w:start w:val="1"/>
+      <w:numFmt w:val="lowerLetter"/>
+      <w:lvlText w:val="%8."/>
+      <w:lvlJc w:val="left"/>
+      <w:pPr>
+        <w:ind w:left="5760" w:hanging="360"/>
+      </w:pPr>
+    </w:lvl>
+    <w:lvl w:ilvl="8" w:tplc="0409001B" w:tentative="1">
+      <w:start w:val="1"/>
+      <w:numFmt w:val="lowerRoman"/>
+      <w:lvlText w:val="%9."/>
+      <w:lvlJc w:val="right"/>
+      <w:pPr>
+        <w:ind w:left="6480" w:hanging="180"/>
+      </w:pPr>
+    </w:lvl>
+  </w:abstractNum>
+  <w:abstractNum w:abstractNumId="112">
     <w:nsid w:val="73195EB6"/>
     <w:multiLevelType w:val="hybridMultilevel"/>
     <w:tmpl w:val="04348ADA"/>
@@ -20939,7 +22103,7 @@
       </w:pPr>
     </w:lvl>
   </w:abstractNum>
-  <w:abstractNum w:abstractNumId="109">
+  <w:abstractNum w:abstractNumId="113">
     <w:nsid w:val="744D0FAA"/>
     <w:multiLevelType w:val="hybridMultilevel"/>
     <w:tmpl w:val="3FB6B60C"/>
@@ -21025,7 +22189,7 @@
       </w:pPr>
     </w:lvl>
   </w:abstractNum>
-  <w:abstractNum w:abstractNumId="110">
+  <w:abstractNum w:abstractNumId="114">
     <w:nsid w:val="749254B6"/>
     <w:multiLevelType w:val="hybridMultilevel"/>
     <w:tmpl w:val="05A03C62"/>
@@ -21111,7 +22275,7 @@
       </w:pPr>
     </w:lvl>
   </w:abstractNum>
-  <w:abstractNum w:abstractNumId="111">
+  <w:abstractNum w:abstractNumId="115">
     <w:nsid w:val="763119F4"/>
     <w:multiLevelType w:val="hybridMultilevel"/>
     <w:tmpl w:val="BDBC5682"/>
@@ -21197,7 +22361,7 @@
       </w:pPr>
     </w:lvl>
   </w:abstractNum>
-  <w:abstractNum w:abstractNumId="112">
+  <w:abstractNum w:abstractNumId="116">
     <w:nsid w:val="76A44121"/>
     <w:multiLevelType w:val="hybridMultilevel"/>
     <w:tmpl w:val="B37E55B8"/>
@@ -21283,7 +22447,7 @@
       </w:pPr>
     </w:lvl>
   </w:abstractNum>
-  <w:abstractNum w:abstractNumId="113">
+  <w:abstractNum w:abstractNumId="117">
     <w:nsid w:val="779559AC"/>
     <w:multiLevelType w:val="hybridMultilevel"/>
     <w:tmpl w:val="CDEED37C"/>
@@ -21369,7 +22533,7 @@
       </w:pPr>
     </w:lvl>
   </w:abstractNum>
-  <w:abstractNum w:abstractNumId="114">
+  <w:abstractNum w:abstractNumId="118">
     <w:nsid w:val="782917AE"/>
     <w:multiLevelType w:val="hybridMultilevel"/>
     <w:tmpl w:val="8B1A07DA"/>
@@ -21455,7 +22619,7 @@
       </w:pPr>
     </w:lvl>
   </w:abstractNum>
-  <w:abstractNum w:abstractNumId="115">
+  <w:abstractNum w:abstractNumId="119">
     <w:nsid w:val="7C906F0C"/>
     <w:multiLevelType w:val="hybridMultilevel"/>
     <w:tmpl w:val="EA181A2E"/>
@@ -21541,7 +22705,7 @@
       </w:pPr>
     </w:lvl>
   </w:abstractNum>
-  <w:abstractNum w:abstractNumId="116">
+  <w:abstractNum w:abstractNumId="120">
     <w:nsid w:val="7D045A6D"/>
     <w:multiLevelType w:val="hybridMultilevel"/>
     <w:tmpl w:val="BB3A1668"/>
@@ -21627,7 +22791,7 @@
       </w:pPr>
     </w:lvl>
   </w:abstractNum>
-  <w:abstractNum w:abstractNumId="117">
+  <w:abstractNum w:abstractNumId="121">
     <w:nsid w:val="7D7E1438"/>
     <w:multiLevelType w:val="hybridMultilevel"/>
     <w:tmpl w:val="B60A1912"/>
@@ -21740,7 +22904,7 @@
       </w:rPr>
     </w:lvl>
   </w:abstractNum>
-  <w:abstractNum w:abstractNumId="118">
+  <w:abstractNum w:abstractNumId="122">
     <w:nsid w:val="7EBF318F"/>
     <w:multiLevelType w:val="hybridMultilevel"/>
     <w:tmpl w:val="176E33C4"/>
@@ -21826,7 +22990,7 @@
       </w:pPr>
     </w:lvl>
   </w:abstractNum>
-  <w:abstractNum w:abstractNumId="119">
+  <w:abstractNum w:abstractNumId="123">
     <w:nsid w:val="7F1E002E"/>
     <w:multiLevelType w:val="hybridMultilevel"/>
     <w:tmpl w:val="3B42A8D6"/>
@@ -21912,7 +23076,93 @@
       </w:pPr>
     </w:lvl>
   </w:abstractNum>
-  <w:abstractNum w:abstractNumId="120">
+  <w:abstractNum w:abstractNumId="124">
+    <w:nsid w:val="7F4F5C23"/>
+    <w:multiLevelType w:val="hybridMultilevel"/>
+    <w:tmpl w:val="E3E09982"/>
+    <w:lvl w:ilvl="0" w:tplc="0409000F">
+      <w:start w:val="1"/>
+      <w:numFmt w:val="decimal"/>
+      <w:lvlText w:val="%1."/>
+      <w:lvlJc w:val="left"/>
+      <w:pPr>
+        <w:ind w:left="1080" w:hanging="360"/>
+      </w:pPr>
+    </w:lvl>
+    <w:lvl w:ilvl="1" w:tplc="04090019" w:tentative="1">
+      <w:start w:val="1"/>
+      <w:numFmt w:val="lowerLetter"/>
+      <w:lvlText w:val="%2."/>
+      <w:lvlJc w:val="left"/>
+      <w:pPr>
+        <w:ind w:left="1800" w:hanging="360"/>
+      </w:pPr>
+    </w:lvl>
+    <w:lvl w:ilvl="2" w:tplc="0409001B" w:tentative="1">
+      <w:start w:val="1"/>
+      <w:numFmt w:val="lowerRoman"/>
+      <w:lvlText w:val="%3."/>
+      <w:lvlJc w:val="right"/>
+      <w:pPr>
+        <w:ind w:left="2520" w:hanging="180"/>
+      </w:pPr>
+    </w:lvl>
+    <w:lvl w:ilvl="3" w:tplc="0409000F" w:tentative="1">
+      <w:start w:val="1"/>
+      <w:numFmt w:val="decimal"/>
+      <w:lvlText w:val="%4."/>
+      <w:lvlJc w:val="left"/>
+      <w:pPr>
+        <w:ind w:left="3240" w:hanging="360"/>
+      </w:pPr>
+    </w:lvl>
+    <w:lvl w:ilvl="4" w:tplc="04090019" w:tentative="1">
+      <w:start w:val="1"/>
+      <w:numFmt w:val="lowerLetter"/>
+      <w:lvlText w:val="%5."/>
+      <w:lvlJc w:val="left"/>
+      <w:pPr>
+        <w:ind w:left="3960" w:hanging="360"/>
+      </w:pPr>
+    </w:lvl>
+    <w:lvl w:ilvl="5" w:tplc="0409001B" w:tentative="1">
+      <w:start w:val="1"/>
+      <w:numFmt w:val="lowerRoman"/>
+      <w:lvlText w:val="%6."/>
+      <w:lvlJc w:val="right"/>
+      <w:pPr>
+        <w:ind w:left="4680" w:hanging="180"/>
+      </w:pPr>
+    </w:lvl>
+    <w:lvl w:ilvl="6" w:tplc="0409000F" w:tentative="1">
+      <w:start w:val="1"/>
+      <w:numFmt w:val="decimal"/>
+      <w:lvlText w:val="%7."/>
+      <w:lvlJc w:val="left"/>
+      <w:pPr>
+        <w:ind w:left="5400" w:hanging="360"/>
+      </w:pPr>
+    </w:lvl>
+    <w:lvl w:ilvl="7" w:tplc="04090019" w:tentative="1">
+      <w:start w:val="1"/>
+      <w:numFmt w:val="lowerLetter"/>
+      <w:lvlText w:val="%8."/>
+      <w:lvlJc w:val="left"/>
+      <w:pPr>
+        <w:ind w:left="6120" w:hanging="360"/>
+      </w:pPr>
+    </w:lvl>
+    <w:lvl w:ilvl="8" w:tplc="0409001B" w:tentative="1">
+      <w:start w:val="1"/>
+      <w:numFmt w:val="lowerRoman"/>
+      <w:lvlText w:val="%9."/>
+      <w:lvlJc w:val="right"/>
+      <w:pPr>
+        <w:ind w:left="6840" w:hanging="180"/>
+      </w:pPr>
+    </w:lvl>
+  </w:abstractNum>
+  <w:abstractNum w:abstractNumId="125">
     <w:nsid w:val="7F9C5493"/>
     <w:multiLevelType w:val="hybridMultilevel"/>
     <w:tmpl w:val="A8E4A05A"/>
@@ -21998,7 +23248,7 @@
       </w:pPr>
     </w:lvl>
   </w:abstractNum>
-  <w:abstractNum w:abstractNumId="121">
+  <w:abstractNum w:abstractNumId="126">
     <w:nsid w:val="7FC624A8"/>
     <w:multiLevelType w:val="hybridMultilevel"/>
     <w:tmpl w:val="37180E1E"/>
@@ -22085,372 +23335,387 @@
     </w:lvl>
   </w:abstractNum>
   <w:num w:numId="1">
-    <w:abstractNumId w:val="64"/>
+    <w:abstractNumId w:val="66"/>
   </w:num>
   <w:num w:numId="2">
-    <w:abstractNumId w:val="83"/>
+    <w:abstractNumId w:val="85"/>
   </w:num>
   <w:num w:numId="3">
-    <w:abstractNumId w:val="111"/>
+    <w:abstractNumId w:val="115"/>
   </w:num>
   <w:num w:numId="4">
-    <w:abstractNumId w:val="9"/>
+    <w:abstractNumId w:val="8"/>
   </w:num>
   <w:num w:numId="5">
-    <w:abstractNumId w:val="20"/>
+    <w:abstractNumId w:val="17"/>
   </w:num>
   <w:num w:numId="6">
     <w:abstractNumId w:val="59"/>
   </w:num>
   <w:num w:numId="7">
-    <w:abstractNumId w:val="88"/>
+    <w:abstractNumId w:val="92"/>
   </w:num>
   <w:num w:numId="8">
-    <w:abstractNumId w:val="117"/>
+    <w:abstractNumId w:val="121"/>
   </w:num>
   <w:num w:numId="9">
-    <w:abstractNumId w:val="54"/>
+    <w:abstractNumId w:val="52"/>
   </w:num>
   <w:num w:numId="10">
+    <w:abstractNumId w:val="13"/>
+  </w:num>
+  <w:num w:numId="11">
+    <w:abstractNumId w:val="5"/>
+  </w:num>
+  <w:num w:numId="12">
+    <w:abstractNumId w:val="6"/>
+  </w:num>
+  <w:num w:numId="13">
+    <w:abstractNumId w:val="43"/>
+  </w:num>
+  <w:num w:numId="14">
+    <w:abstractNumId w:val="81"/>
+  </w:num>
+  <w:num w:numId="15">
+    <w:abstractNumId w:val="19"/>
+  </w:num>
+  <w:num w:numId="16">
+    <w:abstractNumId w:val="94"/>
+  </w:num>
+  <w:num w:numId="17">
     <w:abstractNumId w:val="14"/>
   </w:num>
-  <w:num w:numId="11">
-    <w:abstractNumId w:val="6"/>
-  </w:num>
-  <w:num w:numId="12">
-    <w:abstractNumId w:val="7"/>
-  </w:num>
-  <w:num w:numId="13">
-    <w:abstractNumId w:val="45"/>
-  </w:num>
-  <w:num w:numId="14">
-    <w:abstractNumId w:val="79"/>
-  </w:num>
-  <w:num w:numId="15">
-    <w:abstractNumId w:val="22"/>
-  </w:num>
-  <w:num w:numId="16">
-    <w:abstractNumId w:val="90"/>
-  </w:num>
-  <w:num w:numId="17">
-    <w:abstractNumId w:val="15"/>
-  </w:num>
   <w:num w:numId="18">
-    <w:abstractNumId w:val="55"/>
+    <w:abstractNumId w:val="53"/>
   </w:num>
   <w:num w:numId="19">
-    <w:abstractNumId w:val="28"/>
+    <w:abstractNumId w:val="25"/>
   </w:num>
   <w:num w:numId="20">
-    <w:abstractNumId w:val="110"/>
+    <w:abstractNumId w:val="114"/>
   </w:num>
   <w:num w:numId="21">
     <w:abstractNumId w:val="1"/>
   </w:num>
   <w:num w:numId="22">
-    <w:abstractNumId w:val="97"/>
+    <w:abstractNumId w:val="100"/>
   </w:num>
   <w:num w:numId="23">
-    <w:abstractNumId w:val="63"/>
+    <w:abstractNumId w:val="64"/>
   </w:num>
   <w:num w:numId="24">
-    <w:abstractNumId w:val="12"/>
+    <w:abstractNumId w:val="11"/>
   </w:num>
   <w:num w:numId="25">
-    <w:abstractNumId w:val="56"/>
+    <w:abstractNumId w:val="54"/>
   </w:num>
   <w:num w:numId="26">
     <w:abstractNumId w:val="0"/>
   </w:num>
   <w:num w:numId="27">
+    <w:abstractNumId w:val="42"/>
+  </w:num>
+  <w:num w:numId="28">
+    <w:abstractNumId w:val="89"/>
+  </w:num>
+  <w:num w:numId="29">
+    <w:abstractNumId w:val="78"/>
+  </w:num>
+  <w:num w:numId="30">
+    <w:abstractNumId w:val="22"/>
+  </w:num>
+  <w:num w:numId="31">
+    <w:abstractNumId w:val="96"/>
+  </w:num>
+  <w:num w:numId="32">
+    <w:abstractNumId w:val="15"/>
+  </w:num>
+  <w:num w:numId="33">
+    <w:abstractNumId w:val="33"/>
+  </w:num>
+  <w:num w:numId="34">
+    <w:abstractNumId w:val="105"/>
+  </w:num>
+  <w:num w:numId="35">
+    <w:abstractNumId w:val="24"/>
+  </w:num>
+  <w:num w:numId="36">
+    <w:abstractNumId w:val="50"/>
+  </w:num>
+  <w:num w:numId="37">
+    <w:abstractNumId w:val="47"/>
+  </w:num>
+  <w:num w:numId="38">
+    <w:abstractNumId w:val="71"/>
+  </w:num>
+  <w:num w:numId="39">
+    <w:abstractNumId w:val="35"/>
+  </w:num>
+  <w:num w:numId="40">
+    <w:abstractNumId w:val="109"/>
+  </w:num>
+  <w:num w:numId="41">
+    <w:abstractNumId w:val="10"/>
+  </w:num>
+  <w:num w:numId="42">
     <w:abstractNumId w:val="44"/>
   </w:num>
-  <w:num w:numId="28">
-    <w:abstractNumId w:val="85"/>
+  <w:num w:numId="43">
+    <w:abstractNumId w:val="72"/>
   </w:num>
-  <w:num w:numId="29">
+  <w:num w:numId="44">
+    <w:abstractNumId w:val="68"/>
+  </w:num>
+  <w:num w:numId="45">
+    <w:abstractNumId w:val="45"/>
+  </w:num>
+  <w:num w:numId="46">
+    <w:abstractNumId w:val="112"/>
+  </w:num>
+  <w:num w:numId="47">
+    <w:abstractNumId w:val="70"/>
+  </w:num>
+  <w:num w:numId="48">
+    <w:abstractNumId w:val="30"/>
+  </w:num>
+  <w:num w:numId="49">
+    <w:abstractNumId w:val="34"/>
+  </w:num>
+  <w:num w:numId="50">
+    <w:abstractNumId w:val="95"/>
+  </w:num>
+  <w:num w:numId="51">
+    <w:abstractNumId w:val="23"/>
+  </w:num>
+  <w:num w:numId="52">
+    <w:abstractNumId w:val="82"/>
+  </w:num>
+  <w:num w:numId="53">
+    <w:abstractNumId w:val="46"/>
+  </w:num>
+  <w:num w:numId="54">
+    <w:abstractNumId w:val="26"/>
+  </w:num>
+  <w:num w:numId="55">
+    <w:abstractNumId w:val="48"/>
+  </w:num>
+  <w:num w:numId="56">
+    <w:abstractNumId w:val="117"/>
+  </w:num>
+  <w:num w:numId="57">
+    <w:abstractNumId w:val="75"/>
+  </w:num>
+  <w:num w:numId="58">
+    <w:abstractNumId w:val="20"/>
+  </w:num>
+  <w:num w:numId="59">
+    <w:abstractNumId w:val="21"/>
+  </w:num>
+  <w:num w:numId="60">
+    <w:abstractNumId w:val="18"/>
+  </w:num>
+  <w:num w:numId="61">
+    <w:abstractNumId w:val="32"/>
+  </w:num>
+  <w:num w:numId="62">
+    <w:abstractNumId w:val="91"/>
+  </w:num>
+  <w:num w:numId="63">
+    <w:abstractNumId w:val="88"/>
+  </w:num>
+  <w:num w:numId="64">
+    <w:abstractNumId w:val="106"/>
+  </w:num>
+  <w:num w:numId="65">
+    <w:abstractNumId w:val="99"/>
+  </w:num>
+  <w:num w:numId="66">
+    <w:abstractNumId w:val="2"/>
+  </w:num>
+  <w:num w:numId="67">
+    <w:abstractNumId w:val="29"/>
+  </w:num>
+  <w:num w:numId="68">
+    <w:abstractNumId w:val="4"/>
+  </w:num>
+  <w:num w:numId="69">
+    <w:abstractNumId w:val="74"/>
+  </w:num>
+  <w:num w:numId="70">
+    <w:abstractNumId w:val="7"/>
+  </w:num>
+  <w:num w:numId="71">
+    <w:abstractNumId w:val="120"/>
+  </w:num>
+  <w:num w:numId="72">
+    <w:abstractNumId w:val="90"/>
+  </w:num>
+  <w:num w:numId="73">
+    <w:abstractNumId w:val="3"/>
+  </w:num>
+  <w:num w:numId="74">
+    <w:abstractNumId w:val="104"/>
+  </w:num>
+  <w:num w:numId="75">
+    <w:abstractNumId w:val="102"/>
+  </w:num>
+  <w:num w:numId="76">
+    <w:abstractNumId w:val="61"/>
+  </w:num>
+  <w:num w:numId="77">
+    <w:abstractNumId w:val="103"/>
+  </w:num>
+  <w:num w:numId="78">
+    <w:abstractNumId w:val="9"/>
+  </w:num>
+  <w:num w:numId="79">
+    <w:abstractNumId w:val="69"/>
+  </w:num>
+  <w:num w:numId="80">
+    <w:abstractNumId w:val="79"/>
+  </w:num>
+  <w:num w:numId="81">
+    <w:abstractNumId w:val="27"/>
+  </w:num>
+  <w:num w:numId="82">
+    <w:abstractNumId w:val="97"/>
+  </w:num>
+  <w:num w:numId="83">
+    <w:abstractNumId w:val="107"/>
+  </w:num>
+  <w:num w:numId="84">
+    <w:abstractNumId w:val="80"/>
+  </w:num>
+  <w:num w:numId="85">
+    <w:abstractNumId w:val="28"/>
+  </w:num>
+  <w:num w:numId="86">
+    <w:abstractNumId w:val="83"/>
+  </w:num>
+  <w:num w:numId="87">
     <w:abstractNumId w:val="76"/>
   </w:num>
-  <w:num w:numId="30">
-    <w:abstractNumId w:val="25"/>
+  <w:num w:numId="88">
+    <w:abstractNumId w:val="62"/>
   </w:num>
-  <w:num w:numId="31">
-    <w:abstractNumId w:val="92"/>
+  <w:num w:numId="89">
+    <w:abstractNumId w:val="93"/>
   </w:num>
-  <w:num w:numId="32">
+  <w:num w:numId="90">
+    <w:abstractNumId w:val="73"/>
+  </w:num>
+  <w:num w:numId="91">
+    <w:abstractNumId w:val="113"/>
+  </w:num>
+  <w:num w:numId="92">
+    <w:abstractNumId w:val="123"/>
+  </w:num>
+  <w:num w:numId="93">
+    <w:abstractNumId w:val="31"/>
+  </w:num>
+  <w:num w:numId="94">
+    <w:abstractNumId w:val="119"/>
+  </w:num>
+  <w:num w:numId="95">
+    <w:abstractNumId w:val="41"/>
+  </w:num>
+  <w:num w:numId="96">
+    <w:abstractNumId w:val="39"/>
+  </w:num>
+  <w:num w:numId="97">
+    <w:abstractNumId w:val="125"/>
+  </w:num>
+  <w:num w:numId="98">
+    <w:abstractNumId w:val="110"/>
+  </w:num>
+  <w:num w:numId="99">
+    <w:abstractNumId w:val="116"/>
+  </w:num>
+  <w:num w:numId="100">
+    <w:abstractNumId w:val="56"/>
+  </w:num>
+  <w:num w:numId="101">
+    <w:abstractNumId w:val="55"/>
+  </w:num>
+  <w:num w:numId="102">
     <w:abstractNumId w:val="16"/>
   </w:num>
-  <w:num w:numId="33">
+  <w:num w:numId="103">
+    <w:abstractNumId w:val="40"/>
+  </w:num>
+  <w:num w:numId="104">
+    <w:abstractNumId w:val="98"/>
+  </w:num>
+  <w:num w:numId="105">
+    <w:abstractNumId w:val="118"/>
+  </w:num>
+  <w:num w:numId="106">
+    <w:abstractNumId w:val="77"/>
+  </w:num>
+  <w:num w:numId="107">
+    <w:abstractNumId w:val="63"/>
+  </w:num>
+  <w:num w:numId="108">
+    <w:abstractNumId w:val="101"/>
+  </w:num>
+  <w:num w:numId="109">
+    <w:abstractNumId w:val="84"/>
+  </w:num>
+  <w:num w:numId="110">
+    <w:abstractNumId w:val="67"/>
+  </w:num>
+  <w:num w:numId="111">
+    <w:abstractNumId w:val="12"/>
+  </w:num>
+  <w:num w:numId="112">
     <w:abstractNumId w:val="36"/>
   </w:num>
-  <w:num w:numId="34">
-    <w:abstractNumId w:val="102"/>
+  <w:num w:numId="113">
+    <w:abstractNumId w:val="108"/>
   </w:num>
-  <w:num w:numId="35">
-    <w:abstractNumId w:val="27"/>
+  <w:num w:numId="114">
+    <w:abstractNumId w:val="122"/>
   </w:num>
-  <w:num w:numId="36">
-    <w:abstractNumId w:val="53"/>
+  <w:num w:numId="115">
+    <w:abstractNumId w:val="126"/>
   </w:num>
-  <w:num w:numId="37">
+  <w:num w:numId="116">
+    <w:abstractNumId w:val="111"/>
+  </w:num>
+  <w:num w:numId="117">
+    <w:abstractNumId w:val="124"/>
+  </w:num>
+  <w:num w:numId="118">
+    <w:abstractNumId w:val="57"/>
+  </w:num>
+  <w:num w:numId="119">
+    <w:abstractNumId w:val="65"/>
+  </w:num>
+  <w:num w:numId="120">
+    <w:abstractNumId w:val="58"/>
+  </w:num>
+  <w:num w:numId="121">
+    <w:abstractNumId w:val="38"/>
+  </w:num>
+  <w:num w:numId="122">
+    <w:abstractNumId w:val="37"/>
+  </w:num>
+  <w:num w:numId="123">
+    <w:abstractNumId w:val="87"/>
+  </w:num>
+  <w:num w:numId="124">
+    <w:abstractNumId w:val="51"/>
+  </w:num>
+  <w:num w:numId="125">
+    <w:abstractNumId w:val="60"/>
+  </w:num>
+  <w:num w:numId="126">
+    <w:abstractNumId w:val="86"/>
+  </w:num>
+  <w:num w:numId="127">
     <w:abstractNumId w:val="49"/>
   </w:num>
-  <w:num w:numId="38">
-    <w:abstractNumId w:val="69"/>
-  </w:num>
-  <w:num w:numId="39">
-    <w:abstractNumId w:val="38"/>
-  </w:num>
-  <w:num w:numId="40">
-    <w:abstractNumId w:val="106"/>
-  </w:num>
-  <w:num w:numId="41">
-    <w:abstractNumId w:val="11"/>
-  </w:num>
-  <w:num w:numId="42">
-    <w:abstractNumId w:val="46"/>
-  </w:num>
-  <w:num w:numId="43">
-    <w:abstractNumId w:val="70"/>
-  </w:num>
-  <w:num w:numId="44">
-    <w:abstractNumId w:val="66"/>
-  </w:num>
-  <w:num w:numId="45">
-    <w:abstractNumId w:val="47"/>
-  </w:num>
-  <w:num w:numId="46">
-    <w:abstractNumId w:val="108"/>
-  </w:num>
-  <w:num w:numId="47">
-    <w:abstractNumId w:val="68"/>
-  </w:num>
-  <w:num w:numId="48">
-    <w:abstractNumId w:val="33"/>
-  </w:num>
-  <w:num w:numId="49">
-    <w:abstractNumId w:val="37"/>
-  </w:num>
-  <w:num w:numId="50">
-    <w:abstractNumId w:val="91"/>
-  </w:num>
-  <w:num w:numId="51">
-    <w:abstractNumId w:val="26"/>
-  </w:num>
-  <w:num w:numId="52">
-    <w:abstractNumId w:val="80"/>
-  </w:num>
-  <w:num w:numId="53">
-    <w:abstractNumId w:val="48"/>
-  </w:num>
-  <w:num w:numId="54">
-    <w:abstractNumId w:val="29"/>
-  </w:num>
-  <w:num w:numId="55">
-    <w:abstractNumId w:val="52"/>
-  </w:num>
-  <w:num w:numId="56">
-    <w:abstractNumId w:val="113"/>
-  </w:num>
-  <w:num w:numId="57">
-    <w:abstractNumId w:val="73"/>
-  </w:num>
-  <w:num w:numId="58">
-    <w:abstractNumId w:val="23"/>
-  </w:num>
-  <w:num w:numId="59">
-    <w:abstractNumId w:val="24"/>
-  </w:num>
-  <w:num w:numId="60">
-    <w:abstractNumId w:val="21"/>
-  </w:num>
-  <w:num w:numId="61">
-    <w:abstractNumId w:val="35"/>
-  </w:num>
-  <w:num w:numId="62">
-    <w:abstractNumId w:val="87"/>
-  </w:num>
-  <w:num w:numId="63">
-    <w:abstractNumId w:val="84"/>
-  </w:num>
-  <w:num w:numId="64">
-    <w:abstractNumId w:val="103"/>
-  </w:num>
-  <w:num w:numId="65">
-    <w:abstractNumId w:val="96"/>
-  </w:num>
-  <w:num w:numId="66">
-    <w:abstractNumId w:val="3"/>
-  </w:num>
-  <w:num w:numId="67">
-    <w:abstractNumId w:val="32"/>
-  </w:num>
-  <w:num w:numId="68">
-    <w:abstractNumId w:val="5"/>
-  </w:num>
-  <w:num w:numId="69">
-    <w:abstractNumId w:val="72"/>
-  </w:num>
-  <w:num w:numId="70">
-    <w:abstractNumId w:val="8"/>
-  </w:num>
-  <w:num w:numId="71">
-    <w:abstractNumId w:val="116"/>
-  </w:num>
-  <w:num w:numId="72">
-    <w:abstractNumId w:val="86"/>
-  </w:num>
-  <w:num w:numId="73">
-    <w:abstractNumId w:val="4"/>
-  </w:num>
-  <w:num w:numId="74">
-    <w:abstractNumId w:val="101"/>
-  </w:num>
-  <w:num w:numId="75">
-    <w:abstractNumId w:val="99"/>
-  </w:num>
-  <w:num w:numId="76">
-    <w:abstractNumId w:val="60"/>
-  </w:num>
-  <w:num w:numId="77">
-    <w:abstractNumId w:val="100"/>
-  </w:num>
-  <w:num w:numId="78">
-    <w:abstractNumId w:val="10"/>
-  </w:num>
-  <w:num w:numId="79">
-    <w:abstractNumId w:val="67"/>
-  </w:num>
-  <w:num w:numId="80">
-    <w:abstractNumId w:val="77"/>
-  </w:num>
-  <w:num w:numId="81">
-    <w:abstractNumId w:val="30"/>
-  </w:num>
-  <w:num w:numId="82">
-    <w:abstractNumId w:val="94"/>
-  </w:num>
-  <w:num w:numId="83">
-    <w:abstractNumId w:val="104"/>
-  </w:num>
-  <w:num w:numId="84">
-    <w:abstractNumId w:val="78"/>
-  </w:num>
-  <w:num w:numId="85">
-    <w:abstractNumId w:val="31"/>
-  </w:num>
-  <w:num w:numId="86">
-    <w:abstractNumId w:val="81"/>
-  </w:num>
-  <w:num w:numId="87">
-    <w:abstractNumId w:val="74"/>
-  </w:num>
-  <w:num w:numId="88">
-    <w:abstractNumId w:val="61"/>
-  </w:num>
-  <w:num w:numId="89">
-    <w:abstractNumId w:val="89"/>
-  </w:num>
-  <w:num w:numId="90">
-    <w:abstractNumId w:val="71"/>
-  </w:num>
-  <w:num w:numId="91">
-    <w:abstractNumId w:val="109"/>
-  </w:num>
-  <w:num w:numId="92">
-    <w:abstractNumId w:val="119"/>
-  </w:num>
-  <w:num w:numId="93">
-    <w:abstractNumId w:val="34"/>
-  </w:num>
-  <w:num w:numId="94">
-    <w:abstractNumId w:val="115"/>
-  </w:num>
-  <w:num w:numId="95">
-    <w:abstractNumId w:val="43"/>
-  </w:num>
-  <w:num w:numId="96">
-    <w:abstractNumId w:val="41"/>
-  </w:num>
-  <w:num w:numId="97">
-    <w:abstractNumId w:val="120"/>
-  </w:num>
-  <w:num w:numId="98">
-    <w:abstractNumId w:val="107"/>
-  </w:num>
-  <w:num w:numId="99">
-    <w:abstractNumId w:val="112"/>
-  </w:num>
-  <w:num w:numId="100">
-    <w:abstractNumId w:val="58"/>
-  </w:num>
-  <w:num w:numId="101">
-    <w:abstractNumId w:val="57"/>
-  </w:num>
-  <w:num w:numId="102">
-    <w:abstractNumId w:val="17"/>
-  </w:num>
-  <w:num w:numId="103">
-    <w:abstractNumId w:val="42"/>
-  </w:num>
-  <w:num w:numId="104">
-    <w:abstractNumId w:val="95"/>
-  </w:num>
-  <w:num w:numId="105">
-    <w:abstractNumId w:val="114"/>
-  </w:num>
-  <w:num w:numId="106">
-    <w:abstractNumId w:val="75"/>
-  </w:num>
-  <w:num w:numId="107">
-    <w:abstractNumId w:val="62"/>
-  </w:num>
-  <w:num w:numId="108">
-    <w:abstractNumId w:val="98"/>
-  </w:num>
-  <w:num w:numId="109">
-    <w:abstractNumId w:val="82"/>
-  </w:num>
-  <w:num w:numId="110">
-    <w:abstractNumId w:val="65"/>
-  </w:num>
-  <w:num w:numId="111">
-    <w:abstractNumId w:val="13"/>
-  </w:num>
-  <w:num w:numId="112">
-    <w:abstractNumId w:val="39"/>
-  </w:num>
-  <w:num w:numId="113">
-    <w:abstractNumId w:val="105"/>
-  </w:num>
-  <w:num w:numId="114">
-    <w:abstractNumId w:val="118"/>
-  </w:num>
-  <w:num w:numId="115">
-    <w:abstractNumId w:val="19"/>
-  </w:num>
-  <w:num w:numId="116">
-    <w:abstractNumId w:val="51"/>
-  </w:num>
-  <w:num w:numId="117">
-    <w:abstractNumId w:val="18"/>
-  </w:num>
-  <w:num w:numId="118">
-    <w:abstractNumId w:val="2"/>
-  </w:num>
-  <w:num w:numId="119">
-    <w:abstractNumId w:val="40"/>
-  </w:num>
-  <w:num w:numId="120">
-    <w:abstractNumId w:val="121"/>
-  </w:num>
-  <w:num w:numId="121">
-    <w:abstractNumId w:val="50"/>
-  </w:num>
-  <w:num w:numId="122">
-    <w:abstractNumId w:val="93"/>
-  </w:num>
-  <w:numIdMacAtCleanup w:val="115"/>
+  <w:numIdMacAtCleanup w:val="118"/>
 </w:numbering>
 </file>
 

</xml_diff>